<commit_message>
Update Deep, Amin, DDI_InputMCM_1.3.docx
</commit_message>
<xml_diff>
--- a/Writing paper/BMC-Chemoinformatics_DDI paper/Deep, Amin, DDI_InputMCM_1.3.docx
+++ b/Writing paper/BMC-Chemoinformatics_DDI paper/Deep, Amin, DDI_InputMCM_1.3.docx
@@ -11422,8 +11422,6 @@
         <w:r>
           <w:rPr>
             <w:rFonts w:ascii="Times New Roman" w:hAnsi="Times New Roman" w:cs="Times New Roman"/>
-            <w:i w:val="0"/>
-            <w:iCs w:val="0"/>
           </w:rPr>
           <w:fldChar w:fldCharType="begin"/>
         </w:r>
@@ -11436,8 +11434,6 @@
         <w:r>
           <w:rPr>
             <w:rFonts w:ascii="Times New Roman" w:hAnsi="Times New Roman" w:cs="Times New Roman"/>
-            <w:i w:val="0"/>
-            <w:iCs w:val="0"/>
           </w:rPr>
           <w:fldChar w:fldCharType="separate"/>
         </w:r>
@@ -11451,8 +11447,6 @@
         <w:r>
           <w:rPr>
             <w:rFonts w:ascii="Times New Roman" w:hAnsi="Times New Roman" w:cs="Times New Roman"/>
-            <w:i w:val="0"/>
-            <w:iCs w:val="0"/>
           </w:rPr>
           <w:fldChar w:fldCharType="end"/>
         </w:r>
@@ -11582,10 +11576,6 @@
           <w:t xml:space="preserve">Figure </w:t>
         </w:r>
         <w:r>
-          <w:rPr>
-            <w:i w:val="0"/>
-            <w:iCs w:val="0"/>
-          </w:rPr>
           <w:fldChar w:fldCharType="begin"/>
         </w:r>
         <w:r>
@@ -11593,10 +11583,6 @@
         </w:r>
       </w:ins>
       <w:r>
-        <w:rPr>
-          <w:i w:val="0"/>
-          <w:iCs w:val="0"/>
-        </w:rPr>
         <w:fldChar w:fldCharType="separate"/>
       </w:r>
       <w:ins w:id="799" w:author="Amin Khodamoradi" w:date="2023-12-18T15:07:00Z">
@@ -11607,10 +11593,6 @@
           <w:t>2</w:t>
         </w:r>
         <w:r>
-          <w:rPr>
-            <w:i w:val="0"/>
-            <w:iCs w:val="0"/>
-          </w:rPr>
           <w:fldChar w:fldCharType="end"/>
         </w:r>
         <w:r>
@@ -11645,8 +11627,6 @@
         <w:r>
           <w:rPr>
             <w:rFonts w:ascii="Times New Roman" w:hAnsi="Times New Roman" w:cs="Times New Roman"/>
-            <w:i w:val="0"/>
-            <w:iCs w:val="0"/>
           </w:rPr>
           <w:fldChar w:fldCharType="begin"/>
         </w:r>
@@ -11659,8 +11639,6 @@
         <w:r>
           <w:rPr>
             <w:rFonts w:ascii="Times New Roman" w:hAnsi="Times New Roman" w:cs="Times New Roman"/>
-            <w:i w:val="0"/>
-            <w:iCs w:val="0"/>
           </w:rPr>
           <w:fldChar w:fldCharType="separate"/>
         </w:r>
@@ -11674,8 +11652,6 @@
         <w:r>
           <w:rPr>
             <w:rFonts w:ascii="Times New Roman" w:hAnsi="Times New Roman" w:cs="Times New Roman"/>
-            <w:i w:val="0"/>
-            <w:iCs w:val="0"/>
           </w:rPr>
           <w:fldChar w:fldCharType="end"/>
         </w:r>
@@ -12438,8 +12414,6 @@
         <w:r>
           <w:rPr>
             <w:rFonts w:ascii="Times New Roman" w:hAnsi="Times New Roman" w:cs="Times New Roman"/>
-            <w:i w:val="0"/>
-            <w:iCs w:val="0"/>
           </w:rPr>
           <w:fldChar w:fldCharType="begin"/>
         </w:r>
@@ -12452,8 +12426,6 @@
         <w:r>
           <w:rPr>
             <w:rFonts w:ascii="Times New Roman" w:hAnsi="Times New Roman" w:cs="Times New Roman"/>
-            <w:i w:val="0"/>
-            <w:iCs w:val="0"/>
           </w:rPr>
           <w:fldChar w:fldCharType="separate"/>
         </w:r>
@@ -12467,8 +12439,6 @@
         <w:r>
           <w:rPr>
             <w:rFonts w:ascii="Times New Roman" w:hAnsi="Times New Roman" w:cs="Times New Roman"/>
-            <w:i w:val="0"/>
-            <w:iCs w:val="0"/>
           </w:rPr>
           <w:fldChar w:fldCharType="end"/>
         </w:r>
@@ -12940,6 +12910,8 @@
             <w:rPrChange w:id="848" w:author="Amin Khodamoradi" w:date="2023-12-18T15:02:00Z">
               <w:rPr>
                 <w:rFonts w:ascii="Times New Roman" w:hAnsi="Times New Roman" w:cs="Times New Roman"/>
+                <w:i/>
+                <w:iCs/>
               </w:rPr>
             </w:rPrChange>
           </w:rPr>
@@ -12952,6 +12924,8 @@
             <w:rPrChange w:id="849" w:author="Amin Khodamoradi" w:date="2023-12-18T15:02:00Z">
               <w:rPr>
                 <w:rFonts w:ascii="Times New Roman" w:hAnsi="Times New Roman" w:cs="Times New Roman"/>
+                <w:i/>
+                <w:iCs/>
               </w:rPr>
             </w:rPrChange>
           </w:rPr>
@@ -12964,6 +12938,8 @@
             <w:rPrChange w:id="850" w:author="Amin Khodamoradi" w:date="2023-12-18T15:02:00Z">
               <w:rPr>
                 <w:rFonts w:ascii="Times New Roman" w:hAnsi="Times New Roman" w:cs="Times New Roman"/>
+                <w:i/>
+                <w:iCs/>
               </w:rPr>
             </w:rPrChange>
           </w:rPr>
@@ -12976,6 +12952,8 @@
             <w:rPrChange w:id="851" w:author="Amin Khodamoradi" w:date="2023-12-18T15:02:00Z">
               <w:rPr>
                 <w:rFonts w:ascii="Times New Roman" w:hAnsi="Times New Roman" w:cs="Times New Roman"/>
+                <w:i/>
+                <w:iCs/>
               </w:rPr>
             </w:rPrChange>
           </w:rPr>
@@ -12988,6 +12966,8 @@
             <w:rPrChange w:id="852" w:author="Amin Khodamoradi" w:date="2023-12-18T15:02:00Z">
               <w:rPr>
                 <w:rFonts w:ascii="Times New Roman" w:hAnsi="Times New Roman" w:cs="Times New Roman"/>
+                <w:i/>
+                <w:iCs/>
               </w:rPr>
             </w:rPrChange>
           </w:rPr>
@@ -13000,6 +12980,8 @@
             <w:rPrChange w:id="853" w:author="Amin Khodamoradi" w:date="2023-12-18T15:02:00Z">
               <w:rPr>
                 <w:rFonts w:ascii="Times New Roman" w:hAnsi="Times New Roman" w:cs="Times New Roman"/>
+                <w:i/>
+                <w:iCs/>
               </w:rPr>
             </w:rPrChange>
           </w:rPr>
@@ -13012,6 +12994,8 @@
             <w:rPrChange w:id="854" w:author="Amin Khodamoradi" w:date="2023-12-18T15:02:00Z">
               <w:rPr>
                 <w:rFonts w:ascii="Times New Roman" w:hAnsi="Times New Roman" w:cs="Times New Roman"/>
+                <w:i/>
+                <w:iCs/>
               </w:rPr>
             </w:rPrChange>
           </w:rPr>
@@ -13024,6 +13008,8 @@
             <w:rPrChange w:id="855" w:author="Amin Khodamoradi" w:date="2023-12-18T15:02:00Z">
               <w:rPr>
                 <w:rFonts w:ascii="Times New Roman" w:hAnsi="Times New Roman" w:cs="Times New Roman"/>
+                <w:i/>
+                <w:iCs/>
               </w:rPr>
             </w:rPrChange>
           </w:rPr>
@@ -13036,6 +13022,8 @@
             <w:rPrChange w:id="856" w:author="Amin Khodamoradi" w:date="2023-12-18T15:02:00Z">
               <w:rPr>
                 <w:rFonts w:ascii="Times New Roman" w:hAnsi="Times New Roman" w:cs="Times New Roman"/>
+                <w:i/>
+                <w:iCs/>
               </w:rPr>
             </w:rPrChange>
           </w:rPr>
@@ -13084,6 +13072,8 @@
             <w:rPrChange w:id="859" w:author="Amin Khodamoradi" w:date="2023-12-18T15:02:00Z">
               <w:rPr>
                 <w:rFonts w:ascii="Times New Roman" w:hAnsi="Times New Roman" w:cs="Times New Roman"/>
+                <w:i/>
+                <w:iCs/>
               </w:rPr>
             </w:rPrChange>
           </w:rPr>
@@ -14003,13 +13993,39 @@
     <w:p>
       <w:pPr>
         <w:spacing w:line="276" w:lineRule="auto"/>
+        <w:rPr>
+          <w:ins w:id="904" w:author="Amin Khodamoradi" w:date="2023-12-18T17:58:00Z"/>
+          <w:rFonts w:ascii="Times New Roman" w:hAnsi="Times New Roman" w:cs="Times New Roman"/>
+        </w:rPr>
+      </w:pPr>
+      <w:ins w:id="905" w:author="Amin Khodamoradi" w:date="2023-12-18T17:58:00Z">
+        <w:r>
+          <w:rPr>
+            <w:rFonts w:ascii="Times New Roman" w:hAnsi="Times New Roman" w:cs="Times New Roman"/>
+          </w:rPr>
+          <w:t>We partitioned the rows of matrix B to isolate instances of positive and negative interactions, resulting in a new matrix comprising 42,702 drug pairs manifesting degressive and enhancive interactions. This curated dataset served as the foundation for model training and selection, where we identified a robust deep neural network model incorporating convolutional and fully connected layers from a pool of diverse network structures.</w:t>
+        </w:r>
+      </w:ins>
+    </w:p>
+    <w:p>
+      <w:pPr>
+        <w:spacing w:line="276" w:lineRule="auto"/>
+        <w:rPr>
+          <w:ins w:id="906" w:author="Amin Khodamoradi" w:date="2023-12-18T17:58:00Z"/>
+          <w:rFonts w:ascii="Times New Roman" w:hAnsi="Times New Roman" w:cs="Times New Roman"/>
+        </w:rPr>
+      </w:pPr>
+    </w:p>
+    <w:p>
+      <w:pPr>
+        <w:spacing w:line="276" w:lineRule="auto"/>
         <w:jc w:val="both"/>
         <w:rPr>
-          <w:del w:id="904" w:author="mcm" w:date="2023-11-10T15:39:00Z"/>
-          <w:rFonts w:ascii="Times New Roman" w:hAnsi="Times New Roman" w:cs="Times New Roman"/>
-          <w:rPrChange w:id="905" w:author="mcm" w:date="2023-11-10T15:39:00Z">
+          <w:del w:id="907" w:author="Amin Khodamoradi" w:date="2023-12-18T17:58:00Z"/>
+          <w:rFonts w:ascii="Times New Roman" w:hAnsi="Times New Roman" w:cs="Times New Roman"/>
+          <w:rPrChange w:id="908" w:author="mcm" w:date="2023-11-10T15:39:00Z">
             <w:rPr>
-              <w:del w:id="906" w:author="mcm" w:date="2023-11-10T15:39:00Z"/>
+              <w:del w:id="909" w:author="Amin Khodamoradi" w:date="2023-12-18T17:58:00Z"/>
               <w:rFonts w:ascii="Times New Roman" w:hAnsi="Times New Roman" w:cs="Times New Roman"/>
               <w:i/>
               <w:iCs/>
@@ -14017,10 +14033,220 @@
           </w:rPrChange>
         </w:rPr>
       </w:pPr>
-      <w:r>
-        <w:rPr>
-          <w:rFonts w:ascii="Times New Roman" w:hAnsi="Times New Roman" w:cs="Times New Roman"/>
-          <w:rPrChange w:id="907" w:author="mcm" w:date="2023-11-10T15:39:00Z">
+      <w:ins w:id="910" w:author="Amin Khodamoradi" w:date="2023-12-18T17:58:00Z">
+        <w:r>
+          <w:rPr>
+            <w:rFonts w:ascii="Times New Roman" w:hAnsi="Times New Roman" w:cs="Times New Roman"/>
+          </w:rPr>
+          <w:t>The interaction data, denoted by both positive and negative labels (+1 and -1), is characterized by feature vectors comprising 1136 elements. Diverse models underwent consideration, and the chosen model underwent rigorous training in a 10-fold Cross-Validation (CV) procedure, employing 90 percent of the data for training. Subsequently, the model's performance was evaluated on the remaining 10 percent of the data. Throughout the data split process, the dual drug pairs duals were considered. Acknowledging that drug pairs (d</w:t>
+        </w:r>
+        <w:r>
+          <w:rPr>
+            <w:rFonts w:ascii="Times New Roman" w:hAnsi="Times New Roman" w:cs="Times New Roman"/>
+            <w:vertAlign w:val="subscript"/>
+            <w:rPrChange w:id="911" w:author="Amin Khodamoradi" w:date="2023-12-18T17:58:00Z">
+              <w:rPr>
+                <w:rFonts w:ascii="Times New Roman" w:hAnsi="Times New Roman" w:cs="Times New Roman"/>
+              </w:rPr>
+            </w:rPrChange>
+          </w:rPr>
+          <w:t>i</w:t>
+        </w:r>
+        <w:r>
+          <w:rPr>
+            <w:rFonts w:ascii="Times New Roman" w:hAnsi="Times New Roman" w:cs="Times New Roman"/>
+          </w:rPr>
+          <w:t xml:space="preserve">, </w:t>
+        </w:r>
+        <w:proofErr w:type="spellStart"/>
+        <w:r>
+          <w:rPr>
+            <w:rFonts w:ascii="Times New Roman" w:hAnsi="Times New Roman" w:cs="Times New Roman"/>
+          </w:rPr>
+          <w:t>d</w:t>
+        </w:r>
+        <w:r>
+          <w:rPr>
+            <w:rFonts w:ascii="Times New Roman" w:hAnsi="Times New Roman" w:cs="Times New Roman"/>
+            <w:vertAlign w:val="subscript"/>
+            <w:rPrChange w:id="912" w:author="Amin Khodamoradi" w:date="2023-12-18T17:58:00Z">
+              <w:rPr>
+                <w:rFonts w:ascii="Times New Roman" w:hAnsi="Times New Roman" w:cs="Times New Roman"/>
+              </w:rPr>
+            </w:rPrChange>
+          </w:rPr>
+          <w:t>j</w:t>
+        </w:r>
+        <w:proofErr w:type="spellEnd"/>
+        <w:r>
+          <w:rPr>
+            <w:rFonts w:ascii="Times New Roman" w:hAnsi="Times New Roman" w:cs="Times New Roman"/>
+          </w:rPr>
+          <w:t>) and (</w:t>
+        </w:r>
+        <w:proofErr w:type="spellStart"/>
+        <w:r>
+          <w:rPr>
+            <w:rFonts w:ascii="Times New Roman" w:hAnsi="Times New Roman" w:cs="Times New Roman"/>
+          </w:rPr>
+          <w:t>d</w:t>
+        </w:r>
+        <w:r>
+          <w:rPr>
+            <w:rFonts w:ascii="Times New Roman" w:hAnsi="Times New Roman" w:cs="Times New Roman"/>
+            <w:vertAlign w:val="subscript"/>
+            <w:rPrChange w:id="913" w:author="Amin Khodamoradi" w:date="2023-12-18T17:58:00Z">
+              <w:rPr>
+                <w:rFonts w:ascii="Times New Roman" w:hAnsi="Times New Roman" w:cs="Times New Roman"/>
+              </w:rPr>
+            </w:rPrChange>
+          </w:rPr>
+          <w:t>j</w:t>
+        </w:r>
+        <w:proofErr w:type="spellEnd"/>
+        <w:r>
+          <w:rPr>
+            <w:rFonts w:ascii="Times New Roman" w:hAnsi="Times New Roman" w:cs="Times New Roman"/>
+          </w:rPr>
+          <w:t>, d</w:t>
+        </w:r>
+        <w:r>
+          <w:rPr>
+            <w:rFonts w:ascii="Times New Roman" w:hAnsi="Times New Roman" w:cs="Times New Roman"/>
+            <w:vertAlign w:val="subscript"/>
+            <w:rPrChange w:id="914" w:author="Amin Khodamoradi" w:date="2023-12-18T17:59:00Z">
+              <w:rPr>
+                <w:rFonts w:ascii="Times New Roman" w:hAnsi="Times New Roman" w:cs="Times New Roman"/>
+              </w:rPr>
+            </w:rPrChange>
+          </w:rPr>
+          <w:t>i</w:t>
+        </w:r>
+        <w:r>
+          <w:rPr>
+            <w:rFonts w:ascii="Times New Roman" w:hAnsi="Times New Roman" w:cs="Times New Roman"/>
+          </w:rPr>
+          <w:t>) lack biological distinctions, these pairs were consistently grouped in both training and testing sets, ensuring methodological integrity and preventing potential biases that could yield unfair results</w:t>
+        </w:r>
+      </w:ins>
+      <w:del w:id="915" w:author="Amin Khodamoradi" w:date="2023-12-18T17:58:00Z">
+        <w:r>
+          <w:rPr>
+            <w:rFonts w:ascii="Times New Roman" w:hAnsi="Times New Roman" w:cs="Times New Roman"/>
+            <w:rPrChange w:id="916" w:author="mcm" w:date="2023-11-10T15:39:00Z">
+              <w:rPr>
+                <w:rFonts w:ascii="Times New Roman" w:hAnsi="Times New Roman" w:cs="Times New Roman"/>
+                <w:i/>
+                <w:iCs/>
+              </w:rPr>
+            </w:rPrChange>
+          </w:rPr>
+          <w:delText>We separated rows of matrix B that contain positive and negative interactions. The new matrix contains 42,702 pairs of drugs with degressive and enhancive interactions. This data was used to train and find a more suitable model and found a stronger model among many models with different network structures. The final model was a deep neural network that used convolutional and fully connected</w:delText>
+        </w:r>
+      </w:del>
+      <w:ins w:id="917" w:author="mcm" w:date="2023-11-10T15:39:00Z">
+        <w:del w:id="918" w:author="Amin Khodamoradi" w:date="2023-12-18T17:58:00Z">
+          <w:r>
+            <w:rPr>
+              <w:rFonts w:ascii="Times New Roman" w:hAnsi="Times New Roman" w:cs="Times New Roman"/>
+            </w:rPr>
+            <w:delText xml:space="preserve"> </w:delText>
+          </w:r>
+        </w:del>
+      </w:ins>
+    </w:p>
+    <w:p>
+      <w:pPr>
+        <w:spacing w:line="276" w:lineRule="auto"/>
+        <w:jc w:val="both"/>
+        <w:rPr>
+          <w:del w:id="919" w:author="Amin Khodamoradi" w:date="2023-12-18T17:58:00Z"/>
+          <w:rFonts w:ascii="Times New Roman" w:hAnsi="Times New Roman" w:cs="Times New Roman"/>
+          <w:rPrChange w:id="920" w:author="mcm" w:date="2023-11-10T15:39:00Z">
+            <w:rPr>
+              <w:del w:id="921" w:author="Amin Khodamoradi" w:date="2023-12-18T17:58:00Z"/>
+              <w:rFonts w:ascii="Times New Roman" w:hAnsi="Times New Roman" w:cs="Times New Roman"/>
+              <w:i/>
+              <w:iCs/>
+            </w:rPr>
+          </w:rPrChange>
+        </w:rPr>
+      </w:pPr>
+      <w:del w:id="922" w:author="Amin Khodamoradi" w:date="2023-12-18T17:58:00Z">
+        <w:r>
+          <w:rPr>
+            <w:rFonts w:ascii="Times New Roman" w:hAnsi="Times New Roman" w:cs="Times New Roman"/>
+            <w:rPrChange w:id="923" w:author="mcm" w:date="2023-11-10T15:39:00Z">
+              <w:rPr>
+                <w:rFonts w:ascii="Times New Roman" w:hAnsi="Times New Roman" w:cs="Times New Roman"/>
+                <w:i/>
+                <w:iCs/>
+              </w:rPr>
+            </w:rPrChange>
+          </w:rPr>
+          <w:delText xml:space="preserve">layers. The features of all interactions </w:delText>
+        </w:r>
+        <w:r>
+          <w:rPr>
+            <w:rFonts w:ascii="Times New Roman" w:hAnsi="Times New Roman" w:cs="Times New Roman"/>
+            <w:i/>
+            <w:iCs/>
+          </w:rPr>
+          <w:delText>(+1</w:delText>
+        </w:r>
+        <w:r>
+          <w:rPr>
+            <w:rFonts w:ascii="Times New Roman" w:hAnsi="Times New Roman" w:cs="Times New Roman"/>
+            <w:rPrChange w:id="924" w:author="mcm" w:date="2023-11-10T15:39:00Z">
+              <w:rPr>
+                <w:rFonts w:ascii="Times New Roman" w:hAnsi="Times New Roman" w:cs="Times New Roman"/>
+                <w:i/>
+                <w:iCs/>
+              </w:rPr>
+            </w:rPrChange>
+          </w:rPr>
+          <w:delText xml:space="preserve"> and </w:delText>
+        </w:r>
+        <w:r>
+          <w:rPr>
+            <w:rFonts w:ascii="Times New Roman" w:hAnsi="Times New Roman" w:cs="Times New Roman"/>
+            <w:i/>
+            <w:iCs/>
+          </w:rPr>
+          <w:delText>-1</w:delText>
+        </w:r>
+        <w:r>
+          <w:rPr>
+            <w:rFonts w:ascii="Times New Roman" w:hAnsi="Times New Roman" w:cs="Times New Roman"/>
+            <w:rPrChange w:id="925" w:author="mcm" w:date="2023-11-10T15:39:00Z">
+              <w:rPr>
+                <w:rFonts w:ascii="Times New Roman" w:hAnsi="Times New Roman" w:cs="Times New Roman"/>
+                <w:i/>
+                <w:iCs/>
+              </w:rPr>
+            </w:rPrChange>
+          </w:rPr>
+          <w:delText>) contain 1136 features. We first divide these features into 10 equal parts. Then, in a 10-cycle for, each period we consider 1 part as testing data and the other 9 parts as a set of training data. We select different models and train the model in the 10-fold CV with 90 of the data. Then we test the model on the remaining 10 percent of the data. In the separating</w:delText>
+        </w:r>
+      </w:del>
+      <w:ins w:id="926" w:author="mcm" w:date="2023-11-10T15:39:00Z">
+        <w:del w:id="927" w:author="Amin Khodamoradi" w:date="2023-12-18T17:58:00Z">
+          <w:r>
+            <w:rPr>
+              <w:rFonts w:ascii="Times New Roman" w:hAnsi="Times New Roman" w:cs="Times New Roman"/>
+            </w:rPr>
+            <w:delText xml:space="preserve"> </w:delText>
+          </w:r>
+        </w:del>
+      </w:ins>
+    </w:p>
+    <w:p>
+      <w:pPr>
+        <w:spacing w:line="276" w:lineRule="auto"/>
+        <w:jc w:val="both"/>
+        <w:rPr>
+          <w:rFonts w:ascii="Times New Roman" w:hAnsi="Times New Roman" w:cs="Times New Roman"/>
+          <w:rPrChange w:id="928" w:author="mcm" w:date="2023-11-10T15:39:00Z">
             <w:rPr>
               <w:rFonts w:ascii="Times New Roman" w:hAnsi="Times New Roman" w:cs="Times New Roman"/>
               <w:i/>
@@ -14028,38 +14254,354 @@
             </w:rPr>
           </w:rPrChange>
         </w:rPr>
-        <w:t>We separated rows of matrix B that contain positive and negative interactions. The new matrix contains 42,702 pairs of drugs with degressive and enhancive interactions. This data was used to train and find a more suitable model and found a stronger model among many models with different network structures. The final model was a deep neural network that used convolutional and fully connected</w:t>
-      </w:r>
-      <w:ins w:id="908" w:author="mcm" w:date="2023-11-10T15:39:00Z">
-        <w:r>
-          <w:rPr>
-            <w:rFonts w:ascii="Times New Roman" w:hAnsi="Times New Roman" w:cs="Times New Roman"/>
-          </w:rPr>
-          <w:t xml:space="preserve"> </w:t>
+      </w:pPr>
+      <w:del w:id="929" w:author="Amin Khodamoradi" w:date="2023-12-18T17:58:00Z">
+        <w:r>
+          <w:rPr>
+            <w:rFonts w:ascii="Times New Roman" w:hAnsi="Times New Roman" w:cs="Times New Roman"/>
+            <w:rPrChange w:id="930" w:author="mcm" w:date="2023-11-10T15:39:00Z">
+              <w:rPr>
+                <w:rFonts w:ascii="Times New Roman" w:hAnsi="Times New Roman" w:cs="Times New Roman"/>
+                <w:i/>
+                <w:iCs/>
+              </w:rPr>
+            </w:rPrChange>
+          </w:rPr>
+          <w:delText>process, pairs of drugs dual are considered. Since the (</w:delText>
+        </w:r>
+        <w:r>
+          <w:rPr>
+            <w:rFonts w:ascii="Times New Roman" w:hAnsi="Times New Roman" w:cs="Times New Roman"/>
+            <w:i/>
+            <w:iCs/>
+          </w:rPr>
+          <w:delText>d</w:delText>
+        </w:r>
+      </w:del>
+      <w:del w:id="931" w:author="Amin Khodamoradi" w:date="2023-12-18T15:12:00Z">
+        <w:r>
+          <w:rPr>
+            <w:rFonts w:ascii="Times New Roman" w:hAnsi="Times New Roman" w:cs="Times New Roman"/>
+            <w:i/>
+            <w:iCs/>
+            <w:vertAlign w:val="subscript"/>
+            <w:rPrChange w:id="932" w:author="Amin Khodamoradi" w:date="2023-12-18T15:13:00Z">
+              <w:rPr>
+                <w:rFonts w:ascii="Times New Roman" w:hAnsi="Times New Roman" w:cs="Times New Roman"/>
+                <w:i/>
+                <w:iCs/>
+              </w:rPr>
+            </w:rPrChange>
+          </w:rPr>
+          <w:delText xml:space="preserve"> </w:delText>
+        </w:r>
+      </w:del>
+      <w:del w:id="933" w:author="Amin Khodamoradi" w:date="2023-12-18T17:58:00Z">
+        <w:r>
+          <w:rPr>
+            <w:rFonts w:ascii="Times New Roman" w:hAnsi="Times New Roman" w:cs="Times New Roman"/>
+            <w:i/>
+            <w:iCs/>
+            <w:vertAlign w:val="subscript"/>
+            <w:rPrChange w:id="934" w:author="Amin Khodamoradi" w:date="2023-12-18T15:13:00Z">
+              <w:rPr>
+                <w:rFonts w:ascii="Times New Roman" w:hAnsi="Times New Roman" w:cs="Times New Roman"/>
+                <w:i/>
+                <w:iCs/>
+              </w:rPr>
+            </w:rPrChange>
+          </w:rPr>
+          <w:delText>i</w:delText>
+        </w:r>
+      </w:del>
+      <w:del w:id="935" w:author="Amin Khodamoradi" w:date="2023-12-18T15:12:00Z">
+        <w:r>
+          <w:rPr>
+            <w:rFonts w:ascii="Times New Roman" w:hAnsi="Times New Roman" w:cs="Times New Roman"/>
+            <w:i/>
+            <w:iCs/>
+          </w:rPr>
+          <w:delText xml:space="preserve"> </w:delText>
+        </w:r>
+      </w:del>
+      <w:del w:id="936" w:author="Amin Khodamoradi" w:date="2023-12-18T17:58:00Z">
+        <w:r>
+          <w:rPr>
+            <w:rFonts w:ascii="Times New Roman" w:hAnsi="Times New Roman" w:cs="Times New Roman"/>
+            <w:i/>
+            <w:iCs/>
+          </w:rPr>
+          <w:delText>, d</w:delText>
+        </w:r>
+      </w:del>
+      <w:del w:id="937" w:author="Amin Khodamoradi" w:date="2023-12-18T15:12:00Z">
+        <w:r>
+          <w:rPr>
+            <w:rFonts w:ascii="Times New Roman" w:hAnsi="Times New Roman" w:cs="Times New Roman"/>
+            <w:i/>
+            <w:iCs/>
+            <w:vertAlign w:val="subscript"/>
+            <w:rPrChange w:id="938" w:author="Amin Khodamoradi" w:date="2023-12-18T15:13:00Z">
+              <w:rPr>
+                <w:rFonts w:ascii="Times New Roman" w:hAnsi="Times New Roman" w:cs="Times New Roman"/>
+                <w:i/>
+                <w:iCs/>
+              </w:rPr>
+            </w:rPrChange>
+          </w:rPr>
+          <w:delText xml:space="preserve"> </w:delText>
+        </w:r>
+      </w:del>
+      <w:del w:id="939" w:author="Amin Khodamoradi" w:date="2023-12-18T17:58:00Z">
+        <w:r>
+          <w:rPr>
+            <w:rFonts w:ascii="Times New Roman" w:hAnsi="Times New Roman" w:cs="Times New Roman"/>
+            <w:i/>
+            <w:iCs/>
+            <w:vertAlign w:val="subscript"/>
+            <w:rPrChange w:id="940" w:author="Amin Khodamoradi" w:date="2023-12-18T15:13:00Z">
+              <w:rPr>
+                <w:rFonts w:ascii="Times New Roman" w:hAnsi="Times New Roman" w:cs="Times New Roman"/>
+                <w:i/>
+                <w:iCs/>
+              </w:rPr>
+            </w:rPrChange>
+          </w:rPr>
+          <w:delText>j</w:delText>
+        </w:r>
+      </w:del>
+      <w:del w:id="941" w:author="Amin Khodamoradi" w:date="2023-12-18T15:13:00Z">
+        <w:r>
+          <w:rPr>
+            <w:rFonts w:ascii="Times New Roman" w:hAnsi="Times New Roman" w:cs="Times New Roman"/>
+            <w:rPrChange w:id="942" w:author="mcm" w:date="2023-11-10T15:39:00Z">
+              <w:rPr>
+                <w:rFonts w:ascii="Times New Roman" w:hAnsi="Times New Roman" w:cs="Times New Roman"/>
+                <w:i/>
+                <w:iCs/>
+              </w:rPr>
+            </w:rPrChange>
+          </w:rPr>
+          <w:delText xml:space="preserve"> </w:delText>
+        </w:r>
+      </w:del>
+      <w:del w:id="943" w:author="Amin Khodamoradi" w:date="2023-12-18T17:58:00Z">
+        <w:r>
+          <w:rPr>
+            <w:rFonts w:ascii="Times New Roman" w:hAnsi="Times New Roman" w:cs="Times New Roman"/>
+            <w:rPrChange w:id="944" w:author="mcm" w:date="2023-11-10T15:39:00Z">
+              <w:rPr>
+                <w:rFonts w:ascii="Times New Roman" w:hAnsi="Times New Roman" w:cs="Times New Roman"/>
+                <w:i/>
+                <w:iCs/>
+              </w:rPr>
+            </w:rPrChange>
+          </w:rPr>
+          <w:delText>) and (</w:delText>
+        </w:r>
+        <w:r>
+          <w:rPr>
+            <w:rFonts w:ascii="Times New Roman" w:hAnsi="Times New Roman" w:cs="Times New Roman"/>
+            <w:i/>
+            <w:iCs/>
+          </w:rPr>
+          <w:delText>d</w:delText>
+        </w:r>
+      </w:del>
+      <w:del w:id="945" w:author="Amin Khodamoradi" w:date="2023-12-18T15:13:00Z">
+        <w:r>
+          <w:rPr>
+            <w:rFonts w:ascii="Times New Roman" w:hAnsi="Times New Roman" w:cs="Times New Roman"/>
+            <w:i/>
+            <w:iCs/>
+          </w:rPr>
+          <w:delText xml:space="preserve"> </w:delText>
+        </w:r>
+      </w:del>
+      <w:del w:id="946" w:author="Amin Khodamoradi" w:date="2023-12-18T17:58:00Z">
+        <w:r>
+          <w:rPr>
+            <w:rFonts w:ascii="Times New Roman" w:hAnsi="Times New Roman" w:cs="Times New Roman"/>
+            <w:i/>
+            <w:iCs/>
+            <w:vertAlign w:val="subscript"/>
+            <w:rPrChange w:id="947" w:author="Amin Khodamoradi" w:date="2023-12-18T15:13:00Z">
+              <w:rPr>
+                <w:rFonts w:ascii="Times New Roman" w:hAnsi="Times New Roman" w:cs="Times New Roman"/>
+                <w:i/>
+                <w:iCs/>
+              </w:rPr>
+            </w:rPrChange>
+          </w:rPr>
+          <w:delText>j</w:delText>
+        </w:r>
+      </w:del>
+      <w:del w:id="948" w:author="Amin Khodamoradi" w:date="2023-12-18T15:13:00Z">
+        <w:r>
+          <w:rPr>
+            <w:rFonts w:ascii="Times New Roman" w:hAnsi="Times New Roman" w:cs="Times New Roman"/>
+            <w:i/>
+            <w:iCs/>
+          </w:rPr>
+          <w:delText xml:space="preserve"> </w:delText>
+        </w:r>
+      </w:del>
+      <w:del w:id="949" w:author="Amin Khodamoradi" w:date="2023-12-18T17:58:00Z">
+        <w:r>
+          <w:rPr>
+            <w:rFonts w:ascii="Times New Roman" w:hAnsi="Times New Roman" w:cs="Times New Roman"/>
+            <w:i/>
+            <w:iCs/>
+          </w:rPr>
+          <w:delText>, d</w:delText>
+        </w:r>
+      </w:del>
+      <w:del w:id="950" w:author="Amin Khodamoradi" w:date="2023-12-18T15:13:00Z">
+        <w:r>
+          <w:rPr>
+            <w:rFonts w:ascii="Times New Roman" w:hAnsi="Times New Roman" w:cs="Times New Roman"/>
+            <w:i/>
+            <w:iCs/>
+          </w:rPr>
+          <w:delText xml:space="preserve"> </w:delText>
+        </w:r>
+      </w:del>
+      <w:del w:id="951" w:author="Amin Khodamoradi" w:date="2023-12-18T17:58:00Z">
+        <w:r>
+          <w:rPr>
+            <w:rFonts w:ascii="Times New Roman" w:hAnsi="Times New Roman" w:cs="Times New Roman"/>
+            <w:i/>
+            <w:iCs/>
+            <w:vertAlign w:val="subscript"/>
+            <w:rPrChange w:id="952" w:author="Amin Khodamoradi" w:date="2023-12-18T15:13:00Z">
+              <w:rPr>
+                <w:rFonts w:ascii="Times New Roman" w:hAnsi="Times New Roman" w:cs="Times New Roman"/>
+                <w:i/>
+                <w:iCs/>
+              </w:rPr>
+            </w:rPrChange>
+          </w:rPr>
+          <w:delText>i</w:delText>
+        </w:r>
+      </w:del>
+      <w:del w:id="953" w:author="Amin Khodamoradi" w:date="2023-12-18T15:13:00Z">
+        <w:r>
+          <w:rPr>
+            <w:rFonts w:ascii="Times New Roman" w:hAnsi="Times New Roman" w:cs="Times New Roman"/>
+            <w:i/>
+            <w:iCs/>
+          </w:rPr>
+          <w:delText xml:space="preserve"> </w:delText>
+        </w:r>
+      </w:del>
+      <w:del w:id="954" w:author="Amin Khodamoradi" w:date="2023-12-18T17:58:00Z">
+        <w:r>
+          <w:rPr>
+            <w:rFonts w:ascii="Times New Roman" w:hAnsi="Times New Roman" w:cs="Times New Roman"/>
+            <w:rPrChange w:id="955" w:author="mcm" w:date="2023-11-10T15:39:00Z">
+              <w:rPr>
+                <w:rFonts w:ascii="Times New Roman" w:hAnsi="Times New Roman" w:cs="Times New Roman"/>
+                <w:i/>
+                <w:iCs/>
+              </w:rPr>
+            </w:rPrChange>
+          </w:rPr>
+          <w:delText xml:space="preserve">) pairs of drugs are not biologically different from each other, in the separation of training and testing data, necessarily a pair of drugs and their dual are in the same group. This prevents </w:delText>
+        </w:r>
+        <w:commentRangeStart w:id="956"/>
+        <w:commentRangeStart w:id="957"/>
+        <w:commentRangeStart w:id="958"/>
+        <w:r>
+          <w:rPr>
+            <w:rFonts w:ascii="Times New Roman" w:hAnsi="Times New Roman" w:cs="Times New Roman"/>
+            <w:rPrChange w:id="959" w:author="mcm" w:date="2023-11-10T15:39:00Z">
+              <w:rPr>
+                <w:rFonts w:ascii="Times New Roman" w:hAnsi="Times New Roman" w:cs="Times New Roman"/>
+                <w:i/>
+                <w:iCs/>
+              </w:rPr>
+            </w:rPrChange>
+          </w:rPr>
+          <w:delText>unfair</w:delText>
+        </w:r>
+      </w:del>
+      <w:ins w:id="960" w:author="Amin Khodamoradi" w:date="2023-12-18T17:58:00Z">
+        <w:r>
+          <w:rPr>
+            <w:rFonts w:ascii="Times New Roman" w:hAnsi="Times New Roman" w:cs="Times New Roman"/>
+          </w:rPr>
+          <w:t>.</w:t>
         </w:r>
       </w:ins>
+      <w:del w:id="961" w:author="Amin Khodamoradi" w:date="2023-12-18T17:58:00Z">
+        <w:r>
+          <w:rPr>
+            <w:rFonts w:ascii="Times New Roman" w:hAnsi="Times New Roman" w:cs="Times New Roman"/>
+            <w:rPrChange w:id="962" w:author="mcm" w:date="2023-11-10T15:39:00Z">
+              <w:rPr>
+                <w:rFonts w:ascii="Times New Roman" w:hAnsi="Times New Roman" w:cs="Times New Roman"/>
+                <w:i/>
+                <w:iCs/>
+              </w:rPr>
+            </w:rPrChange>
+          </w:rPr>
+          <w:delText xml:space="preserve"> </w:delText>
+        </w:r>
+        <w:commentRangeEnd w:id="956"/>
+        <w:r>
+          <w:rPr>
+            <w:rStyle w:val="CommentReference"/>
+            <w:rFonts w:cs="Mangal"/>
+          </w:rPr>
+          <w:commentReference w:id="956"/>
+        </w:r>
+        <w:commentRangeEnd w:id="957"/>
+        <w:r>
+          <w:rPr>
+            <w:rStyle w:val="CommentReference"/>
+            <w:rFonts w:cs="Mangal"/>
+          </w:rPr>
+          <w:commentReference w:id="957"/>
+        </w:r>
+        <w:commentRangeEnd w:id="958"/>
+        <w:r>
+          <w:rPr>
+            <w:rStyle w:val="CommentReference"/>
+            <w:rFonts w:cs="Mangal"/>
+          </w:rPr>
+          <w:commentReference w:id="958"/>
+        </w:r>
+        <w:r>
+          <w:rPr>
+            <w:rFonts w:ascii="Times New Roman" w:hAnsi="Times New Roman" w:cs="Times New Roman"/>
+            <w:rPrChange w:id="963" w:author="mcm" w:date="2023-11-10T15:39:00Z">
+              <w:rPr>
+                <w:rFonts w:ascii="Times New Roman" w:hAnsi="Times New Roman" w:cs="Times New Roman"/>
+                <w:i/>
+                <w:iCs/>
+              </w:rPr>
+            </w:rPrChange>
+          </w:rPr>
+          <w:delText>results.</w:delText>
+        </w:r>
+      </w:del>
     </w:p>
     <w:p>
       <w:pPr>
         <w:spacing w:line="276" w:lineRule="auto"/>
         <w:jc w:val="both"/>
         <w:rPr>
-          <w:del w:id="909" w:author="mcm" w:date="2023-11-10T15:39:00Z"/>
-          <w:rFonts w:ascii="Times New Roman" w:hAnsi="Times New Roman" w:cs="Times New Roman"/>
-          <w:rPrChange w:id="910" w:author="mcm" w:date="2023-11-10T15:39:00Z">
-            <w:rPr>
-              <w:del w:id="911" w:author="mcm" w:date="2023-11-10T15:39:00Z"/>
-              <w:rFonts w:ascii="Times New Roman" w:hAnsi="Times New Roman" w:cs="Times New Roman"/>
-              <w:i/>
-              <w:iCs/>
-            </w:rPr>
-          </w:rPrChange>
-        </w:rPr>
-      </w:pPr>
-      <w:r>
-        <w:rPr>
-          <w:rFonts w:ascii="Times New Roman" w:hAnsi="Times New Roman" w:cs="Times New Roman"/>
-          <w:rPrChange w:id="912" w:author="mcm" w:date="2023-11-10T15:39:00Z">
+          <w:rFonts w:ascii="Times New Roman" w:hAnsi="Times New Roman" w:cs="Times New Roman"/>
+        </w:rPr>
+      </w:pPr>
+    </w:p>
+    <w:p>
+      <w:pPr>
+        <w:spacing w:line="276" w:lineRule="auto"/>
+        <w:jc w:val="both"/>
+        <w:rPr>
+          <w:rFonts w:ascii="Times New Roman" w:hAnsi="Times New Roman" w:cs="Times New Roman"/>
+          <w:rPrChange w:id="964" w:author="mcm" w:date="2023-11-10T15:39:00Z">
             <w:rPr>
               <w:rFonts w:ascii="Times New Roman" w:hAnsi="Times New Roman" w:cs="Times New Roman"/>
               <w:i/>
@@ -14067,20 +14609,11 @@
             </w:rPr>
           </w:rPrChange>
         </w:rPr>
-        <w:t xml:space="preserve">layers. The features of all interactions </w:t>
-      </w:r>
-      <w:r>
-        <w:rPr>
-          <w:rFonts w:ascii="Times New Roman" w:hAnsi="Times New Roman" w:cs="Times New Roman"/>
-          <w:i/>
-          <w:iCs/>
-        </w:rPr>
-        <w:t>(+1</w:t>
-      </w:r>
-      <w:r>
-        <w:rPr>
-          <w:rFonts w:ascii="Times New Roman" w:hAnsi="Times New Roman" w:cs="Times New Roman"/>
-          <w:rPrChange w:id="913" w:author="mcm" w:date="2023-11-10T15:39:00Z">
+      </w:pPr>
+      <w:r>
+        <w:rPr>
+          <w:rFonts w:ascii="Times New Roman" w:hAnsi="Times New Roman" w:cs="Times New Roman"/>
+          <w:rPrChange w:id="965" w:author="mcm" w:date="2023-11-10T15:39:00Z">
             <w:rPr>
               <w:rFonts w:ascii="Times New Roman" w:hAnsi="Times New Roman" w:cs="Times New Roman"/>
               <w:i/>
@@ -14088,20 +14621,69 @@
             </w:rPr>
           </w:rPrChange>
         </w:rPr>
-        <w:t xml:space="preserve"> and </w:t>
-      </w:r>
-      <w:r>
-        <w:rPr>
-          <w:rFonts w:ascii="Times New Roman" w:hAnsi="Times New Roman" w:cs="Times New Roman"/>
-          <w:i/>
-          <w:iCs/>
-        </w:rPr>
-        <w:t>-1</w:t>
-      </w:r>
-      <w:r>
-        <w:rPr>
-          <w:rFonts w:ascii="Times New Roman" w:hAnsi="Times New Roman" w:cs="Times New Roman"/>
-          <w:rPrChange w:id="914" w:author="mcm" w:date="2023-11-10T15:39:00Z">
+        <w:t xml:space="preserve">After testing the different structures, we have modeled the final deep neural network shown in </w:t>
+      </w:r>
+      <w:ins w:id="966" w:author="Amin Khodamoradi" w:date="2023-12-18T15:06:00Z">
+        <w:r>
+          <w:rPr>
+            <w:rFonts w:ascii="Times New Roman" w:hAnsi="Times New Roman" w:cs="Times New Roman"/>
+          </w:rPr>
+          <w:fldChar w:fldCharType="begin"/>
+        </w:r>
+        <w:r>
+          <w:rPr>
+            <w:rFonts w:ascii="Times New Roman" w:hAnsi="Times New Roman" w:cs="Times New Roman"/>
+          </w:rPr>
+          <w:instrText xml:space="preserve"> REF _Ref153804406 \h </w:instrText>
+        </w:r>
+      </w:ins>
+      <w:r>
+        <w:rPr>
+          <w:rFonts w:ascii="Times New Roman" w:hAnsi="Times New Roman" w:cs="Times New Roman"/>
+        </w:rPr>
+      </w:r>
+      <w:r>
+        <w:rPr>
+          <w:rFonts w:ascii="Times New Roman" w:hAnsi="Times New Roman" w:cs="Times New Roman"/>
+        </w:rPr>
+        <w:fldChar w:fldCharType="separate"/>
+      </w:r>
+      <w:ins w:id="967" w:author="Amin Khodamoradi" w:date="2023-12-18T15:06:00Z">
+        <w:r>
+          <w:t xml:space="preserve">Figure </w:t>
+        </w:r>
+        <w:r>
+          <w:rPr>
+            <w:noProof/>
+          </w:rPr>
+          <w:t>3</w:t>
+        </w:r>
+        <w:r>
+          <w:rPr>
+            <w:rFonts w:ascii="Times New Roman" w:hAnsi="Times New Roman" w:cs="Times New Roman"/>
+          </w:rPr>
+          <w:fldChar w:fldCharType="end"/>
+        </w:r>
+      </w:ins>
+      <w:del w:id="968" w:author="Amin Khodamoradi" w:date="2023-12-18T15:06:00Z">
+        <w:r>
+          <w:rPr>
+            <w:rFonts w:ascii="Times New Roman" w:hAnsi="Times New Roman" w:cs="Times New Roman"/>
+            <w:rPrChange w:id="969" w:author="mcm" w:date="2023-11-10T15:39:00Z">
+              <w:rPr>
+                <w:rFonts w:ascii="Times New Roman" w:hAnsi="Times New Roman" w:cs="Times New Roman"/>
+                <w:i/>
+                <w:iCs/>
+              </w:rPr>
+            </w:rPrChange>
+          </w:rPr>
+          <w:delText>Figure 3</w:delText>
+        </w:r>
+      </w:del>
+      <w:r>
+        <w:rPr>
+          <w:rFonts w:ascii="Times New Roman" w:hAnsi="Times New Roman" w:cs="Times New Roman"/>
+          <w:rPrChange w:id="970" w:author="mcm" w:date="2023-11-10T15:39:00Z">
             <w:rPr>
               <w:rFonts w:ascii="Times New Roman" w:hAnsi="Times New Roman" w:cs="Times New Roman"/>
               <w:i/>
@@ -14109,24 +14691,35 @@
             </w:rPr>
           </w:rPrChange>
         </w:rPr>
-        <w:t>) contain 1136 features. We first divide these features into 10 equal parts. Then, in a 10-cycle for, each period we consider 1 part as testing data and the other 9 parts as a set of training data. We select different models and train the model in the 10-fold CV with 90 of the data. Then we test the model on the remaining 10 percent of the data. In the separating</w:t>
-      </w:r>
-      <w:ins w:id="915" w:author="mcm" w:date="2023-11-10T15:39:00Z">
-        <w:r>
-          <w:rPr>
-            <w:rFonts w:ascii="Times New Roman" w:hAnsi="Times New Roman" w:cs="Times New Roman"/>
-          </w:rPr>
-          <w:t xml:space="preserve"> </w:t>
+        <w:t xml:space="preserve">. This network has three layers of two-dimensional convolution. In the following, there are three </w:t>
+      </w:r>
+      <w:del w:id="971" w:author="mcm" w:date="2023-11-10T15:40:00Z">
+        <w:r>
+          <w:rPr>
+            <w:rFonts w:ascii="Times New Roman" w:hAnsi="Times New Roman" w:cs="Times New Roman"/>
+            <w:rPrChange w:id="972" w:author="mcm" w:date="2023-11-10T15:39:00Z">
+              <w:rPr>
+                <w:rFonts w:ascii="Times New Roman" w:hAnsi="Times New Roman" w:cs="Times New Roman"/>
+                <w:i/>
+                <w:iCs/>
+              </w:rPr>
+            </w:rPrChange>
+          </w:rPr>
+          <w:delText>fully-connected</w:delText>
+        </w:r>
+      </w:del>
+      <w:ins w:id="973" w:author="mcm" w:date="2023-11-10T15:40:00Z">
+        <w:r>
+          <w:rPr>
+            <w:rFonts w:ascii="Times New Roman" w:hAnsi="Times New Roman" w:cs="Times New Roman"/>
+          </w:rPr>
+          <w:t>fully connected</w:t>
         </w:r>
       </w:ins>
-    </w:p>
-    <w:p>
-      <w:pPr>
-        <w:spacing w:line="276" w:lineRule="auto"/>
-        <w:jc w:val="both"/>
-        <w:rPr>
-          <w:rFonts w:ascii="Times New Roman" w:hAnsi="Times New Roman" w:cs="Times New Roman"/>
-          <w:rPrChange w:id="916" w:author="mcm" w:date="2023-11-10T15:39:00Z">
+      <w:r>
+        <w:rPr>
+          <w:rFonts w:ascii="Times New Roman" w:hAnsi="Times New Roman" w:cs="Times New Roman"/>
+          <w:rPrChange w:id="974" w:author="mcm" w:date="2023-11-10T15:39:00Z">
             <w:rPr>
               <w:rFonts w:ascii="Times New Roman" w:hAnsi="Times New Roman" w:cs="Times New Roman"/>
               <w:i/>
@@ -14134,11 +14727,13 @@
             </w:rPr>
           </w:rPrChange>
         </w:rPr>
-      </w:pPr>
-      <w:r>
-        <w:rPr>
-          <w:rFonts w:ascii="Times New Roman" w:hAnsi="Times New Roman" w:cs="Times New Roman"/>
-          <w:rPrChange w:id="917" w:author="mcm" w:date="2023-11-10T15:39:00Z">
+        <w:t xml:space="preserve"> convolution layers. The last layer has two outputs for predicting degressive or enhancive interaction. Convolution layers have 4-dimensions square filters with a Stride of 1. Each convolution layer also has a Rectified Linear Units (</w:t>
+      </w:r>
+      <w:proofErr w:type="spellStart"/>
+      <w:r>
+        <w:rPr>
+          <w:rFonts w:ascii="Times New Roman" w:hAnsi="Times New Roman" w:cs="Times New Roman"/>
+          <w:rPrChange w:id="975" w:author="mcm" w:date="2023-11-10T15:39:00Z">
             <w:rPr>
               <w:rFonts w:ascii="Times New Roman" w:hAnsi="Times New Roman" w:cs="Times New Roman"/>
               <w:i/>
@@ -14146,41 +14741,13 @@
             </w:rPr>
           </w:rPrChange>
         </w:rPr>
-        <w:t>process, pairs of drugs dual are considered. Since the (</w:t>
-      </w:r>
-      <w:r>
-        <w:rPr>
-          <w:rFonts w:ascii="Times New Roman" w:hAnsi="Times New Roman" w:cs="Times New Roman"/>
-          <w:i/>
-          <w:iCs/>
-        </w:rPr>
-        <w:t>d</w:t>
-      </w:r>
-      <w:del w:id="918" w:author="Amin Khodamoradi" w:date="2023-12-18T15:12:00Z">
-        <w:r>
-          <w:rPr>
-            <w:rFonts w:ascii="Times New Roman" w:hAnsi="Times New Roman" w:cs="Times New Roman"/>
-            <w:i/>
-            <w:iCs/>
-            <w:vertAlign w:val="subscript"/>
-            <w:rPrChange w:id="919" w:author="Amin Khodamoradi" w:date="2023-12-18T15:13:00Z">
-              <w:rPr>
-                <w:rFonts w:ascii="Times New Roman" w:hAnsi="Times New Roman" w:cs="Times New Roman"/>
-                <w:i/>
-                <w:iCs/>
-              </w:rPr>
-            </w:rPrChange>
-          </w:rPr>
-          <w:delText xml:space="preserve"> </w:delText>
-        </w:r>
-      </w:del>
-      <w:r>
-        <w:rPr>
-          <w:rFonts w:ascii="Times New Roman" w:hAnsi="Times New Roman" w:cs="Times New Roman"/>
-          <w:i/>
-          <w:iCs/>
-          <w:vertAlign w:val="subscript"/>
-          <w:rPrChange w:id="920" w:author="Amin Khodamoradi" w:date="2023-12-18T15:13:00Z">
+        <w:t>ReLU</w:t>
+      </w:r>
+      <w:proofErr w:type="spellEnd"/>
+      <w:r>
+        <w:rPr>
+          <w:rFonts w:ascii="Times New Roman" w:hAnsi="Times New Roman" w:cs="Times New Roman"/>
+          <w:rPrChange w:id="976" w:author="mcm" w:date="2023-11-10T15:39:00Z">
             <w:rPr>
               <w:rFonts w:ascii="Times New Roman" w:hAnsi="Times New Roman" w:cs="Times New Roman"/>
               <w:i/>
@@ -14188,427 +14755,9 @@
             </w:rPr>
           </w:rPrChange>
         </w:rPr>
-        <w:t>i</w:t>
-      </w:r>
-      <w:del w:id="921" w:author="Amin Khodamoradi" w:date="2023-12-18T15:12:00Z">
-        <w:r>
-          <w:rPr>
-            <w:rFonts w:ascii="Times New Roman" w:hAnsi="Times New Roman" w:cs="Times New Roman"/>
-            <w:i/>
-            <w:iCs/>
-          </w:rPr>
-          <w:delText xml:space="preserve"> </w:delText>
-        </w:r>
-      </w:del>
-      <w:r>
-        <w:rPr>
-          <w:rFonts w:ascii="Times New Roman" w:hAnsi="Times New Roman" w:cs="Times New Roman"/>
-          <w:i/>
-          <w:iCs/>
-        </w:rPr>
-        <w:t xml:space="preserve">, </w:t>
-      </w:r>
-      <w:proofErr w:type="spellStart"/>
-      <w:r>
-        <w:rPr>
-          <w:rFonts w:ascii="Times New Roman" w:hAnsi="Times New Roman" w:cs="Times New Roman"/>
-          <w:i/>
-          <w:iCs/>
-        </w:rPr>
-        <w:t>d</w:t>
-      </w:r>
-      <w:del w:id="922" w:author="Amin Khodamoradi" w:date="2023-12-18T15:12:00Z">
-        <w:r>
-          <w:rPr>
-            <w:rFonts w:ascii="Times New Roman" w:hAnsi="Times New Roman" w:cs="Times New Roman"/>
-            <w:i/>
-            <w:iCs/>
-            <w:vertAlign w:val="subscript"/>
-            <w:rPrChange w:id="923" w:author="Amin Khodamoradi" w:date="2023-12-18T15:13:00Z">
-              <w:rPr>
-                <w:rFonts w:ascii="Times New Roman" w:hAnsi="Times New Roman" w:cs="Times New Roman"/>
-                <w:i/>
-                <w:iCs/>
-              </w:rPr>
-            </w:rPrChange>
-          </w:rPr>
-          <w:delText xml:space="preserve"> </w:delText>
-        </w:r>
-      </w:del>
-      <w:r>
-        <w:rPr>
-          <w:rFonts w:ascii="Times New Roman" w:hAnsi="Times New Roman" w:cs="Times New Roman"/>
-          <w:i/>
-          <w:iCs/>
-          <w:vertAlign w:val="subscript"/>
-          <w:rPrChange w:id="924" w:author="Amin Khodamoradi" w:date="2023-12-18T15:13:00Z">
-            <w:rPr>
-              <w:rFonts w:ascii="Times New Roman" w:hAnsi="Times New Roman" w:cs="Times New Roman"/>
-              <w:i/>
-              <w:iCs/>
-            </w:rPr>
-          </w:rPrChange>
-        </w:rPr>
-        <w:t>j</w:t>
-      </w:r>
-      <w:proofErr w:type="spellEnd"/>
-      <w:del w:id="925" w:author="Amin Khodamoradi" w:date="2023-12-18T15:13:00Z">
-        <w:r>
-          <w:rPr>
-            <w:rFonts w:ascii="Times New Roman" w:hAnsi="Times New Roman" w:cs="Times New Roman"/>
-            <w:rPrChange w:id="926" w:author="mcm" w:date="2023-11-10T15:39:00Z">
-              <w:rPr>
-                <w:rFonts w:ascii="Times New Roman" w:hAnsi="Times New Roman" w:cs="Times New Roman"/>
-                <w:i/>
-                <w:iCs/>
-              </w:rPr>
-            </w:rPrChange>
-          </w:rPr>
-          <w:delText xml:space="preserve"> </w:delText>
-        </w:r>
-      </w:del>
-      <w:r>
-        <w:rPr>
-          <w:rFonts w:ascii="Times New Roman" w:hAnsi="Times New Roman" w:cs="Times New Roman"/>
-          <w:rPrChange w:id="927" w:author="mcm" w:date="2023-11-10T15:39:00Z">
-            <w:rPr>
-              <w:rFonts w:ascii="Times New Roman" w:hAnsi="Times New Roman" w:cs="Times New Roman"/>
-              <w:i/>
-              <w:iCs/>
-            </w:rPr>
-          </w:rPrChange>
-        </w:rPr>
-        <w:t>) and (</w:t>
-      </w:r>
-      <w:proofErr w:type="spellStart"/>
-      <w:r>
-        <w:rPr>
-          <w:rFonts w:ascii="Times New Roman" w:hAnsi="Times New Roman" w:cs="Times New Roman"/>
-          <w:i/>
-          <w:iCs/>
-        </w:rPr>
-        <w:t>d</w:t>
-      </w:r>
-      <w:del w:id="928" w:author="Amin Khodamoradi" w:date="2023-12-18T15:13:00Z">
-        <w:r>
-          <w:rPr>
-            <w:rFonts w:ascii="Times New Roman" w:hAnsi="Times New Roman" w:cs="Times New Roman"/>
-            <w:i/>
-            <w:iCs/>
-          </w:rPr>
-          <w:delText xml:space="preserve"> </w:delText>
-        </w:r>
-      </w:del>
-      <w:r>
-        <w:rPr>
-          <w:rFonts w:ascii="Times New Roman" w:hAnsi="Times New Roman" w:cs="Times New Roman"/>
-          <w:i/>
-          <w:iCs/>
-          <w:vertAlign w:val="subscript"/>
-          <w:rPrChange w:id="929" w:author="Amin Khodamoradi" w:date="2023-12-18T15:13:00Z">
-            <w:rPr>
-              <w:rFonts w:ascii="Times New Roman" w:hAnsi="Times New Roman" w:cs="Times New Roman"/>
-              <w:i/>
-              <w:iCs/>
-            </w:rPr>
-          </w:rPrChange>
-        </w:rPr>
-        <w:t>j</w:t>
-      </w:r>
-      <w:proofErr w:type="spellEnd"/>
-      <w:del w:id="930" w:author="Amin Khodamoradi" w:date="2023-12-18T15:13:00Z">
-        <w:r>
-          <w:rPr>
-            <w:rFonts w:ascii="Times New Roman" w:hAnsi="Times New Roman" w:cs="Times New Roman"/>
-            <w:i/>
-            <w:iCs/>
-          </w:rPr>
-          <w:delText xml:space="preserve"> </w:delText>
-        </w:r>
-      </w:del>
-      <w:r>
-        <w:rPr>
-          <w:rFonts w:ascii="Times New Roman" w:hAnsi="Times New Roman" w:cs="Times New Roman"/>
-          <w:i/>
-          <w:iCs/>
-        </w:rPr>
-        <w:t>, d</w:t>
-      </w:r>
-      <w:del w:id="931" w:author="Amin Khodamoradi" w:date="2023-12-18T15:13:00Z">
-        <w:r>
-          <w:rPr>
-            <w:rFonts w:ascii="Times New Roman" w:hAnsi="Times New Roman" w:cs="Times New Roman"/>
-            <w:i/>
-            <w:iCs/>
-          </w:rPr>
-          <w:delText xml:space="preserve"> </w:delText>
-        </w:r>
-      </w:del>
-      <w:r>
-        <w:rPr>
-          <w:rFonts w:ascii="Times New Roman" w:hAnsi="Times New Roman" w:cs="Times New Roman"/>
-          <w:i/>
-          <w:iCs/>
-          <w:vertAlign w:val="subscript"/>
-          <w:rPrChange w:id="932" w:author="Amin Khodamoradi" w:date="2023-12-18T15:13:00Z">
-            <w:rPr>
-              <w:rFonts w:ascii="Times New Roman" w:hAnsi="Times New Roman" w:cs="Times New Roman"/>
-              <w:i/>
-              <w:iCs/>
-            </w:rPr>
-          </w:rPrChange>
-        </w:rPr>
-        <w:t>i</w:t>
-      </w:r>
-      <w:del w:id="933" w:author="Amin Khodamoradi" w:date="2023-12-18T15:13:00Z">
-        <w:r>
-          <w:rPr>
-            <w:rFonts w:ascii="Times New Roman" w:hAnsi="Times New Roman" w:cs="Times New Roman"/>
-            <w:i/>
-            <w:iCs/>
-          </w:rPr>
-          <w:delText xml:space="preserve"> </w:delText>
-        </w:r>
-      </w:del>
-      <w:r>
-        <w:rPr>
-          <w:rFonts w:ascii="Times New Roman" w:hAnsi="Times New Roman" w:cs="Times New Roman"/>
-          <w:rPrChange w:id="934" w:author="mcm" w:date="2023-11-10T15:39:00Z">
-            <w:rPr>
-              <w:rFonts w:ascii="Times New Roman" w:hAnsi="Times New Roman" w:cs="Times New Roman"/>
-              <w:i/>
-              <w:iCs/>
-            </w:rPr>
-          </w:rPrChange>
-        </w:rPr>
-        <w:t xml:space="preserve">) pairs of drugs are not biologically different from each other, in the separation of training and testing data, necessarily a pair of drugs and their dual are in the same group. This prevents </w:t>
-      </w:r>
-      <w:commentRangeStart w:id="935"/>
-      <w:commentRangeStart w:id="936"/>
-      <w:commentRangeStart w:id="937"/>
-      <w:r>
-        <w:rPr>
-          <w:rFonts w:ascii="Times New Roman" w:hAnsi="Times New Roman" w:cs="Times New Roman"/>
-          <w:rPrChange w:id="938" w:author="mcm" w:date="2023-11-10T15:39:00Z">
-            <w:rPr>
-              <w:rFonts w:ascii="Times New Roman" w:hAnsi="Times New Roman" w:cs="Times New Roman"/>
-              <w:i/>
-              <w:iCs/>
-            </w:rPr>
-          </w:rPrChange>
-        </w:rPr>
-        <w:t xml:space="preserve">unfair </w:t>
-      </w:r>
-      <w:commentRangeEnd w:id="935"/>
-      <w:r>
-        <w:rPr>
-          <w:rStyle w:val="CommentReference"/>
-          <w:rFonts w:cs="Mangal"/>
-        </w:rPr>
-        <w:commentReference w:id="935"/>
-      </w:r>
-      <w:commentRangeEnd w:id="936"/>
-      <w:r>
-        <w:rPr>
-          <w:rStyle w:val="CommentReference"/>
-          <w:rFonts w:cs="Mangal"/>
-        </w:rPr>
-        <w:commentReference w:id="936"/>
-      </w:r>
-      <w:commentRangeEnd w:id="937"/>
-      <w:r>
-        <w:rPr>
-          <w:rStyle w:val="CommentReference"/>
-          <w:rFonts w:cs="Mangal"/>
-        </w:rPr>
-        <w:commentReference w:id="937"/>
-      </w:r>
-      <w:r>
-        <w:rPr>
-          <w:rFonts w:ascii="Times New Roman" w:hAnsi="Times New Roman" w:cs="Times New Roman"/>
-          <w:rPrChange w:id="939" w:author="mcm" w:date="2023-11-10T15:39:00Z">
-            <w:rPr>
-              <w:rFonts w:ascii="Times New Roman" w:hAnsi="Times New Roman" w:cs="Times New Roman"/>
-              <w:i/>
-              <w:iCs/>
-            </w:rPr>
-          </w:rPrChange>
-        </w:rPr>
-        <w:t>results.</w:t>
-      </w:r>
-    </w:p>
-    <w:p>
-      <w:pPr>
-        <w:spacing w:line="276" w:lineRule="auto"/>
-        <w:jc w:val="both"/>
-        <w:rPr>
-          <w:rFonts w:ascii="Times New Roman" w:hAnsi="Times New Roman" w:cs="Times New Roman"/>
-        </w:rPr>
-      </w:pPr>
-    </w:p>
-    <w:p>
-      <w:pPr>
-        <w:spacing w:line="276" w:lineRule="auto"/>
-        <w:jc w:val="both"/>
-        <w:rPr>
-          <w:rFonts w:ascii="Times New Roman" w:hAnsi="Times New Roman" w:cs="Times New Roman"/>
-          <w:rPrChange w:id="940" w:author="mcm" w:date="2023-11-10T15:39:00Z">
-            <w:rPr>
-              <w:rFonts w:ascii="Times New Roman" w:hAnsi="Times New Roman" w:cs="Times New Roman"/>
-              <w:i/>
-              <w:iCs/>
-            </w:rPr>
-          </w:rPrChange>
-        </w:rPr>
-      </w:pPr>
-      <w:r>
-        <w:rPr>
-          <w:rFonts w:ascii="Times New Roman" w:hAnsi="Times New Roman" w:cs="Times New Roman"/>
-          <w:rPrChange w:id="941" w:author="mcm" w:date="2023-11-10T15:39:00Z">
-            <w:rPr>
-              <w:rFonts w:ascii="Times New Roman" w:hAnsi="Times New Roman" w:cs="Times New Roman"/>
-              <w:i/>
-              <w:iCs/>
-            </w:rPr>
-          </w:rPrChange>
-        </w:rPr>
-        <w:t xml:space="preserve">After testing the different structures, we have modeled the final deep neural network shown in </w:t>
-      </w:r>
-      <w:ins w:id="942" w:author="Amin Khodamoradi" w:date="2023-12-18T15:06:00Z">
-        <w:r>
-          <w:rPr>
-            <w:rFonts w:ascii="Times New Roman" w:hAnsi="Times New Roman" w:cs="Times New Roman"/>
-          </w:rPr>
-          <w:fldChar w:fldCharType="begin"/>
-        </w:r>
-        <w:r>
-          <w:rPr>
-            <w:rFonts w:ascii="Times New Roman" w:hAnsi="Times New Roman" w:cs="Times New Roman"/>
-          </w:rPr>
-          <w:instrText xml:space="preserve"> REF _Ref153804406 \h </w:instrText>
-        </w:r>
-      </w:ins>
-      <w:r>
-        <w:rPr>
-          <w:rFonts w:ascii="Times New Roman" w:hAnsi="Times New Roman" w:cs="Times New Roman"/>
-        </w:rPr>
-      </w:r>
-      <w:r>
-        <w:rPr>
-          <w:rFonts w:ascii="Times New Roman" w:hAnsi="Times New Roman" w:cs="Times New Roman"/>
-        </w:rPr>
-        <w:fldChar w:fldCharType="separate"/>
-      </w:r>
-      <w:ins w:id="943" w:author="Amin Khodamoradi" w:date="2023-12-18T15:06:00Z">
-        <w:r>
-          <w:t xml:space="preserve">Figure </w:t>
-        </w:r>
-        <w:r>
-          <w:rPr>
-            <w:noProof/>
-          </w:rPr>
-          <w:t>3</w:t>
-        </w:r>
-        <w:r>
-          <w:rPr>
-            <w:rFonts w:ascii="Times New Roman" w:hAnsi="Times New Roman" w:cs="Times New Roman"/>
-          </w:rPr>
-          <w:fldChar w:fldCharType="end"/>
-        </w:r>
-      </w:ins>
-      <w:del w:id="944" w:author="Amin Khodamoradi" w:date="2023-12-18T15:06:00Z">
-        <w:r>
-          <w:rPr>
-            <w:rFonts w:ascii="Times New Roman" w:hAnsi="Times New Roman" w:cs="Times New Roman"/>
-            <w:rPrChange w:id="945" w:author="mcm" w:date="2023-11-10T15:39:00Z">
-              <w:rPr>
-                <w:rFonts w:ascii="Times New Roman" w:hAnsi="Times New Roman" w:cs="Times New Roman"/>
-                <w:i/>
-                <w:iCs/>
-              </w:rPr>
-            </w:rPrChange>
-          </w:rPr>
-          <w:delText>Figure 3</w:delText>
-        </w:r>
-      </w:del>
-      <w:r>
-        <w:rPr>
-          <w:rFonts w:ascii="Times New Roman" w:hAnsi="Times New Roman" w:cs="Times New Roman"/>
-          <w:rPrChange w:id="946" w:author="mcm" w:date="2023-11-10T15:39:00Z">
-            <w:rPr>
-              <w:rFonts w:ascii="Times New Roman" w:hAnsi="Times New Roman" w:cs="Times New Roman"/>
-              <w:i/>
-              <w:iCs/>
-            </w:rPr>
-          </w:rPrChange>
-        </w:rPr>
-        <w:t xml:space="preserve">. This network has three layers of two-dimensional convolution. In the following, there are three </w:t>
-      </w:r>
-      <w:del w:id="947" w:author="mcm" w:date="2023-11-10T15:40:00Z">
-        <w:r>
-          <w:rPr>
-            <w:rFonts w:ascii="Times New Roman" w:hAnsi="Times New Roman" w:cs="Times New Roman"/>
-            <w:rPrChange w:id="948" w:author="mcm" w:date="2023-11-10T15:39:00Z">
-              <w:rPr>
-                <w:rFonts w:ascii="Times New Roman" w:hAnsi="Times New Roman" w:cs="Times New Roman"/>
-                <w:i/>
-                <w:iCs/>
-              </w:rPr>
-            </w:rPrChange>
-          </w:rPr>
-          <w:delText>fully-connected</w:delText>
-        </w:r>
-      </w:del>
-      <w:ins w:id="949" w:author="mcm" w:date="2023-11-10T15:40:00Z">
-        <w:r>
-          <w:rPr>
-            <w:rFonts w:ascii="Times New Roman" w:hAnsi="Times New Roman" w:cs="Times New Roman"/>
-          </w:rPr>
-          <w:t>fully connected</w:t>
-        </w:r>
-      </w:ins>
-      <w:r>
-        <w:rPr>
-          <w:rFonts w:ascii="Times New Roman" w:hAnsi="Times New Roman" w:cs="Times New Roman"/>
-          <w:rPrChange w:id="950" w:author="mcm" w:date="2023-11-10T15:39:00Z">
-            <w:rPr>
-              <w:rFonts w:ascii="Times New Roman" w:hAnsi="Times New Roman" w:cs="Times New Roman"/>
-              <w:i/>
-              <w:iCs/>
-            </w:rPr>
-          </w:rPrChange>
-        </w:rPr>
-        <w:t xml:space="preserve"> convolution layers. The last layer has two outputs for predicting degressive or enhancive interaction. Convolution layers have 4-dimensions square filters with a Stride of 1. Each convolution layer also has a Rectified Linear Units (</w:t>
-      </w:r>
-      <w:proofErr w:type="spellStart"/>
-      <w:r>
-        <w:rPr>
-          <w:rFonts w:ascii="Times New Roman" w:hAnsi="Times New Roman" w:cs="Times New Roman"/>
-          <w:rPrChange w:id="951" w:author="mcm" w:date="2023-11-10T15:39:00Z">
-            <w:rPr>
-              <w:rFonts w:ascii="Times New Roman" w:hAnsi="Times New Roman" w:cs="Times New Roman"/>
-              <w:i/>
-              <w:iCs/>
-            </w:rPr>
-          </w:rPrChange>
-        </w:rPr>
-        <w:t>ReLU</w:t>
-      </w:r>
-      <w:proofErr w:type="spellEnd"/>
-      <w:r>
-        <w:rPr>
-          <w:rFonts w:ascii="Times New Roman" w:hAnsi="Times New Roman" w:cs="Times New Roman"/>
-          <w:rPrChange w:id="952" w:author="mcm" w:date="2023-11-10T15:39:00Z">
-            <w:rPr>
-              <w:rFonts w:ascii="Times New Roman" w:hAnsi="Times New Roman" w:cs="Times New Roman"/>
-              <w:i/>
-              <w:iCs/>
-            </w:rPr>
-          </w:rPrChange>
-        </w:rPr>
         <w:t>) activation function</w:t>
       </w:r>
-      <w:customXmlInsRangeStart w:id="953" w:author="Amin Khodamoradi" w:date="2023-12-18T15:19:00Z"/>
+      <w:customXmlInsRangeStart w:id="977" w:author="Amin Khodamoradi" w:date="2023-12-18T15:19:00Z"/>
       <w:sdt>
         <w:sdtPr>
           <w:rPr>
@@ -14618,8 +14767,8 @@
           <w:citation/>
         </w:sdtPr>
         <w:sdtContent>
-          <w:customXmlInsRangeEnd w:id="953"/>
-          <w:ins w:id="954" w:author="Amin Khodamoradi" w:date="2023-12-18T15:19:00Z">
+          <w:customXmlInsRangeEnd w:id="977"/>
+          <w:ins w:id="978" w:author="Amin Khodamoradi" w:date="2023-12-18T15:19:00Z">
             <w:r>
               <w:rPr>
                 <w:rFonts w:ascii="Times New Roman" w:hAnsi="Times New Roman" w:cs="Times New Roman"/>
@@ -14627,7 +14776,7 @@
               <w:fldChar w:fldCharType="begin"/>
             </w:r>
           </w:ins>
-          <w:ins w:id="955" w:author="Amin Khodamoradi" w:date="2023-12-18T15:24:00Z">
+          <w:ins w:id="979" w:author="Amin Khodamoradi" w:date="2023-12-18T15:24:00Z">
             <w:r>
               <w:rPr>
                 <w:rFonts w:ascii="Times New Roman" w:hAnsi="Times New Roman" w:cs="Times New Roman"/>
@@ -14655,7 +14804,7 @@
             </w:rPr>
             <w:t>[41]</w:t>
           </w:r>
-          <w:ins w:id="956" w:author="Amin Khodamoradi" w:date="2023-12-18T15:19:00Z">
+          <w:ins w:id="980" w:author="Amin Khodamoradi" w:date="2023-12-18T15:19:00Z">
             <w:r>
               <w:rPr>
                 <w:rFonts w:ascii="Times New Roman" w:hAnsi="Times New Roman" w:cs="Times New Roman"/>
@@ -14663,15 +14812,15 @@
               <w:fldChar w:fldCharType="end"/>
             </w:r>
           </w:ins>
-          <w:customXmlInsRangeStart w:id="957" w:author="Amin Khodamoradi" w:date="2023-12-18T15:19:00Z"/>
+          <w:customXmlInsRangeStart w:id="981" w:author="Amin Khodamoradi" w:date="2023-12-18T15:19:00Z"/>
         </w:sdtContent>
       </w:sdt>
-      <w:customXmlInsRangeEnd w:id="957"/>
-      <w:del w:id="958" w:author="Amin Khodamoradi" w:date="2023-12-18T15:14:00Z">
-        <w:r>
-          <w:rPr>
-            <w:rFonts w:ascii="Times New Roman" w:hAnsi="Times New Roman" w:cs="Times New Roman"/>
-            <w:rPrChange w:id="959" w:author="mcm" w:date="2023-11-10T15:39:00Z">
+      <w:customXmlInsRangeEnd w:id="981"/>
+      <w:del w:id="982" w:author="Amin Khodamoradi" w:date="2023-12-18T15:14:00Z">
+        <w:r>
+          <w:rPr>
+            <w:rFonts w:ascii="Times New Roman" w:hAnsi="Times New Roman" w:cs="Times New Roman"/>
+            <w:rPrChange w:id="983" w:author="mcm" w:date="2023-11-10T15:39:00Z">
               <w:rPr>
                 <w:rFonts w:ascii="Times New Roman" w:hAnsi="Times New Roman" w:cs="Times New Roman"/>
                 <w:i/>
@@ -14685,7 +14834,7 @@
       <w:r>
         <w:rPr>
           <w:rFonts w:ascii="Times New Roman" w:hAnsi="Times New Roman" w:cs="Times New Roman"/>
-          <w:rPrChange w:id="960" w:author="mcm" w:date="2023-11-10T15:39:00Z">
+          <w:rPrChange w:id="984" w:author="mcm" w:date="2023-11-10T15:39:00Z">
             <w:rPr>
               <w:rFonts w:ascii="Times New Roman" w:hAnsi="Times New Roman" w:cs="Times New Roman"/>
               <w:i/>
@@ -14701,10 +14850,10 @@
         <w:spacing w:line="276" w:lineRule="auto"/>
         <w:jc w:val="center"/>
         <w:rPr>
-          <w:del w:id="961" w:author="mcm" w:date="2023-11-10T15:40:00Z"/>
-          <w:rFonts w:ascii="Times New Roman" w:hAnsi="Times New Roman" w:cs="Times New Roman"/>
-        </w:rPr>
-        <w:pPrChange w:id="962" w:author="mcm" w:date="2023-11-10T15:40:00Z">
+          <w:del w:id="985" w:author="mcm" w:date="2023-11-10T15:40:00Z"/>
+          <w:rFonts w:ascii="Times New Roman" w:hAnsi="Times New Roman" w:cs="Times New Roman"/>
+        </w:rPr>
+        <w:pPrChange w:id="986" w:author="mcm" w:date="2023-11-10T15:40:00Z">
           <w:pPr>
             <w:spacing w:line="276" w:lineRule="auto"/>
           </w:pPr>
@@ -14719,14 +14868,14 @@
           <w:noProof/>
           <w:lang w:eastAsia="en-US" w:bidi="ar-SA"/>
         </w:rPr>
-        <w:pPrChange w:id="963" w:author="Amin Khodamoradi" w:date="2023-12-18T15:05:00Z">
+        <w:pPrChange w:id="987" w:author="Amin Khodamoradi" w:date="2023-12-18T15:05:00Z">
           <w:pPr>
             <w:keepNext/>
             <w:spacing w:line="276" w:lineRule="auto"/>
           </w:pPr>
         </w:pPrChange>
       </w:pPr>
-      <w:del w:id="964" w:author="Amin Khodamoradi" w:date="2023-12-18T15:03:00Z">
+      <w:del w:id="988" w:author="Amin Khodamoradi" w:date="2023-12-18T15:03:00Z">
         <w:r>
           <w:rPr>
             <w:rFonts w:ascii="Times New Roman" w:hAnsi="Times New Roman" w:cs="Times New Roman"/>
@@ -14748,7 +14897,7 @@
       </w:del>
       <m:oMath>
         <m:r>
-          <w:ins w:id="965" w:author="Amin Khodamoradi" w:date="2023-12-18T15:04:00Z">
+          <w:ins w:id="989" w:author="Amin Khodamoradi" w:date="2023-12-18T15:04:00Z">
             <w:rPr>
               <w:rFonts w:ascii="Cambria Math" w:hAnsi="Cambria Math" w:cs="Times New Roman"/>
             </w:rPr>
@@ -14758,7 +14907,7 @@
         <m:d>
           <m:dPr>
             <m:ctrlPr>
-              <w:ins w:id="966" w:author="Amin Khodamoradi" w:date="2023-12-18T15:04:00Z">
+              <w:ins w:id="990" w:author="Amin Khodamoradi" w:date="2023-12-18T15:04:00Z">
                 <w:rPr>
                   <w:rFonts w:ascii="Cambria Math" w:hAnsi="Cambria Math" w:cs="Times New Roman"/>
                 </w:rPr>
@@ -14767,7 +14916,7 @@
           </m:dPr>
           <m:e>
             <m:r>
-              <w:ins w:id="967" w:author="Amin Khodamoradi" w:date="2023-12-18T15:04:00Z">
+              <w:ins w:id="991" w:author="Amin Khodamoradi" w:date="2023-12-18T15:04:00Z">
                 <w:rPr>
                   <w:rFonts w:ascii="Cambria Math" w:hAnsi="Cambria Math" w:cs="Times New Roman"/>
                 </w:rPr>
@@ -14777,7 +14926,7 @@
           </m:e>
         </m:d>
         <m:r>
-          <w:ins w:id="968" w:author="Amin Khodamoradi" w:date="2023-12-18T15:04:00Z">
+          <w:ins w:id="992" w:author="Amin Khodamoradi" w:date="2023-12-18T15:04:00Z">
             <w:rPr>
               <w:rFonts w:ascii="Cambria Math" w:hAnsi="Cambria Math" w:cs="Times New Roman"/>
             </w:rPr>
@@ -14789,7 +14938,7 @@
             <m:begChr m:val="{"/>
             <m:endChr m:val="}"/>
             <m:ctrlPr>
-              <w:ins w:id="969" w:author="Amin Khodamoradi" w:date="2023-12-18T15:04:00Z">
+              <w:ins w:id="993" w:author="Amin Khodamoradi" w:date="2023-12-18T15:04:00Z">
                 <w:rPr>
                   <w:rFonts w:ascii="Cambria Math" w:hAnsi="Cambria Math" w:cs="Times New Roman"/>
                 </w:rPr>
@@ -14798,7 +14947,7 @@
           </m:dPr>
           <m:e>
             <m:r>
-              <w:ins w:id="970" w:author="Amin Khodamoradi" w:date="2023-12-18T15:04:00Z">
+              <w:ins w:id="994" w:author="Amin Khodamoradi" w:date="2023-12-18T15:04:00Z">
                 <w:rPr>
                   <w:rFonts w:ascii="Cambria Math" w:hAnsi="Cambria Math" w:cs="Times New Roman"/>
                 </w:rPr>
@@ -14808,7 +14957,7 @@
           </m:e>
         </m:d>
         <m:r>
-          <w:ins w:id="971" w:author="Amin Khodamoradi" w:date="2023-12-18T15:04:00Z">
+          <w:ins w:id="995" w:author="Amin Khodamoradi" w:date="2023-12-18T15:04:00Z">
             <w:rPr>
               <w:rFonts w:ascii="Cambria Math" w:hAnsi="Cambria Math" w:cs="Times New Roman"/>
             </w:rPr>
@@ -14816,7 +14965,7 @@
           </w:ins>
         </m:r>
       </m:oMath>
-      <w:del w:id="972" w:author="Amin Khodamoradi" w:date="2023-12-18T15:03:00Z">
+      <w:del w:id="996" w:author="Amin Khodamoradi" w:date="2023-12-18T15:03:00Z">
         <w:r>
           <w:rPr>
             <w:rFonts w:ascii="Times New Roman" w:hAnsi="Times New Roman" w:cs="Times New Roman"/>
@@ -14828,11 +14977,6 @@
             <w:rFonts w:ascii="Times New Roman" w:hAnsi="Times New Roman" w:cs="Times New Roman"/>
             <w:i w:val="0"/>
             <w:iCs w:val="0"/>
-            <w:rPrChange w:id="973" w:author="Amin Khodamoradi" w:date="2023-12-18T15:03:00Z">
-              <w:rPr>
-                <w:rFonts w:ascii="Times New Roman" w:hAnsi="Times New Roman" w:cs="Times New Roman"/>
-              </w:rPr>
-            </w:rPrChange>
           </w:rPr>
           <w:delText xml:space="preserve"> </w:delText>
         </w:r>
@@ -14842,11 +14986,6 @@
           <w:rFonts w:ascii="Times New Roman" w:hAnsi="Times New Roman" w:cs="Times New Roman"/>
           <w:i w:val="0"/>
           <w:iCs w:val="0"/>
-          <w:rPrChange w:id="974" w:author="Amin Khodamoradi" w:date="2023-12-18T15:03:00Z">
-            <w:rPr>
-              <w:rFonts w:ascii="Times New Roman" w:hAnsi="Times New Roman" w:cs="Times New Roman"/>
-            </w:rPr>
-          </w:rPrChange>
         </w:rPr>
         <w:tab/>
       </w:r>
@@ -14855,11 +14994,6 @@
           <w:rFonts w:ascii="Times New Roman" w:hAnsi="Times New Roman" w:cs="Times New Roman"/>
           <w:i w:val="0"/>
           <w:iCs w:val="0"/>
-          <w:rPrChange w:id="975" w:author="Amin Khodamoradi" w:date="2023-12-18T15:03:00Z">
-            <w:rPr>
-              <w:rFonts w:ascii="Times New Roman" w:hAnsi="Times New Roman" w:cs="Times New Roman"/>
-            </w:rPr>
-          </w:rPrChange>
         </w:rPr>
         <w:tab/>
       </w:r>
@@ -14868,11 +15002,6 @@
           <w:rFonts w:ascii="Times New Roman" w:hAnsi="Times New Roman" w:cs="Times New Roman"/>
           <w:i w:val="0"/>
           <w:iCs w:val="0"/>
-          <w:rPrChange w:id="976" w:author="Amin Khodamoradi" w:date="2023-12-18T15:03:00Z">
-            <w:rPr>
-              <w:rFonts w:ascii="Times New Roman" w:hAnsi="Times New Roman" w:cs="Times New Roman"/>
-            </w:rPr>
-          </w:rPrChange>
         </w:rPr>
         <w:tab/>
       </w:r>
@@ -14881,11 +15010,6 @@
           <w:rFonts w:ascii="Times New Roman" w:hAnsi="Times New Roman" w:cs="Times New Roman"/>
           <w:i w:val="0"/>
           <w:iCs w:val="0"/>
-          <w:rPrChange w:id="977" w:author="Amin Khodamoradi" w:date="2023-12-18T15:03:00Z">
-            <w:rPr>
-              <w:rFonts w:ascii="Times New Roman" w:hAnsi="Times New Roman" w:cs="Times New Roman"/>
-            </w:rPr>
-          </w:rPrChange>
         </w:rPr>
         <w:tab/>
       </w:r>
@@ -14894,25 +15018,15 @@
           <w:rFonts w:ascii="Times New Roman" w:hAnsi="Times New Roman" w:cs="Times New Roman"/>
           <w:i w:val="0"/>
           <w:iCs w:val="0"/>
-          <w:rPrChange w:id="978" w:author="Amin Khodamoradi" w:date="2023-12-18T15:03:00Z">
-            <w:rPr>
-              <w:rFonts w:ascii="Times New Roman" w:hAnsi="Times New Roman" w:cs="Times New Roman"/>
-            </w:rPr>
-          </w:rPrChange>
         </w:rPr>
         <w:tab/>
       </w:r>
-      <w:del w:id="979" w:author="mcm" w:date="2023-11-10T15:40:00Z">
+      <w:del w:id="997" w:author="mcm" w:date="2023-11-10T15:40:00Z">
         <w:r>
           <w:rPr>
             <w:rFonts w:ascii="Times New Roman" w:hAnsi="Times New Roman" w:cs="Times New Roman"/>
             <w:i w:val="0"/>
             <w:iCs w:val="0"/>
-            <w:rPrChange w:id="980" w:author="Amin Khodamoradi" w:date="2023-12-18T15:03:00Z">
-              <w:rPr>
-                <w:rFonts w:ascii="Times New Roman" w:hAnsi="Times New Roman" w:cs="Times New Roman"/>
-              </w:rPr>
-            </w:rPrChange>
           </w:rPr>
           <w:tab/>
         </w:r>
@@ -14922,11 +15036,6 @@
           <w:rFonts w:ascii="Times New Roman" w:hAnsi="Times New Roman" w:cs="Times New Roman"/>
           <w:i w:val="0"/>
           <w:iCs w:val="0"/>
-          <w:rPrChange w:id="981" w:author="Amin Khodamoradi" w:date="2023-12-18T15:03:00Z">
-            <w:rPr>
-              <w:rFonts w:ascii="Times New Roman" w:hAnsi="Times New Roman" w:cs="Times New Roman"/>
-            </w:rPr>
-          </w:rPrChange>
         </w:rPr>
         <w:tab/>
       </w:r>
@@ -14935,11 +15044,6 @@
           <w:rFonts w:ascii="Times New Roman" w:hAnsi="Times New Roman" w:cs="Times New Roman"/>
           <w:i w:val="0"/>
           <w:iCs w:val="0"/>
-          <w:rPrChange w:id="982" w:author="Amin Khodamoradi" w:date="2023-12-18T15:03:00Z">
-            <w:rPr>
-              <w:rFonts w:ascii="Times New Roman" w:hAnsi="Times New Roman" w:cs="Times New Roman"/>
-            </w:rPr>
-          </w:rPrChange>
         </w:rPr>
         <w:tab/>
       </w:r>
@@ -14948,11 +15052,6 @@
           <w:rFonts w:ascii="Times New Roman" w:hAnsi="Times New Roman" w:cs="Times New Roman"/>
           <w:i w:val="0"/>
           <w:iCs w:val="0"/>
-          <w:rPrChange w:id="983" w:author="Amin Khodamoradi" w:date="2023-12-18T15:03:00Z">
-            <w:rPr>
-              <w:rFonts w:ascii="Times New Roman" w:hAnsi="Times New Roman" w:cs="Times New Roman"/>
-            </w:rPr>
-          </w:rPrChange>
         </w:rPr>
         <w:tab/>
       </w:r>
@@ -14961,55 +15060,35 @@
           <w:rFonts w:ascii="Times New Roman" w:hAnsi="Times New Roman" w:cs="Times New Roman"/>
           <w:i w:val="0"/>
           <w:iCs w:val="0"/>
-          <w:rPrChange w:id="984" w:author="Amin Khodamoradi" w:date="2023-12-18T15:03:00Z">
-            <w:rPr>
-              <w:rFonts w:ascii="Times New Roman" w:hAnsi="Times New Roman" w:cs="Times New Roman"/>
-            </w:rPr>
-          </w:rPrChange>
         </w:rPr>
         <w:tab/>
       </w:r>
-      <w:del w:id="985" w:author="Amin Khodamoradi" w:date="2023-12-18T15:05:00Z">
+      <w:del w:id="998" w:author="Amin Khodamoradi" w:date="2023-12-18T15:05:00Z">
         <w:r>
           <w:rPr>
             <w:rFonts w:ascii="Times New Roman" w:hAnsi="Times New Roman" w:cs="Times New Roman"/>
             <w:i w:val="0"/>
             <w:iCs w:val="0"/>
-            <w:rPrChange w:id="986" w:author="Amin Khodamoradi" w:date="2023-12-18T15:03:00Z">
-              <w:rPr>
-                <w:rFonts w:ascii="Times New Roman" w:hAnsi="Times New Roman" w:cs="Times New Roman"/>
-              </w:rPr>
-            </w:rPrChange>
           </w:rPr>
           <w:delText>(</w:delText>
         </w:r>
       </w:del>
-      <w:del w:id="987" w:author="Amin Khodamoradi" w:date="2023-12-18T15:03:00Z">
+      <w:del w:id="999" w:author="Amin Khodamoradi" w:date="2023-12-18T15:03:00Z">
         <w:r>
           <w:rPr>
             <w:rFonts w:ascii="Times New Roman" w:hAnsi="Times New Roman" w:cs="Times New Roman"/>
             <w:i w:val="0"/>
             <w:iCs w:val="0"/>
-            <w:rPrChange w:id="988" w:author="Amin Khodamoradi" w:date="2023-12-18T15:03:00Z">
-              <w:rPr>
-                <w:rFonts w:ascii="Times New Roman" w:hAnsi="Times New Roman" w:cs="Times New Roman"/>
-              </w:rPr>
-            </w:rPrChange>
           </w:rPr>
           <w:delText>2</w:delText>
         </w:r>
       </w:del>
-      <w:del w:id="989" w:author="Amin Khodamoradi" w:date="2023-12-18T15:05:00Z">
+      <w:del w:id="1000" w:author="Amin Khodamoradi" w:date="2023-12-18T15:05:00Z">
         <w:r>
           <w:rPr>
             <w:rFonts w:ascii="Times New Roman" w:hAnsi="Times New Roman" w:cs="Times New Roman"/>
             <w:i w:val="0"/>
             <w:iCs w:val="0"/>
-            <w:rPrChange w:id="990" w:author="Amin Khodamoradi" w:date="2023-12-18T15:03:00Z">
-              <w:rPr>
-                <w:rFonts w:ascii="Times New Roman" w:hAnsi="Times New Roman" w:cs="Times New Roman"/>
-              </w:rPr>
-            </w:rPrChange>
           </w:rPr>
           <w:delText>)</w:delText>
         </w:r>
@@ -15022,7 +15101,7 @@
         </w:rPr>
         <w:t xml:space="preserve"> </w:t>
       </w:r>
-      <w:ins w:id="991" w:author="Amin Khodamoradi" w:date="2023-12-18T15:05:00Z">
+      <w:ins w:id="1001" w:author="Amin Khodamoradi" w:date="2023-12-18T15:05:00Z">
         <w:r>
           <w:rPr>
             <w:rFonts w:ascii="Times New Roman" w:hAnsi="Times New Roman" w:cs="Times New Roman"/>
@@ -15056,7 +15135,7 @@
         </w:rPr>
         <w:fldChar w:fldCharType="separate"/>
       </w:r>
-      <w:ins w:id="992" w:author="Amin Khodamoradi" w:date="2023-12-18T15:08:00Z">
+      <w:ins w:id="1002" w:author="Amin Khodamoradi" w:date="2023-12-18T15:08:00Z">
         <w:r>
           <w:rPr>
             <w:rFonts w:ascii="Times New Roman" w:hAnsi="Times New Roman" w:cs="Times New Roman"/>
@@ -15066,7 +15145,7 @@
           <w:t>6</w:t>
         </w:r>
       </w:ins>
-      <w:ins w:id="993" w:author="Amin Khodamoradi" w:date="2023-12-18T15:05:00Z">
+      <w:ins w:id="1003" w:author="Amin Khodamoradi" w:date="2023-12-18T15:05:00Z">
         <w:r>
           <w:rPr>
             <w:rFonts w:ascii="Times New Roman" w:hAnsi="Times New Roman" w:cs="Times New Roman"/>
@@ -15101,7 +15180,7 @@
         <w:keepNext/>
         <w:spacing w:line="276" w:lineRule="auto"/>
         <w:rPr>
-          <w:ins w:id="994" w:author="Amin Khodamoradi" w:date="2023-12-18T15:05:00Z"/>
+          <w:ins w:id="1004" w:author="Amin Khodamoradi" w:date="2023-12-18T15:05:00Z"/>
         </w:rPr>
       </w:pPr>
       <w:r>
@@ -15150,26 +15229,22 @@
       <w:pPr>
         <w:pStyle w:val="Caption"/>
         <w:rPr>
-          <w:del w:id="995" w:author="Amin Khodamoradi" w:date="2023-12-18T15:08:00Z"/>
-          <w:rFonts w:ascii="Times New Roman" w:hAnsi="Times New Roman" w:cs="Times New Roman"/>
-        </w:rPr>
-        <w:pPrChange w:id="996" w:author="Amin Khodamoradi" w:date="2023-12-18T15:05:00Z">
+          <w:del w:id="1005" w:author="Amin Khodamoradi" w:date="2023-12-18T15:08:00Z"/>
+          <w:rFonts w:ascii="Times New Roman" w:hAnsi="Times New Roman" w:cs="Times New Roman"/>
+        </w:rPr>
+        <w:pPrChange w:id="1006" w:author="Amin Khodamoradi" w:date="2023-12-18T15:05:00Z">
           <w:pPr>
             <w:keepNext/>
             <w:spacing w:line="276" w:lineRule="auto"/>
           </w:pPr>
         </w:pPrChange>
       </w:pPr>
-      <w:bookmarkStart w:id="997" w:name="_Ref153804406"/>
-      <w:ins w:id="998" w:author="Amin Khodamoradi" w:date="2023-12-18T15:05:00Z">
+      <w:bookmarkStart w:id="1007" w:name="_Ref153804406"/>
+      <w:ins w:id="1008" w:author="Amin Khodamoradi" w:date="2023-12-18T15:05:00Z">
         <w:r>
           <w:t xml:space="preserve">Figure </w:t>
         </w:r>
         <w:r>
-          <w:rPr>
-            <w:i w:val="0"/>
-            <w:iCs w:val="0"/>
-          </w:rPr>
           <w:fldChar w:fldCharType="begin"/>
         </w:r>
         <w:r>
@@ -15177,102 +15252,88 @@
         </w:r>
       </w:ins>
       <w:r>
-        <w:rPr>
+        <w:fldChar w:fldCharType="separate"/>
+      </w:r>
+      <w:ins w:id="1009" w:author="Amin Khodamoradi" w:date="2023-12-18T15:05:00Z">
+        <w:r>
+          <w:rPr>
+            <w:noProof/>
+          </w:rPr>
+          <w:t>3</w:t>
+        </w:r>
+        <w:r>
+          <w:fldChar w:fldCharType="end"/>
+        </w:r>
+        <w:bookmarkEnd w:id="1007"/>
+        <w:r>
+          <w:t xml:space="preserve"> </w:t>
+        </w:r>
+        <w:r>
+          <w:t>The arrangement of the neural network layers for detecting possible zeros</w:t>
+        </w:r>
+      </w:ins>
+    </w:p>
+    <w:p>
+      <w:pPr>
+        <w:pStyle w:val="Caption"/>
+        <w:jc w:val="center"/>
+        <w:rPr>
+          <w:del w:id="1010" w:author="Amin Khodamoradi" w:date="2023-12-18T15:07:00Z"/>
+          <w:rFonts w:ascii="Times New Roman" w:hAnsi="Times New Roman" w:cs="Times New Roman"/>
           <w:i w:val="0"/>
           <w:iCs w:val="0"/>
         </w:rPr>
-        <w:fldChar w:fldCharType="separate"/>
-      </w:r>
-      <w:ins w:id="999" w:author="Amin Khodamoradi" w:date="2023-12-18T15:05:00Z">
-        <w:r>
-          <w:rPr>
+      </w:pPr>
+      <w:del w:id="1011" w:author="Amin Khodamoradi" w:date="2023-12-18T15:07:00Z">
+        <w:r>
+          <w:rPr>
+            <w:rFonts w:ascii="Times New Roman" w:hAnsi="Times New Roman" w:cs="Times New Roman"/>
+          </w:rPr>
+          <w:delText xml:space="preserve">Figure </w:delText>
+        </w:r>
+        <w:r>
+          <w:rPr>
+            <w:rFonts w:ascii="Times New Roman" w:hAnsi="Times New Roman" w:cs="Times New Roman"/>
+          </w:rPr>
+          <w:fldChar w:fldCharType="begin"/>
+        </w:r>
+        <w:r>
+          <w:rPr>
+            <w:rFonts w:ascii="Times New Roman" w:hAnsi="Times New Roman" w:cs="Times New Roman"/>
+          </w:rPr>
+          <w:delInstrText xml:space="preserve"> SEQ Figure \* ARABIC </w:delInstrText>
+        </w:r>
+        <w:r>
+          <w:rPr>
+            <w:rFonts w:ascii="Times New Roman" w:hAnsi="Times New Roman" w:cs="Times New Roman"/>
+          </w:rPr>
+          <w:fldChar w:fldCharType="separate"/>
+        </w:r>
+        <w:r>
+          <w:rPr>
+            <w:rFonts w:ascii="Times New Roman" w:hAnsi="Times New Roman" w:cs="Times New Roman"/>
             <w:noProof/>
           </w:rPr>
-          <w:t>3</w:t>
-        </w:r>
-        <w:r>
-          <w:rPr>
-            <w:i w:val="0"/>
-            <w:iCs w:val="0"/>
+          <w:delText>3</w:delText>
+        </w:r>
+        <w:r>
+          <w:rPr>
+            <w:rFonts w:ascii="Times New Roman" w:hAnsi="Times New Roman" w:cs="Times New Roman"/>
           </w:rPr>
           <w:fldChar w:fldCharType="end"/>
         </w:r>
-        <w:bookmarkEnd w:id="997"/>
-        <w:r>
-          <w:t xml:space="preserve"> </w:t>
-        </w:r>
-        <w:r>
-          <w:t>The arrangement of the neural network layers for detecting possible zeros</w:t>
-        </w:r>
-      </w:ins>
+        <w:r>
+          <w:rPr>
+            <w:rFonts w:ascii="Times New Roman" w:hAnsi="Times New Roman" w:cs="Times New Roman"/>
+          </w:rPr>
+          <w:delText xml:space="preserve"> The arrangement of the neural network layers for detecting possible zeros</w:delText>
+        </w:r>
+      </w:del>
     </w:p>
     <w:p>
       <w:pPr>
         <w:pStyle w:val="Caption"/>
-        <w:jc w:val="center"/>
-        <w:rPr>
-          <w:del w:id="1000" w:author="Amin Khodamoradi" w:date="2023-12-18T15:07:00Z"/>
-          <w:rFonts w:ascii="Times New Roman" w:hAnsi="Times New Roman" w:cs="Times New Roman"/>
-          <w:i w:val="0"/>
-          <w:iCs w:val="0"/>
-        </w:rPr>
-      </w:pPr>
-      <w:del w:id="1001" w:author="Amin Khodamoradi" w:date="2023-12-18T15:07:00Z">
-        <w:r>
-          <w:rPr>
-            <w:rFonts w:ascii="Times New Roman" w:hAnsi="Times New Roman" w:cs="Times New Roman"/>
-          </w:rPr>
-          <w:delText xml:space="preserve">Figure </w:delText>
-        </w:r>
-        <w:r>
-          <w:rPr>
-            <w:rFonts w:ascii="Times New Roman" w:hAnsi="Times New Roman" w:cs="Times New Roman"/>
-            <w:i w:val="0"/>
-            <w:iCs w:val="0"/>
-          </w:rPr>
-          <w:fldChar w:fldCharType="begin"/>
-        </w:r>
-        <w:r>
-          <w:rPr>
-            <w:rFonts w:ascii="Times New Roman" w:hAnsi="Times New Roman" w:cs="Times New Roman"/>
-          </w:rPr>
-          <w:delInstrText xml:space="preserve"> SEQ Figure \* ARABIC </w:delInstrText>
-        </w:r>
-        <w:r>
-          <w:rPr>
-            <w:rFonts w:ascii="Times New Roman" w:hAnsi="Times New Roman" w:cs="Times New Roman"/>
-            <w:i w:val="0"/>
-            <w:iCs w:val="0"/>
-          </w:rPr>
-          <w:fldChar w:fldCharType="separate"/>
-        </w:r>
-        <w:r>
-          <w:rPr>
-            <w:rFonts w:ascii="Times New Roman" w:hAnsi="Times New Roman" w:cs="Times New Roman"/>
-            <w:noProof/>
-          </w:rPr>
-          <w:delText>3</w:delText>
-        </w:r>
-        <w:r>
-          <w:rPr>
-            <w:rFonts w:ascii="Times New Roman" w:hAnsi="Times New Roman" w:cs="Times New Roman"/>
-            <w:i w:val="0"/>
-            <w:iCs w:val="0"/>
-          </w:rPr>
-          <w:fldChar w:fldCharType="end"/>
-        </w:r>
-        <w:r>
-          <w:rPr>
-            <w:rFonts w:ascii="Times New Roman" w:hAnsi="Times New Roman" w:cs="Times New Roman"/>
-          </w:rPr>
-          <w:delText xml:space="preserve"> The arrangement of the neural network layers for detecting possible zeros</w:delText>
-        </w:r>
-      </w:del>
-    </w:p>
-    <w:p>
-      <w:pPr>
-        <w:pStyle w:val="Caption"/>
-        <w:pPrChange w:id="1002" w:author="Amin Khodamoradi" w:date="2023-12-18T15:08:00Z">
+        <w:pPrChange w:id="1012" w:author="Amin Khodamoradi" w:date="2023-12-18T15:08:00Z">
           <w:pPr>
             <w:spacing w:line="276" w:lineRule="auto"/>
           </w:pPr>
@@ -15285,7 +15346,7 @@
         <w:jc w:val="both"/>
         <w:rPr>
           <w:rFonts w:ascii="Times New Roman" w:hAnsi="Times New Roman" w:cs="Times New Roman"/>
-          <w:rPrChange w:id="1003" w:author="mcm" w:date="2023-11-10T15:40:00Z">
+          <w:rPrChange w:id="1013" w:author="mcm" w:date="2023-11-10T15:40:00Z">
             <w:rPr>
               <w:rFonts w:ascii="Times New Roman" w:hAnsi="Times New Roman" w:cs="Times New Roman"/>
               <w:i/>
@@ -15369,7 +15430,7 @@
       <w:r>
         <w:rPr>
           <w:rFonts w:ascii="Times New Roman" w:hAnsi="Times New Roman" w:cs="Times New Roman"/>
-          <w:rPrChange w:id="1004" w:author="mcm" w:date="2023-11-10T15:40:00Z">
+          <w:rPrChange w:id="1014" w:author="mcm" w:date="2023-11-10T15:40:00Z">
             <w:rPr>
               <w:rFonts w:ascii="Times New Roman" w:hAnsi="Times New Roman" w:cs="Times New Roman"/>
               <w:i/>
@@ -15383,7 +15444,7 @@
       <w:r>
         <w:rPr>
           <w:rFonts w:ascii="Times New Roman" w:hAnsi="Times New Roman" w:cs="Times New Roman"/>
-          <w:rPrChange w:id="1005" w:author="mcm" w:date="2023-11-10T15:40:00Z">
+          <w:rPrChange w:id="1015" w:author="mcm" w:date="2023-11-10T15:40:00Z">
             <w:rPr>
               <w:rFonts w:ascii="Times New Roman" w:hAnsi="Times New Roman" w:cs="Times New Roman"/>
               <w:i/>
@@ -15397,7 +15458,7 @@
       <w:r>
         <w:rPr>
           <w:rFonts w:ascii="Times New Roman" w:hAnsi="Times New Roman" w:cs="Times New Roman"/>
-          <w:rPrChange w:id="1006" w:author="mcm" w:date="2023-11-10T15:40:00Z">
+          <w:rPrChange w:id="1016" w:author="mcm" w:date="2023-11-10T15:40:00Z">
             <w:rPr>
               <w:rFonts w:ascii="Times New Roman" w:hAnsi="Times New Roman" w:cs="Times New Roman"/>
               <w:i/>
@@ -15407,11 +15468,11 @@
         </w:rPr>
         <w:t>, and the last layer with 2 nodes has a Sigmoid activation function</w:t>
       </w:r>
-      <w:del w:id="1007" w:author="Amin Khodamoradi" w:date="2023-12-18T15:20:00Z">
-        <w:r>
-          <w:rPr>
-            <w:rFonts w:ascii="Times New Roman" w:hAnsi="Times New Roman" w:cs="Times New Roman"/>
-            <w:rPrChange w:id="1008" w:author="mcm" w:date="2023-11-10T15:40:00Z">
+      <w:del w:id="1017" w:author="Amin Khodamoradi" w:date="2023-12-18T15:20:00Z">
+        <w:r>
+          <w:rPr>
+            <w:rFonts w:ascii="Times New Roman" w:hAnsi="Times New Roman" w:cs="Times New Roman"/>
+            <w:rPrChange w:id="1018" w:author="mcm" w:date="2023-11-10T15:40:00Z">
               <w:rPr>
                 <w:rFonts w:ascii="Times New Roman" w:hAnsi="Times New Roman" w:cs="Times New Roman"/>
                 <w:i/>
@@ -15425,7 +15486,7 @@
       <w:r>
         <w:rPr>
           <w:rFonts w:ascii="Times New Roman" w:hAnsi="Times New Roman" w:cs="Times New Roman"/>
-          <w:rPrChange w:id="1009" w:author="mcm" w:date="2023-11-10T15:40:00Z">
+          <w:rPrChange w:id="1019" w:author="mcm" w:date="2023-11-10T15:40:00Z">
             <w:rPr>
               <w:rFonts w:ascii="Times New Roman" w:hAnsi="Times New Roman" w:cs="Times New Roman"/>
               <w:i/>
@@ -15453,7 +15514,7 @@
         <w:rPr>
           <w:rFonts w:ascii="Times New Roman" w:hAnsi="Times New Roman" w:cs="Times New Roman"/>
         </w:rPr>
-        <w:pPrChange w:id="1010" w:author="Amin Khodamoradi" w:date="2023-12-18T15:08:00Z">
+        <w:pPrChange w:id="1020" w:author="Amin Khodamoradi" w:date="2023-12-18T15:08:00Z">
           <w:pPr>
             <w:spacing w:line="276" w:lineRule="auto"/>
           </w:pPr>
@@ -15469,7 +15530,7 @@
         <m:f>
           <m:fPr>
             <m:ctrlPr>
-              <w:ins w:id="1011" w:author="mcm" w:date="2023-11-10T14:22:00Z">
+              <w:ins w:id="1021" w:author="mcm" w:date="2023-11-10T14:22:00Z">
                 <w:rPr>
                   <w:rFonts w:ascii="Cambria Math" w:hAnsi="Cambria Math" w:cs="Times New Roman"/>
                 </w:rPr>
@@ -15494,7 +15555,7 @@
             <m:sSup>
               <m:sSupPr>
                 <m:ctrlPr>
-                  <w:ins w:id="1012" w:author="mcm" w:date="2023-11-10T14:22:00Z">
+                  <w:ins w:id="1022" w:author="mcm" w:date="2023-11-10T14:22:00Z">
                     <w:rPr>
                       <w:rFonts w:ascii="Cambria Math" w:hAnsi="Cambria Math" w:cs="Times New Roman"/>
                     </w:rPr>
@@ -15587,7 +15648,7 @@
         </w:rPr>
         <w:tab/>
       </w:r>
-      <w:ins w:id="1013" w:author="Amin Khodamoradi" w:date="2023-12-18T15:08:00Z">
+      <w:ins w:id="1023" w:author="Amin Khodamoradi" w:date="2023-12-18T15:08:00Z">
         <w:r>
           <w:rPr>
             <w:rFonts w:ascii="Times New Roman" w:hAnsi="Times New Roman" w:cs="Times New Roman"/>
@@ -15613,7 +15674,7 @@
         </w:rPr>
         <w:fldChar w:fldCharType="separate"/>
       </w:r>
-      <w:ins w:id="1014" w:author="Amin Khodamoradi" w:date="2023-12-18T15:08:00Z">
+      <w:ins w:id="1024" w:author="Amin Khodamoradi" w:date="2023-12-18T15:08:00Z">
         <w:r>
           <w:rPr>
             <w:rFonts w:ascii="Times New Roman" w:hAnsi="Times New Roman" w:cs="Times New Roman"/>
@@ -15634,7 +15695,7 @@
           <w:t>)</w:t>
         </w:r>
       </w:ins>
-      <w:del w:id="1015" w:author="Amin Khodamoradi" w:date="2023-12-18T15:08:00Z">
+      <w:del w:id="1025" w:author="Amin Khodamoradi" w:date="2023-12-18T15:08:00Z">
         <w:r>
           <w:rPr>
             <w:rFonts w:ascii="Times New Roman" w:hAnsi="Times New Roman" w:cs="Times New Roman"/>
@@ -15658,7 +15719,7 @@
         <w:rPr>
           <w:rFonts w:ascii="Times New Roman" w:hAnsi="Times New Roman" w:cs="Times New Roman"/>
         </w:rPr>
-        <w:pPrChange w:id="1016" w:author="mcm" w:date="2023-11-10T15:41:00Z">
+        <w:pPrChange w:id="1026" w:author="mcm" w:date="2023-11-10T15:41:00Z">
           <w:pPr>
             <w:spacing w:line="276" w:lineRule="auto"/>
           </w:pPr>
@@ -15670,7 +15731,7 @@
         </w:rPr>
         <w:t xml:space="preserve">Convolution layers using a Flatten layer Connects to fully connected layers. The function of this layer is to transform a two-dimensional matrix into a one- dimensional vector. The output of this input layer of the first layer is fully connected. Also, between fully connected 64 and 16 nodes, we used one Dropout layer [42] with a </w:t>
       </w:r>
-      <w:del w:id="1017" w:author="mcm" w:date="2023-11-10T15:41:00Z">
+      <w:del w:id="1027" w:author="mcm" w:date="2023-11-10T15:41:00Z">
         <w:r>
           <w:rPr>
             <w:rFonts w:ascii="Times New Roman" w:hAnsi="Times New Roman" w:cs="Times New Roman"/>
@@ -15678,7 +15739,7 @@
           <w:delText>wast</w:delText>
         </w:r>
       </w:del>
-      <w:ins w:id="1018" w:author="mcm" w:date="2023-11-10T15:41:00Z">
+      <w:ins w:id="1028" w:author="mcm" w:date="2023-11-10T15:41:00Z">
         <w:r>
           <w:rPr>
             <w:rFonts w:ascii="Times New Roman" w:hAnsi="Times New Roman" w:cs="Times New Roman"/>
@@ -15700,7 +15761,7 @@
         <w:rPr>
           <w:rFonts w:ascii="Times New Roman" w:hAnsi="Times New Roman" w:cs="Times New Roman"/>
         </w:rPr>
-        <w:pPrChange w:id="1019" w:author="mcm" w:date="2023-11-10T15:41:00Z">
+        <w:pPrChange w:id="1029" w:author="mcm" w:date="2023-11-10T15:41:00Z">
           <w:pPr>
             <w:spacing w:line="276" w:lineRule="auto"/>
           </w:pPr>
@@ -15712,7 +15773,7 @@
         </w:rPr>
         <w:t xml:space="preserve">Our studies and trials have shown that two-dimensional convolution layers work better than their one-dimensional counterparts because in this case, the filters can detect more drug similarities, and it is possible to extract more powerful Features. Therefore, the 1136-dimension feature vectors are transformed into matrices with dimensions of 71 16 times. </w:t>
       </w:r>
-      <w:ins w:id="1020" w:author="Amin Khodamoradi" w:date="2023-12-18T15:09:00Z">
+      <w:ins w:id="1030" w:author="Amin Khodamoradi" w:date="2023-12-18T15:09:00Z">
         <w:r>
           <w:rPr>
             <w:rFonts w:ascii="Times New Roman" w:hAnsi="Times New Roman" w:cs="Times New Roman"/>
@@ -15737,7 +15798,7 @@
         </w:rPr>
         <w:fldChar w:fldCharType="separate"/>
       </w:r>
-      <w:ins w:id="1021" w:author="Amin Khodamoradi" w:date="2023-12-18T15:09:00Z">
+      <w:ins w:id="1031" w:author="Amin Khodamoradi" w:date="2023-12-18T15:09:00Z">
         <w:r>
           <w:rPr>
             <w:rFonts w:ascii="Times New Roman" w:hAnsi="Times New Roman" w:cs="Times New Roman"/>
@@ -15758,7 +15819,7 @@
           <w:fldChar w:fldCharType="end"/>
         </w:r>
       </w:ins>
-      <w:del w:id="1022" w:author="Amin Khodamoradi" w:date="2023-12-18T15:08:00Z">
+      <w:del w:id="1032" w:author="Amin Khodamoradi" w:date="2023-12-18T15:08:00Z">
         <w:r>
           <w:rPr>
             <w:rFonts w:ascii="Times New Roman" w:hAnsi="Times New Roman" w:cs="Times New Roman"/>
@@ -15780,7 +15841,7 @@
         <w:rPr>
           <w:rFonts w:ascii="Times New Roman" w:hAnsi="Times New Roman" w:cs="Times New Roman"/>
         </w:rPr>
-        <w:pPrChange w:id="1023" w:author="mcm" w:date="2023-11-10T15:41:00Z">
+        <w:pPrChange w:id="1033" w:author="mcm" w:date="2023-11-10T15:41:00Z">
           <w:pPr>
             <w:spacing w:line="276" w:lineRule="auto"/>
           </w:pPr>
@@ -15863,7 +15924,7 @@
           <w:rFonts w:ascii="Times New Roman" w:hAnsi="Times New Roman" w:cs="Times New Roman"/>
         </w:rPr>
       </w:pPr>
-      <w:bookmarkStart w:id="1024" w:name="_Ref153804560"/>
+      <w:bookmarkStart w:id="1034" w:name="_Ref153804560"/>
       <w:r>
         <w:rPr>
           <w:rFonts w:ascii="Times New Roman" w:hAnsi="Times New Roman" w:cs="Times New Roman"/>
@@ -15901,7 +15962,7 @@
         </w:rPr>
         <w:fldChar w:fldCharType="end"/>
       </w:r>
-      <w:bookmarkEnd w:id="1024"/>
+      <w:bookmarkEnd w:id="1034"/>
       <w:r>
         <w:rPr>
           <w:rFonts w:ascii="Times New Roman" w:hAnsi="Times New Roman" w:cs="Times New Roman"/>
@@ -16091,7 +16152,7 @@
         <w:spacing w:line="276" w:lineRule="auto"/>
         <w:jc w:val="both"/>
         <w:rPr>
-          <w:del w:id="1025" w:author="mcm" w:date="2023-11-10T16:16:00Z"/>
+          <w:del w:id="1035" w:author="mcm" w:date="2023-11-10T16:16:00Z"/>
           <w:rFonts w:ascii="Times New Roman" w:hAnsi="Times New Roman" w:cs="Times New Roman"/>
         </w:rPr>
       </w:pPr>
@@ -16101,7 +16162,7 @@
         </w:rPr>
         <w:t>In this case, we randomly select 90 percent of the enhancive and degressive interactions. For the testing set, we consider the remaining 10 percent of the enhancive and degressive interactions. In the first case of the testing procedure, the model was selected, and some hyper-parameters, such as the number of epochs, were determined. Figure 5, shows the training process for the selected model. As expected,</w:t>
       </w:r>
-      <w:ins w:id="1026" w:author="mcm" w:date="2023-11-10T16:16:00Z">
+      <w:ins w:id="1036" w:author="mcm" w:date="2023-11-10T16:16:00Z">
         <w:r>
           <w:rPr>
             <w:rFonts w:ascii="Times New Roman" w:hAnsi="Times New Roman" w:cs="Times New Roman"/>
@@ -17377,16 +17438,16 @@
         </w:rPr>
         <w:fldChar w:fldCharType="separate"/>
       </w:r>
-      <w:ins w:id="1027" w:author="Amin Khodamoradi" w:date="2023-12-18T14:58:00Z">
+      <w:ins w:id="1037" w:author="Amin Khodamoradi" w:date="2023-12-18T17:59:00Z">
         <w:r>
           <w:rPr>
             <w:rFonts w:ascii="Times New Roman" w:hAnsi="Times New Roman" w:cs="Times New Roman"/>
             <w:noProof/>
           </w:rPr>
-          <w:t>3</w:t>
+          <w:t>2</w:t>
         </w:r>
       </w:ins>
-      <w:del w:id="1028" w:author="Amin Khodamoradi" w:date="2023-12-18T14:58:00Z">
+      <w:del w:id="1038" w:author="Amin Khodamoradi" w:date="2023-12-18T14:58:00Z">
         <w:r>
           <w:rPr>
             <w:rFonts w:ascii="Times New Roman" w:hAnsi="Times New Roman" w:cs="Times New Roman"/>
@@ -18629,25 +18690,25 @@
                 <w:sz w:val="22"/>
                 <w:szCs w:val="22"/>
               </w:rPr>
-              <w:t xml:space="preserve"> Final model </w:t>
-            </w:r>
-            <w:proofErr w:type="gramStart"/>
-            <w:r>
-              <w:rPr>
-                <w:rFonts w:ascii="Times New Roman" w:hAnsi="Times New Roman" w:cs="Times New Roman"/>
-                <w:sz w:val="22"/>
-                <w:szCs w:val="22"/>
-              </w:rPr>
-              <w:t>selection(</w:t>
-            </w:r>
-            <w:proofErr w:type="gramEnd"/>
-            <w:r>
-              <w:rPr>
-                <w:rFonts w:ascii="Times New Roman" w:hAnsi="Times New Roman" w:cs="Times New Roman"/>
-                <w:sz w:val="22"/>
-                <w:szCs w:val="22"/>
-              </w:rPr>
-              <w:t>SNF-CNN) pseudocode</w:t>
+              <w:t xml:space="preserve"> Final model selection</w:t>
+            </w:r>
+            <w:ins w:id="1039" w:author="Amin Khodamoradi" w:date="2023-12-18T18:00:00Z">
+              <w:r>
+                <w:rPr>
+                  <w:rFonts w:ascii="Times New Roman" w:hAnsi="Times New Roman" w:cs="Times New Roman"/>
+                  <w:sz w:val="22"/>
+                  <w:szCs w:val="22"/>
+                </w:rPr>
+                <w:t xml:space="preserve"> </w:t>
+              </w:r>
+            </w:ins>
+            <w:r>
+              <w:rPr>
+                <w:rFonts w:ascii="Times New Roman" w:hAnsi="Times New Roman" w:cs="Times New Roman"/>
+                <w:sz w:val="22"/>
+                <w:szCs w:val="22"/>
+              </w:rPr>
+              <w:t>(SNF-CNN) pseudocode</w:t>
             </w:r>
           </w:p>
           <w:p>
@@ -19158,21 +19219,21 @@
         <w:rPr>
           <w:rFonts w:ascii="Times New Roman" w:hAnsi="Times New Roman" w:cs="Times New Roman"/>
         </w:rPr>
-        <w:t xml:space="preserve"> Model selection steps </w:t>
-      </w:r>
-      <w:proofErr w:type="gramStart"/>
-      <w:r>
-        <w:rPr>
-          <w:rFonts w:ascii="Times New Roman" w:hAnsi="Times New Roman" w:cs="Times New Roman"/>
-        </w:rPr>
-        <w:t>for  SNF</w:t>
-      </w:r>
-      <w:proofErr w:type="gramEnd"/>
-      <w:r>
-        <w:rPr>
-          <w:rFonts w:ascii="Times New Roman" w:hAnsi="Times New Roman" w:cs="Times New Roman"/>
-        </w:rPr>
-        <w:t>-CNN</w:t>
+        <w:t xml:space="preserve"> Model selection steps for</w:t>
+      </w:r>
+      <w:del w:id="1040" w:author="Amin Khodamoradi" w:date="2023-12-18T18:00:00Z">
+        <w:r>
+          <w:rPr>
+            <w:rFonts w:ascii="Times New Roman" w:hAnsi="Times New Roman" w:cs="Times New Roman"/>
+          </w:rPr>
+          <w:delText xml:space="preserve"> </w:delText>
+        </w:r>
+      </w:del>
+      <w:r>
+        <w:rPr>
+          <w:rFonts w:ascii="Times New Roman" w:hAnsi="Times New Roman" w:cs="Times New Roman"/>
+        </w:rPr>
+        <w:t xml:space="preserve"> SNF-CNN</w:t>
       </w:r>
     </w:p>
     <w:p>
@@ -20374,16 +20435,16 @@
         </w:rPr>
         <w:fldChar w:fldCharType="separate"/>
       </w:r>
-      <w:ins w:id="1029" w:author="Amin Khodamoradi" w:date="2023-12-18T14:58:00Z">
+      <w:ins w:id="1041" w:author="Amin Khodamoradi" w:date="2023-12-18T18:00:00Z">
         <w:r>
           <w:rPr>
             <w:rFonts w:ascii="Times New Roman" w:hAnsi="Times New Roman" w:cs="Times New Roman"/>
             <w:noProof/>
           </w:rPr>
-          <w:t>4</w:t>
+          <w:t>3</w:t>
         </w:r>
       </w:ins>
-      <w:del w:id="1030" w:author="Amin Khodamoradi" w:date="2023-12-18T14:58:00Z">
+      <w:del w:id="1042" w:author="Amin Khodamoradi" w:date="2023-12-18T14:58:00Z">
         <w:r>
           <w:rPr>
             <w:rFonts w:ascii="Times New Roman" w:hAnsi="Times New Roman" w:cs="Times New Roman"/>
@@ -20536,7 +20597,7 @@
           <m:f>
             <m:fPr>
               <m:ctrlPr>
-                <w:ins w:id="1031" w:author="mcm" w:date="2023-11-10T14:22:00Z">
+                <w:ins w:id="1043" w:author="mcm" w:date="2023-11-10T14:22:00Z">
                   <w:rPr>
                     <w:rFonts w:ascii="Cambria Math" w:hAnsi="Cambria Math" w:cs="Times New Roman"/>
                     <w:i/>
@@ -20564,7 +20625,7 @@
                   <m:chr m:val="∑"/>
                   <m:limLoc m:val="undOvr"/>
                   <m:ctrlPr>
-                    <w:ins w:id="1032" w:author="mcm" w:date="2023-11-10T14:22:00Z">
+                    <w:ins w:id="1044" w:author="mcm" w:date="2023-11-10T14:22:00Z">
                       <w:rPr>
                         <w:rFonts w:ascii="Cambria Math" w:hAnsi="Cambria Math" w:cs="Times New Roman"/>
                         <w:i/>
@@ -20592,7 +20653,7 @@
                   <m:sSub>
                     <m:sSubPr>
                       <m:ctrlPr>
-                        <w:ins w:id="1033" w:author="mcm" w:date="2023-11-10T14:22:00Z">
+                        <w:ins w:id="1045" w:author="mcm" w:date="2023-11-10T14:22:00Z">
                           <w:rPr>
                             <w:rFonts w:ascii="Cambria Math" w:hAnsi="Cambria Math" w:cs="Times New Roman"/>
                             <w:i/>
@@ -20839,7 +20900,7 @@
           <m:sSub>
             <m:sSubPr>
               <m:ctrlPr>
-                <w:ins w:id="1034" w:author="mcm" w:date="2023-11-10T14:22:00Z">
+                <w:ins w:id="1046" w:author="mcm" w:date="2023-11-10T14:22:00Z">
                   <w:rPr>
                     <w:rFonts w:ascii="Cambria Math" w:hAnsi="Cambria Math" w:cs="Times New Roman"/>
                     <w:i/>
@@ -20888,7 +20949,7 @@
           <m:f>
             <m:fPr>
               <m:ctrlPr>
-                <w:ins w:id="1035" w:author="mcm" w:date="2023-11-10T14:22:00Z">
+                <w:ins w:id="1047" w:author="mcm" w:date="2023-11-10T14:22:00Z">
                   <w:rPr>
                     <w:rFonts w:ascii="Cambria Math" w:hAnsi="Cambria Math" w:cs="Times New Roman"/>
                     <w:i/>
@@ -20900,7 +20961,7 @@
               <m:sSub>
                 <m:sSubPr>
                   <m:ctrlPr>
-                    <w:ins w:id="1036" w:author="mcm" w:date="2023-11-10T14:22:00Z">
+                    <w:ins w:id="1048" w:author="mcm" w:date="2023-11-10T14:22:00Z">
                       <w:rPr>
                         <w:rFonts w:ascii="Cambria Math" w:hAnsi="Cambria Math" w:cs="Times New Roman"/>
                         <w:i/>
@@ -20933,7 +20994,7 @@
               <m:sSub>
                 <m:sSubPr>
                   <m:ctrlPr>
-                    <w:ins w:id="1037" w:author="mcm" w:date="2023-11-10T14:22:00Z">
+                    <w:ins w:id="1049" w:author="mcm" w:date="2023-11-10T14:22:00Z">
                       <w:rPr>
                         <w:rFonts w:ascii="Cambria Math" w:hAnsi="Cambria Math" w:cs="Times New Roman"/>
                         <w:i/>
@@ -20970,7 +21031,7 @@
               <m:sSub>
                 <m:sSubPr>
                   <m:ctrlPr>
-                    <w:ins w:id="1038" w:author="mcm" w:date="2023-11-10T14:22:00Z">
+                    <w:ins w:id="1050" w:author="mcm" w:date="2023-11-10T14:22:00Z">
                       <w:rPr>
                         <w:rFonts w:ascii="Cambria Math" w:hAnsi="Cambria Math" w:cs="Times New Roman"/>
                         <w:i/>
@@ -21778,16 +21839,16 @@
         </w:rPr>
         <w:fldChar w:fldCharType="separate"/>
       </w:r>
-      <w:ins w:id="1039" w:author="Amin Khodamoradi" w:date="2023-12-18T14:58:00Z">
+      <w:ins w:id="1051" w:author="Amin Khodamoradi" w:date="2023-12-18T18:00:00Z">
         <w:r>
           <w:rPr>
             <w:rFonts w:ascii="Times New Roman" w:hAnsi="Times New Roman" w:cs="Times New Roman"/>
             <w:noProof/>
           </w:rPr>
-          <w:t>5</w:t>
+          <w:t>4</w:t>
         </w:r>
       </w:ins>
-      <w:del w:id="1040" w:author="Amin Khodamoradi" w:date="2023-12-18T14:58:00Z">
+      <w:del w:id="1052" w:author="Amin Khodamoradi" w:date="2023-12-18T14:58:00Z">
         <w:r>
           <w:rPr>
             <w:rFonts w:ascii="Times New Roman" w:hAnsi="Times New Roman" w:cs="Times New Roman"/>
@@ -21918,7 +21979,7 @@
           <m:sSub>
             <m:sSubPr>
               <m:ctrlPr>
-                <w:ins w:id="1041" w:author="mcm" w:date="2023-11-10T14:22:00Z">
+                <w:ins w:id="1053" w:author="mcm" w:date="2023-11-10T14:22:00Z">
                   <w:rPr>
                     <w:rFonts w:ascii="Cambria Math" w:hAnsi="Cambria Math" w:cs="Times New Roman"/>
                     <w:i/>
@@ -21967,7 +22028,7 @@
           <m:f>
             <m:fPr>
               <m:ctrlPr>
-                <w:ins w:id="1042" w:author="mcm" w:date="2023-11-10T14:22:00Z">
+                <w:ins w:id="1054" w:author="mcm" w:date="2023-11-10T14:22:00Z">
                   <w:rPr>
                     <w:rFonts w:ascii="Cambria Math" w:hAnsi="Cambria Math" w:cs="Times New Roman"/>
                     <w:i/>
@@ -21979,7 +22040,7 @@
               <m:sSub>
                 <m:sSubPr>
                   <m:ctrlPr>
-                    <w:ins w:id="1043" w:author="mcm" w:date="2023-11-10T14:22:00Z">
+                    <w:ins w:id="1055" w:author="mcm" w:date="2023-11-10T14:22:00Z">
                       <w:rPr>
                         <w:rFonts w:ascii="Cambria Math" w:hAnsi="Cambria Math" w:cs="Times New Roman"/>
                         <w:i/>
@@ -22012,7 +22073,7 @@
               <m:sSub>
                 <m:sSubPr>
                   <m:ctrlPr>
-                    <w:ins w:id="1044" w:author="mcm" w:date="2023-11-10T14:22:00Z">
+                    <w:ins w:id="1056" w:author="mcm" w:date="2023-11-10T14:22:00Z">
                       <w:rPr>
                         <w:rFonts w:ascii="Cambria Math" w:hAnsi="Cambria Math" w:cs="Times New Roman"/>
                         <w:i/>
@@ -22049,7 +22110,7 @@
               <m:sSub>
                 <m:sSubPr>
                   <m:ctrlPr>
-                    <w:ins w:id="1045" w:author="mcm" w:date="2023-11-10T14:22:00Z">
+                    <w:ins w:id="1057" w:author="mcm" w:date="2023-11-10T14:22:00Z">
                       <w:rPr>
                         <w:rFonts w:ascii="Cambria Math" w:hAnsi="Cambria Math" w:cs="Times New Roman"/>
                         <w:i/>
@@ -22136,7 +22197,7 @@
           <m:sSub>
             <m:sSubPr>
               <m:ctrlPr>
-                <w:ins w:id="1046" w:author="mcm" w:date="2023-11-10T14:22:00Z">
+                <w:ins w:id="1058" w:author="mcm" w:date="2023-11-10T14:22:00Z">
                   <w:rPr>
                     <w:rFonts w:ascii="Cambria Math" w:hAnsi="Cambria Math" w:cs="Times New Roman"/>
                     <w:i/>
@@ -22188,7 +22249,7 @@
           <m:f>
             <m:fPr>
               <m:ctrlPr>
-                <w:ins w:id="1047" w:author="mcm" w:date="2023-11-10T14:22:00Z">
+                <w:ins w:id="1059" w:author="mcm" w:date="2023-11-10T14:22:00Z">
                   <w:rPr>
                     <w:rFonts w:ascii="Cambria Math" w:hAnsi="Cambria Math" w:cs="Times New Roman"/>
                     <w:i/>
@@ -22201,7 +22262,7 @@
               <m:sSub>
                 <m:sSubPr>
                   <m:ctrlPr>
-                    <w:ins w:id="1048" w:author="mcm" w:date="2023-11-10T14:22:00Z">
+                    <w:ins w:id="1060" w:author="mcm" w:date="2023-11-10T14:22:00Z">
                       <w:rPr>
                         <w:rFonts w:ascii="Cambria Math" w:hAnsi="Cambria Math" w:cs="Times New Roman"/>
                         <w:i/>
@@ -22259,7 +22320,7 @@
               <m:sSub>
                 <m:sSubPr>
                   <m:ctrlPr>
-                    <w:ins w:id="1049" w:author="mcm" w:date="2023-11-10T14:22:00Z">
+                    <w:ins w:id="1061" w:author="mcm" w:date="2023-11-10T14:22:00Z">
                       <w:rPr>
                         <w:rFonts w:ascii="Cambria Math" w:hAnsi="Cambria Math" w:cs="Times New Roman"/>
                         <w:i/>
@@ -22313,7 +22374,7 @@
               <m:sSub>
                 <m:sSubPr>
                   <m:ctrlPr>
-                    <w:ins w:id="1050" w:author="mcm" w:date="2023-11-10T14:22:00Z">
+                    <w:ins w:id="1062" w:author="mcm" w:date="2023-11-10T14:22:00Z">
                       <w:rPr>
                         <w:rFonts w:ascii="Cambria Math" w:hAnsi="Cambria Math" w:cs="Times New Roman"/>
                         <w:i/>
@@ -22365,7 +22426,7 @@
               <m:sSub>
                 <m:sSubPr>
                   <m:ctrlPr>
-                    <w:ins w:id="1051" w:author="mcm" w:date="2023-11-10T14:22:00Z">
+                    <w:ins w:id="1063" w:author="mcm" w:date="2023-11-10T14:22:00Z">
                       <w:rPr>
                         <w:rFonts w:ascii="Cambria Math" w:hAnsi="Cambria Math" w:cs="Times New Roman"/>
                         <w:i/>
@@ -23516,15 +23577,15 @@
         <w:t xml:space="preserve">Table </w:t>
       </w:r>
       <w:fldSimple w:instr=" SEQ Table \* ARABIC ">
-        <w:ins w:id="1052" w:author="Amin Khodamoradi" w:date="2023-12-18T14:58:00Z">
+        <w:ins w:id="1064" w:author="Amin Khodamoradi" w:date="2023-12-18T18:00:00Z">
           <w:r>
             <w:rPr>
               <w:noProof/>
             </w:rPr>
-            <w:t>6</w:t>
+            <w:t>5</w:t>
           </w:r>
         </w:ins>
-        <w:del w:id="1053" w:author="Amin Khodamoradi" w:date="2023-12-18T14:58:00Z">
+        <w:del w:id="1065" w:author="Amin Khodamoradi" w:date="2023-12-18T14:58:00Z">
           <w:r>
             <w:rPr>
               <w:noProof/>
@@ -24106,15 +24167,15 @@
         <w:t xml:space="preserve">Table </w:t>
       </w:r>
       <w:fldSimple w:instr=" SEQ Table \* ARABIC ">
-        <w:ins w:id="1054" w:author="Amin Khodamoradi" w:date="2023-12-18T14:58:00Z">
+        <w:ins w:id="1066" w:author="Amin Khodamoradi" w:date="2023-12-18T18:00:00Z">
           <w:r>
             <w:rPr>
               <w:noProof/>
             </w:rPr>
-            <w:t>7</w:t>
+            <w:t>6</w:t>
           </w:r>
         </w:ins>
-        <w:del w:id="1055" w:author="Amin Khodamoradi" w:date="2023-12-18T14:58:00Z">
+        <w:del w:id="1067" w:author="Amin Khodamoradi" w:date="2023-12-18T14:58:00Z">
           <w:r>
             <w:rPr>
               <w:noProof/>
@@ -24677,15 +24738,15 @@
         <w:t xml:space="preserve">Table </w:t>
       </w:r>
       <w:fldSimple w:instr=" SEQ Table \* ARABIC ">
-        <w:ins w:id="1056" w:author="Amin Khodamoradi" w:date="2023-12-18T14:58:00Z">
+        <w:ins w:id="1068" w:author="Amin Khodamoradi" w:date="2023-12-18T18:00:00Z">
           <w:r>
             <w:rPr>
               <w:noProof/>
             </w:rPr>
-            <w:t>8</w:t>
+            <w:t>7</w:t>
           </w:r>
         </w:ins>
-        <w:del w:id="1057" w:author="Amin Khodamoradi" w:date="2023-12-18T14:58:00Z">
+        <w:del w:id="1069" w:author="Amin Khodamoradi" w:date="2023-12-18T14:58:00Z">
           <w:r>
             <w:rPr>
               <w:noProof/>
@@ -24984,7 +25045,7 @@
         <w:pStyle w:val="Caption"/>
         <w:jc w:val="both"/>
         <w:rPr>
-          <w:del w:id="1058" w:author="mcm" w:date="2023-11-10T16:18:00Z"/>
+          <w:del w:id="1070" w:author="mcm" w:date="2023-11-10T16:18:00Z"/>
           <w:rFonts w:ascii="Times New Roman" w:hAnsi="Times New Roman" w:cs="Times New Roman"/>
           <w:i w:val="0"/>
           <w:iCs w:val="0"/>
@@ -25157,7 +25218,7 @@
         </w:rPr>
         <w:t>discovery of three reasons for wrong predictions</w:t>
       </w:r>
-      <w:ins w:id="1059" w:author="mcm" w:date="2023-11-10T16:34:00Z">
+      <w:ins w:id="1071" w:author="mcm" w:date="2023-11-10T16:34:00Z">
         <w:r>
           <w:rPr>
             <w:rFonts w:ascii="Times New Roman" w:hAnsi="Times New Roman" w:cs="Times New Roman"/>
@@ -25185,7 +25246,7 @@
           <w:t>:</w:t>
         </w:r>
       </w:ins>
-      <w:del w:id="1060" w:author="mcm" w:date="2023-11-10T16:34:00Z">
+      <w:del w:id="1072" w:author="mcm" w:date="2023-11-10T16:34:00Z">
         <w:r>
           <w:rPr>
             <w:rFonts w:ascii="Times New Roman" w:hAnsi="Times New Roman" w:cs="Times New Roman"/>
@@ -25213,7 +25274,7 @@
           <w:bCs/>
           <w:i w:val="0"/>
           <w:iCs w:val="0"/>
-          <w:rPrChange w:id="1061" w:author="mcm" w:date="2023-11-10T16:23:00Z">
+          <w:rPrChange w:id="1073" w:author="mcm" w:date="2023-11-10T16:23:00Z">
             <w:rPr>
               <w:rFonts w:ascii="Times New Roman" w:hAnsi="Times New Roman" w:cs="Times New Roman"/>
               <w:i w:val="0"/>
@@ -25224,7 +25285,7 @@
         <w:lastRenderedPageBreak/>
         <w:t xml:space="preserve">1) </w:t>
       </w:r>
-      <w:del w:id="1062" w:author="mcm" w:date="2023-11-10T16:20:00Z">
+      <w:del w:id="1074" w:author="mcm" w:date="2023-11-10T16:20:00Z">
         <w:r>
           <w:rPr>
             <w:rFonts w:ascii="Times New Roman" w:hAnsi="Times New Roman" w:cs="Times New Roman"/>
@@ -25232,7 +25293,7 @@
             <w:bCs/>
             <w:i w:val="0"/>
             <w:iCs w:val="0"/>
-            <w:rPrChange w:id="1063" w:author="mcm" w:date="2023-11-10T16:23:00Z">
+            <w:rPrChange w:id="1075" w:author="mcm" w:date="2023-11-10T16:23:00Z">
               <w:rPr>
                 <w:rFonts w:ascii="Times New Roman" w:hAnsi="Times New Roman" w:cs="Times New Roman"/>
                 <w:i w:val="0"/>
@@ -25243,7 +25304,7 @@
           <w:delText>The first is about r</w:delText>
         </w:r>
       </w:del>
-      <w:ins w:id="1064" w:author="mcm" w:date="2023-11-10T16:20:00Z">
+      <w:ins w:id="1076" w:author="mcm" w:date="2023-11-10T16:20:00Z">
         <w:r>
           <w:rPr>
             <w:rFonts w:ascii="Times New Roman" w:hAnsi="Times New Roman" w:cs="Times New Roman"/>
@@ -25251,7 +25312,7 @@
             <w:bCs/>
             <w:i w:val="0"/>
             <w:iCs w:val="0"/>
-            <w:rPrChange w:id="1065" w:author="mcm" w:date="2023-11-10T16:23:00Z">
+            <w:rPrChange w:id="1077" w:author="mcm" w:date="2023-11-10T16:23:00Z">
               <w:rPr>
                 <w:rFonts w:ascii="Times New Roman" w:hAnsi="Times New Roman" w:cs="Times New Roman"/>
                 <w:i w:val="0"/>
@@ -25269,7 +25330,7 @@
           <w:bCs/>
           <w:i w:val="0"/>
           <w:iCs w:val="0"/>
-          <w:rPrChange w:id="1066" w:author="mcm" w:date="2023-11-10T16:23:00Z">
+          <w:rPrChange w:id="1078" w:author="mcm" w:date="2023-11-10T16:23:00Z">
             <w:rPr>
               <w:rFonts w:ascii="Times New Roman" w:hAnsi="Times New Roman" w:cs="Times New Roman"/>
               <w:i w:val="0"/>
@@ -25279,7 +25340,7 @@
         </w:rPr>
         <w:t>emoved interactions</w:t>
       </w:r>
-      <w:del w:id="1067" w:author="mcm" w:date="2023-11-10T16:37:00Z">
+      <w:del w:id="1079" w:author="mcm" w:date="2023-11-10T16:37:00Z">
         <w:r>
           <w:rPr>
             <w:rFonts w:ascii="Times New Roman" w:hAnsi="Times New Roman" w:cs="Times New Roman"/>
@@ -25287,7 +25348,7 @@
             <w:bCs/>
             <w:i w:val="0"/>
             <w:iCs w:val="0"/>
-            <w:rPrChange w:id="1068" w:author="mcm" w:date="2023-11-10T16:23:00Z">
+            <w:rPrChange w:id="1080" w:author="mcm" w:date="2023-11-10T16:23:00Z">
               <w:rPr>
                 <w:rFonts w:ascii="Times New Roman" w:hAnsi="Times New Roman" w:cs="Times New Roman"/>
                 <w:i w:val="0"/>
@@ -25298,7 +25359,7 @@
           <w:delText xml:space="preserve"> in DrugBank version 5</w:delText>
         </w:r>
       </w:del>
-      <w:ins w:id="1069" w:author="mcm" w:date="2023-11-10T16:35:00Z">
+      <w:ins w:id="1081" w:author="mcm" w:date="2023-11-10T16:35:00Z">
         <w:r>
           <w:rPr>
             <w:rFonts w:ascii="Times New Roman" w:hAnsi="Times New Roman" w:cs="Times New Roman"/>
@@ -25318,7 +25379,7 @@
         </w:rPr>
         <w:t xml:space="preserve"> </w:t>
       </w:r>
-      <w:ins w:id="1070" w:author="mcm" w:date="2023-11-10T16:23:00Z">
+      <w:ins w:id="1082" w:author="mcm" w:date="2023-11-10T16:23:00Z">
         <w:r>
           <w:rPr>
             <w:rFonts w:ascii="Times New Roman" w:hAnsi="Times New Roman" w:cs="Times New Roman"/>
@@ -25328,7 +25389,7 @@
           <w:t>D</w:t>
         </w:r>
       </w:ins>
-      <w:ins w:id="1071" w:author="mcm" w:date="2023-11-10T16:22:00Z">
+      <w:ins w:id="1083" w:author="mcm" w:date="2023-11-10T16:22:00Z">
         <w:r>
           <w:rPr>
             <w:rFonts w:ascii="Times New Roman" w:hAnsi="Times New Roman" w:cs="Times New Roman"/>
@@ -25338,7 +25399,7 @@
           <w:t xml:space="preserve">ata was </w:t>
         </w:r>
       </w:ins>
-      <w:ins w:id="1072" w:author="mcm" w:date="2023-11-10T16:23:00Z">
+      <w:ins w:id="1084" w:author="mcm" w:date="2023-11-10T16:23:00Z">
         <w:r>
           <w:rPr>
             <w:rFonts w:ascii="Times New Roman" w:hAnsi="Times New Roman" w:cs="Times New Roman"/>
@@ -25348,7 +25409,7 @@
           <w:t>precisely labeled</w:t>
         </w:r>
       </w:ins>
-      <w:ins w:id="1073" w:author="mcm" w:date="2023-11-10T16:22:00Z">
+      <w:ins w:id="1085" w:author="mcm" w:date="2023-11-10T16:22:00Z">
         <w:r>
           <w:rPr>
             <w:rFonts w:ascii="Times New Roman" w:hAnsi="Times New Roman" w:cs="Times New Roman"/>
@@ -25358,7 +25419,7 @@
           <w:t xml:space="preserve"> </w:t>
         </w:r>
       </w:ins>
-      <w:ins w:id="1074" w:author="mcm" w:date="2023-11-10T16:23:00Z">
+      <w:ins w:id="1086" w:author="mcm" w:date="2023-11-10T16:23:00Z">
         <w:r>
           <w:rPr>
             <w:rFonts w:ascii="Times New Roman" w:hAnsi="Times New Roman" w:cs="Times New Roman"/>
@@ -25386,7 +25447,7 @@
           <w:t xml:space="preserve"> version 4 </w:t>
         </w:r>
       </w:ins>
-      <w:ins w:id="1075" w:author="mcm" w:date="2023-11-10T16:24:00Z">
+      <w:ins w:id="1087" w:author="mcm" w:date="2023-11-10T16:24:00Z">
         <w:r>
           <w:rPr>
             <w:rFonts w:ascii="Times New Roman" w:hAnsi="Times New Roman" w:cs="Times New Roman"/>
@@ -25396,7 +25457,7 @@
           <w:t xml:space="preserve">is no longer labeled as such in version 5. </w:t>
         </w:r>
       </w:ins>
-      <w:del w:id="1076" w:author="mcm" w:date="2023-11-10T16:20:00Z">
+      <w:del w:id="1088" w:author="mcm" w:date="2023-11-10T16:20:00Z">
         <w:r>
           <w:rPr>
             <w:rFonts w:ascii="Times New Roman" w:hAnsi="Times New Roman" w:cs="Times New Roman"/>
@@ -25406,7 +25467,7 @@
           <w:delText>which are</w:delText>
         </w:r>
       </w:del>
-      <w:del w:id="1077" w:author="mcm" w:date="2023-11-10T16:21:00Z">
+      <w:del w:id="1089" w:author="mcm" w:date="2023-11-10T16:21:00Z">
         <w:r>
           <w:rPr>
             <w:rFonts w:ascii="Times New Roman" w:hAnsi="Times New Roman" w:cs="Times New Roman"/>
@@ -25432,7 +25493,7 @@
         </w:rPr>
         <w:t xml:space="preserve">For example, the </w:t>
       </w:r>
-      <w:del w:id="1078" w:author="mcm" w:date="2023-11-10T16:21:00Z">
+      <w:del w:id="1090" w:author="mcm" w:date="2023-11-10T16:21:00Z">
         <w:r>
           <w:rPr>
             <w:rFonts w:ascii="Times New Roman" w:hAnsi="Times New Roman" w:cs="Times New Roman"/>
@@ -25468,7 +25529,7 @@
         </w:rPr>
         <w:t xml:space="preserve"> </w:t>
       </w:r>
-      <w:ins w:id="1079" w:author="mcm" w:date="2023-11-10T16:21:00Z">
+      <w:ins w:id="1091" w:author="mcm" w:date="2023-11-10T16:21:00Z">
         <w:r>
           <w:rPr>
             <w:rFonts w:ascii="Times New Roman" w:hAnsi="Times New Roman" w:cs="Times New Roman"/>
@@ -25554,7 +25615,7 @@
         </w:rPr>
         <w:t xml:space="preserve"> (DB01295), while </w:t>
       </w:r>
-      <w:del w:id="1080" w:author="mcm" w:date="2023-11-10T16:22:00Z">
+      <w:del w:id="1092" w:author="mcm" w:date="2023-11-10T16:22:00Z">
         <w:r>
           <w:rPr>
             <w:rFonts w:ascii="Times New Roman" w:hAnsi="Times New Roman" w:cs="Times New Roman"/>
@@ -25572,7 +25633,7 @@
         </w:rPr>
         <w:t>version</w:t>
       </w:r>
-      <w:ins w:id="1081" w:author="mcm" w:date="2023-11-10T16:22:00Z">
+      <w:ins w:id="1093" w:author="mcm" w:date="2023-11-10T16:22:00Z">
         <w:r>
           <w:rPr>
             <w:rFonts w:ascii="Times New Roman" w:hAnsi="Times New Roman" w:cs="Times New Roman"/>
@@ -25598,7 +25659,7 @@
         </w:rPr>
         <w:t>removes them</w:t>
       </w:r>
-      <w:ins w:id="1082" w:author="mcm" w:date="2023-11-10T16:22:00Z">
+      <w:ins w:id="1094" w:author="mcm" w:date="2023-11-10T16:22:00Z">
         <w:r>
           <w:rPr>
             <w:rFonts w:ascii="Times New Roman" w:hAnsi="Times New Roman" w:cs="Times New Roman"/>
@@ -25608,7 +25669,7 @@
           <w:t>. This represents a problem for</w:t>
         </w:r>
       </w:ins>
-      <w:del w:id="1083" w:author="mcm" w:date="2023-11-10T16:22:00Z">
+      <w:del w:id="1095" w:author="mcm" w:date="2023-11-10T16:22:00Z">
         <w:r>
           <w:rPr>
             <w:rFonts w:ascii="Times New Roman" w:hAnsi="Times New Roman" w:cs="Times New Roman"/>
@@ -25626,7 +25687,7 @@
         </w:rPr>
         <w:t xml:space="preserve"> </w:t>
       </w:r>
-      <w:del w:id="1084" w:author="mcm" w:date="2023-11-10T16:22:00Z">
+      <w:del w:id="1096" w:author="mcm" w:date="2023-11-10T16:22:00Z">
         <w:r>
           <w:rPr>
             <w:rFonts w:ascii="Times New Roman" w:hAnsi="Times New Roman" w:cs="Times New Roman"/>
@@ -25644,7 +25705,7 @@
         </w:rPr>
         <w:t xml:space="preserve">new research </w:t>
       </w:r>
-      <w:ins w:id="1085" w:author="mcm" w:date="2023-11-10T16:22:00Z">
+      <w:ins w:id="1097" w:author="mcm" w:date="2023-11-10T16:22:00Z">
         <w:r>
           <w:rPr>
             <w:rFonts w:ascii="Times New Roman" w:hAnsi="Times New Roman" w:cs="Times New Roman"/>
@@ -25672,7 +25733,7 @@
         </w:rPr>
         <w:t xml:space="preserve"> </w:t>
       </w:r>
-      <w:del w:id="1086" w:author="mcm" w:date="2023-11-10T16:22:00Z">
+      <w:del w:id="1098" w:author="mcm" w:date="2023-11-10T16:22:00Z">
         <w:r>
           <w:rPr>
             <w:rFonts w:ascii="Times New Roman" w:hAnsi="Times New Roman" w:cs="Times New Roman"/>
@@ -25709,7 +25770,7 @@
         </w:rPr>
         <w:t xml:space="preserve">2) </w:t>
       </w:r>
-      <w:del w:id="1087" w:author="mcm" w:date="2023-11-10T16:24:00Z">
+      <w:del w:id="1099" w:author="mcm" w:date="2023-11-10T16:24:00Z">
         <w:r>
           <w:rPr>
             <w:rFonts w:ascii="Times New Roman" w:hAnsi="Times New Roman" w:cs="Times New Roman"/>
@@ -25717,7 +25778,7 @@
             <w:bCs/>
             <w:i w:val="0"/>
             <w:iCs w:val="0"/>
-            <w:rPrChange w:id="1088" w:author="mcm" w:date="2023-11-10T16:35:00Z">
+            <w:rPrChange w:id="1100" w:author="mcm" w:date="2023-11-10T16:35:00Z">
               <w:rPr>
                 <w:rFonts w:ascii="Times New Roman" w:hAnsi="Times New Roman" w:cs="Times New Roman"/>
                 <w:i w:val="0"/>
@@ -25728,7 +25789,7 @@
           <w:delText xml:space="preserve">The second one is about </w:delText>
         </w:r>
       </w:del>
-      <w:ins w:id="1089" w:author="mcm" w:date="2023-11-10T16:24:00Z">
+      <w:ins w:id="1101" w:author="mcm" w:date="2023-11-10T16:24:00Z">
         <w:r>
           <w:rPr>
             <w:rFonts w:ascii="Times New Roman" w:hAnsi="Times New Roman" w:cs="Times New Roman"/>
@@ -25736,7 +25797,7 @@
             <w:bCs/>
             <w:i w:val="0"/>
             <w:iCs w:val="0"/>
-            <w:rPrChange w:id="1090" w:author="mcm" w:date="2023-11-10T16:35:00Z">
+            <w:rPrChange w:id="1102" w:author="mcm" w:date="2023-11-10T16:35:00Z">
               <w:rPr>
                 <w:rFonts w:ascii="Times New Roman" w:hAnsi="Times New Roman" w:cs="Times New Roman"/>
                 <w:i w:val="0"/>
@@ -25747,7 +25808,7 @@
           <w:t>D</w:t>
         </w:r>
       </w:ins>
-      <w:del w:id="1091" w:author="mcm" w:date="2023-11-10T16:24:00Z">
+      <w:del w:id="1103" w:author="mcm" w:date="2023-11-10T16:24:00Z">
         <w:r>
           <w:rPr>
             <w:rFonts w:ascii="Times New Roman" w:hAnsi="Times New Roman" w:cs="Times New Roman"/>
@@ -25755,7 +25816,7 @@
             <w:bCs/>
             <w:i w:val="0"/>
             <w:iCs w:val="0"/>
-            <w:rPrChange w:id="1092" w:author="mcm" w:date="2023-11-10T16:35:00Z">
+            <w:rPrChange w:id="1104" w:author="mcm" w:date="2023-11-10T16:35:00Z">
               <w:rPr>
                 <w:rFonts w:ascii="Times New Roman" w:hAnsi="Times New Roman" w:cs="Times New Roman"/>
                 <w:i w:val="0"/>
@@ -25773,7 +25834,7 @@
           <w:bCs/>
           <w:i w:val="0"/>
           <w:iCs w:val="0"/>
-          <w:rPrChange w:id="1093" w:author="mcm" w:date="2023-11-10T16:35:00Z">
+          <w:rPrChange w:id="1105" w:author="mcm" w:date="2023-11-10T16:35:00Z">
             <w:rPr>
               <w:rFonts w:ascii="Times New Roman" w:hAnsi="Times New Roman" w:cs="Times New Roman"/>
               <w:i w:val="0"/>
@@ -25783,7 +25844,7 @@
         </w:rPr>
         <w:t xml:space="preserve">rug Pairs </w:t>
       </w:r>
-      <w:del w:id="1094" w:author="mcm" w:date="2023-11-10T16:36:00Z">
+      <w:del w:id="1106" w:author="mcm" w:date="2023-11-10T16:36:00Z">
         <w:r>
           <w:rPr>
             <w:rFonts w:ascii="Times New Roman" w:hAnsi="Times New Roman" w:cs="Times New Roman"/>
@@ -25791,7 +25852,7 @@
             <w:bCs/>
             <w:i w:val="0"/>
             <w:iCs w:val="0"/>
-            <w:rPrChange w:id="1095" w:author="mcm" w:date="2023-11-10T16:35:00Z">
+            <w:rPrChange w:id="1107" w:author="mcm" w:date="2023-11-10T16:35:00Z">
               <w:rPr>
                 <w:rFonts w:ascii="Times New Roman" w:hAnsi="Times New Roman" w:cs="Times New Roman"/>
                 <w:i w:val="0"/>
@@ -25809,7 +25870,7 @@
           <w:bCs/>
           <w:i w:val="0"/>
           <w:iCs w:val="0"/>
-          <w:rPrChange w:id="1096" w:author="mcm" w:date="2023-11-10T16:35:00Z">
+          <w:rPrChange w:id="1108" w:author="mcm" w:date="2023-11-10T16:35:00Z">
             <w:rPr>
               <w:rFonts w:ascii="Times New Roman" w:hAnsi="Times New Roman" w:cs="Times New Roman"/>
               <w:i w:val="0"/>
@@ -25819,7 +25880,7 @@
         </w:rPr>
         <w:t>labeled as non-DDIs</w:t>
       </w:r>
-      <w:ins w:id="1097" w:author="mcm" w:date="2023-11-10T16:36:00Z">
+      <w:ins w:id="1109" w:author="mcm" w:date="2023-11-10T16:36:00Z">
         <w:r>
           <w:rPr>
             <w:rFonts w:ascii="Times New Roman" w:hAnsi="Times New Roman" w:cs="Times New Roman"/>
@@ -25831,7 +25892,7 @@
           <w:t xml:space="preserve">. </w:t>
         </w:r>
       </w:ins>
-      <w:ins w:id="1098" w:author="mcm" w:date="2023-11-10T16:37:00Z">
+      <w:ins w:id="1110" w:author="mcm" w:date="2023-11-10T16:37:00Z">
         <w:r>
           <w:rPr>
             <w:rFonts w:ascii="Times New Roman" w:hAnsi="Times New Roman" w:cs="Times New Roman"/>
@@ -25843,7 +25904,7 @@
           <w:t>Some drug pairs labeled as non</w:t>
         </w:r>
       </w:ins>
-      <w:ins w:id="1099" w:author="mcm" w:date="2023-11-10T16:38:00Z">
+      <w:ins w:id="1111" w:author="mcm" w:date="2023-11-10T16:38:00Z">
         <w:r>
           <w:rPr>
             <w:rFonts w:ascii="Times New Roman" w:hAnsi="Times New Roman" w:cs="Times New Roman"/>
@@ -25855,7 +25916,7 @@
           <w:t xml:space="preserve">-DDIs in </w:t>
         </w:r>
       </w:ins>
-      <w:del w:id="1100" w:author="mcm" w:date="2023-11-10T16:36:00Z">
+      <w:del w:id="1112" w:author="mcm" w:date="2023-11-10T16:36:00Z">
         <w:r>
           <w:rPr>
             <w:rFonts w:ascii="Times New Roman" w:hAnsi="Times New Roman" w:cs="Times New Roman"/>
@@ -25883,7 +25944,7 @@
         </w:rPr>
         <w:t xml:space="preserve"> version 4</w:t>
       </w:r>
-      <w:ins w:id="1101" w:author="mcm" w:date="2023-11-10T16:36:00Z">
+      <w:ins w:id="1113" w:author="mcm" w:date="2023-11-10T16:36:00Z">
         <w:r>
           <w:rPr>
             <w:rFonts w:ascii="Times New Roman" w:hAnsi="Times New Roman" w:cs="Times New Roman"/>
@@ -25901,7 +25962,7 @@
         </w:rPr>
         <w:t xml:space="preserve">, </w:t>
       </w:r>
-      <w:del w:id="1102" w:author="mcm" w:date="2023-11-10T16:38:00Z">
+      <w:del w:id="1114" w:author="mcm" w:date="2023-11-10T16:38:00Z">
         <w:r>
           <w:rPr>
             <w:rFonts w:ascii="Times New Roman" w:hAnsi="Times New Roman" w:cs="Times New Roman"/>
@@ -25911,7 +25972,7 @@
           <w:delText xml:space="preserve">but in the current version, </w:delText>
         </w:r>
       </w:del>
-      <w:del w:id="1103" w:author="mcm" w:date="2023-11-10T16:35:00Z">
+      <w:del w:id="1115" w:author="mcm" w:date="2023-11-10T16:35:00Z">
         <w:r>
           <w:rPr>
             <w:rFonts w:ascii="Times New Roman" w:hAnsi="Times New Roman" w:cs="Times New Roman"/>
@@ -25929,7 +25990,7 @@
         </w:rPr>
         <w:t>are reported as DDIs</w:t>
       </w:r>
-      <w:ins w:id="1104" w:author="mcm" w:date="2023-11-10T16:38:00Z">
+      <w:ins w:id="1116" w:author="mcm" w:date="2023-11-10T16:38:00Z">
         <w:r>
           <w:rPr>
             <w:rFonts w:ascii="Times New Roman" w:hAnsi="Times New Roman" w:cs="Times New Roman"/>
@@ -26104,7 +26165,7 @@
         </w:rPr>
         <w:t xml:space="preserve">3) </w:t>
       </w:r>
-      <w:del w:id="1105" w:author="mcm" w:date="2023-11-10T16:35:00Z">
+      <w:del w:id="1117" w:author="mcm" w:date="2023-11-10T16:35:00Z">
         <w:r>
           <w:rPr>
             <w:rFonts w:ascii="Times New Roman" w:hAnsi="Times New Roman" w:cs="Times New Roman"/>
@@ -26112,7 +26173,7 @@
             <w:bCs/>
             <w:i w:val="0"/>
             <w:iCs w:val="0"/>
-            <w:rPrChange w:id="1106" w:author="mcm" w:date="2023-11-10T16:38:00Z">
+            <w:rPrChange w:id="1118" w:author="mcm" w:date="2023-11-10T16:38:00Z">
               <w:rPr>
                 <w:rFonts w:ascii="Times New Roman" w:hAnsi="Times New Roman" w:cs="Times New Roman"/>
                 <w:i w:val="0"/>
@@ -26123,7 +26184,7 @@
           <w:delText xml:space="preserve">The last one refers to </w:delText>
         </w:r>
       </w:del>
-      <w:ins w:id="1107" w:author="mcm" w:date="2023-11-10T16:35:00Z">
+      <w:ins w:id="1119" w:author="mcm" w:date="2023-11-10T16:35:00Z">
         <w:r>
           <w:rPr>
             <w:rFonts w:ascii="Times New Roman" w:hAnsi="Times New Roman" w:cs="Times New Roman"/>
@@ -26131,7 +26192,7 @@
             <w:bCs/>
             <w:i w:val="0"/>
             <w:iCs w:val="0"/>
-            <w:rPrChange w:id="1108" w:author="mcm" w:date="2023-11-10T16:38:00Z">
+            <w:rPrChange w:id="1120" w:author="mcm" w:date="2023-11-10T16:38:00Z">
               <w:rPr>
                 <w:rFonts w:ascii="Times New Roman" w:hAnsi="Times New Roman" w:cs="Times New Roman"/>
                 <w:i w:val="0"/>
@@ -26142,7 +26203,7 @@
           <w:t>A</w:t>
         </w:r>
       </w:ins>
-      <w:del w:id="1109" w:author="mcm" w:date="2023-11-10T16:35:00Z">
+      <w:del w:id="1121" w:author="mcm" w:date="2023-11-10T16:35:00Z">
         <w:r>
           <w:rPr>
             <w:rFonts w:ascii="Times New Roman" w:hAnsi="Times New Roman" w:cs="Times New Roman"/>
@@ -26150,7 +26211,7 @@
             <w:bCs/>
             <w:i w:val="0"/>
             <w:iCs w:val="0"/>
-            <w:rPrChange w:id="1110" w:author="mcm" w:date="2023-11-10T16:38:00Z">
+            <w:rPrChange w:id="1122" w:author="mcm" w:date="2023-11-10T16:38:00Z">
               <w:rPr>
                 <w:rFonts w:ascii="Times New Roman" w:hAnsi="Times New Roman" w:cs="Times New Roman"/>
                 <w:i w:val="0"/>
@@ -26168,7 +26229,7 @@
           <w:bCs/>
           <w:i w:val="0"/>
           <w:iCs w:val="0"/>
-          <w:rPrChange w:id="1111" w:author="mcm" w:date="2023-11-10T16:38:00Z">
+          <w:rPrChange w:id="1123" w:author="mcm" w:date="2023-11-10T16:38:00Z">
             <w:rPr>
               <w:rFonts w:ascii="Times New Roman" w:hAnsi="Times New Roman" w:cs="Times New Roman"/>
               <w:i w:val="0"/>
@@ -26178,7 +26239,7 @@
         </w:rPr>
         <w:t>ltering DDIs’ types</w:t>
       </w:r>
-      <w:ins w:id="1112" w:author="mcm" w:date="2023-11-10T16:38:00Z">
+      <w:ins w:id="1124" w:author="mcm" w:date="2023-11-10T16:38:00Z">
         <w:r>
           <w:rPr>
             <w:rFonts w:ascii="Times New Roman" w:hAnsi="Times New Roman" w:cs="Times New Roman"/>
@@ -26186,7 +26247,7 @@
             <w:bCs/>
             <w:i w:val="0"/>
             <w:iCs w:val="0"/>
-            <w:rPrChange w:id="1113" w:author="mcm" w:date="2023-11-10T16:38:00Z">
+            <w:rPrChange w:id="1125" w:author="mcm" w:date="2023-11-10T16:38:00Z">
               <w:rPr>
                 <w:rFonts w:ascii="Times New Roman" w:hAnsi="Times New Roman" w:cs="Times New Roman"/>
                 <w:i w:val="0"/>
@@ -26197,7 +26258,7 @@
           <w:t>.</w:t>
         </w:r>
       </w:ins>
-      <w:del w:id="1114" w:author="mcm" w:date="2023-11-10T16:38:00Z">
+      <w:del w:id="1126" w:author="mcm" w:date="2023-11-10T16:38:00Z">
         <w:r>
           <w:rPr>
             <w:rFonts w:ascii="Times New Roman" w:hAnsi="Times New Roman" w:cs="Times New Roman"/>
@@ -26215,7 +26276,7 @@
         </w:rPr>
         <w:t xml:space="preserve"> </w:t>
       </w:r>
-      <w:del w:id="1115" w:author="mcm" w:date="2023-11-10T16:38:00Z">
+      <w:del w:id="1127" w:author="mcm" w:date="2023-11-10T16:38:00Z">
         <w:r>
           <w:rPr>
             <w:rFonts w:ascii="Times New Roman" w:hAnsi="Times New Roman" w:cs="Times New Roman"/>
@@ -26225,7 +26286,7 @@
           <w:delText>which are l</w:delText>
         </w:r>
       </w:del>
-      <w:ins w:id="1116" w:author="mcm" w:date="2023-11-10T16:38:00Z">
+      <w:ins w:id="1128" w:author="mcm" w:date="2023-11-10T16:38:00Z">
         <w:r>
           <w:rPr>
             <w:rFonts w:ascii="Times New Roman" w:hAnsi="Times New Roman" w:cs="Times New Roman"/>
@@ -26277,7 +26338,7 @@
         </w:rPr>
         <w:t xml:space="preserve"> version 4, </w:t>
       </w:r>
-      <w:del w:id="1117" w:author="mcm" w:date="2023-11-10T16:38:00Z">
+      <w:del w:id="1129" w:author="mcm" w:date="2023-11-10T16:38:00Z">
         <w:r>
           <w:rPr>
             <w:rFonts w:ascii="Times New Roman" w:hAnsi="Times New Roman" w:cs="Times New Roman"/>
@@ -26311,7 +26372,7 @@
         </w:rPr>
         <w:t>DDIs</w:t>
       </w:r>
-      <w:ins w:id="1118" w:author="mcm" w:date="2023-11-10T16:38:00Z">
+      <w:ins w:id="1130" w:author="mcm" w:date="2023-11-10T16:38:00Z">
         <w:r>
           <w:rPr>
             <w:rFonts w:ascii="Times New Roman" w:hAnsi="Times New Roman" w:cs="Times New Roman"/>
@@ -26329,7 +26390,7 @@
           <w:t>version</w:t>
         </w:r>
       </w:ins>
-      <w:ins w:id="1119" w:author="mcm" w:date="2023-11-10T16:39:00Z">
+      <w:ins w:id="1131" w:author="mcm" w:date="2023-11-10T16:39:00Z">
         <w:r>
           <w:rPr>
             <w:rFonts w:ascii="Times New Roman" w:hAnsi="Times New Roman" w:cs="Times New Roman"/>
@@ -26417,7 +26478,7 @@
         </w:rPr>
         <w:t xml:space="preserve">drug pairs. For future </w:t>
       </w:r>
-      <w:del w:id="1120" w:author="mcm" w:date="2023-11-10T16:40:00Z">
+      <w:del w:id="1132" w:author="mcm" w:date="2023-11-10T16:40:00Z">
         <w:r>
           <w:rPr>
             <w:rFonts w:ascii="Times New Roman" w:hAnsi="Times New Roman" w:cs="Times New Roman"/>
@@ -26427,7 +26488,7 @@
           <w:delText>work</w:delText>
         </w:r>
       </w:del>
-      <w:ins w:id="1121" w:author="mcm" w:date="2023-11-10T16:41:00Z">
+      <w:ins w:id="1133" w:author="mcm" w:date="2023-11-10T16:41:00Z">
         <w:r>
           <w:rPr>
             <w:rFonts w:ascii="Times New Roman" w:hAnsi="Times New Roman" w:cs="Times New Roman"/>
@@ -26485,7 +26546,7 @@
         <w:pStyle w:val="Caption"/>
         <w:jc w:val="both"/>
         <w:rPr>
-          <w:ins w:id="1122" w:author="mcm" w:date="2023-11-09T18:05:00Z"/>
+          <w:ins w:id="1134" w:author="mcm" w:date="2023-11-09T18:05:00Z"/>
           <w:rFonts w:ascii="Times New Roman" w:hAnsi="Times New Roman" w:cs="Times New Roman"/>
           <w:i w:val="0"/>
           <w:iCs w:val="0"/>
@@ -26654,7 +26715,7 @@
           <w:iCs w:val="0"/>
         </w:rPr>
       </w:pPr>
-      <w:ins w:id="1123" w:author="mcm" w:date="2023-11-09T18:05:00Z">
+      <w:ins w:id="1135" w:author="mcm" w:date="2023-11-09T18:05:00Z">
         <w:r>
           <w:rPr>
             <w:rFonts w:ascii="Times New Roman" w:hAnsi="Times New Roman" w:cs="Times New Roman"/>
@@ -26664,7 +26725,7 @@
           <w:t>A</w:t>
         </w:r>
       </w:ins>
-      <w:ins w:id="1124" w:author="mcm" w:date="2023-11-10T16:40:00Z">
+      <w:ins w:id="1136" w:author="mcm" w:date="2023-11-10T16:40:00Z">
         <w:r>
           <w:rPr>
             <w:rFonts w:ascii="Times New Roman" w:hAnsi="Times New Roman" w:cs="Times New Roman"/>
@@ -26674,7 +26735,7 @@
           <w:t>s</w:t>
         </w:r>
       </w:ins>
-      <w:ins w:id="1125" w:author="mcm" w:date="2023-11-09T18:15:00Z">
+      <w:ins w:id="1137" w:author="mcm" w:date="2023-11-09T18:15:00Z">
         <w:r>
           <w:rPr>
             <w:rFonts w:ascii="Times New Roman" w:hAnsi="Times New Roman" w:cs="Times New Roman"/>
@@ -26684,7 +26745,7 @@
           <w:t xml:space="preserve"> future wor</w:t>
         </w:r>
       </w:ins>
-      <w:ins w:id="1126" w:author="mcm" w:date="2023-11-09T18:16:00Z">
+      <w:ins w:id="1138" w:author="mcm" w:date="2023-11-09T18:16:00Z">
         <w:r>
           <w:rPr>
             <w:rFonts w:ascii="Times New Roman" w:hAnsi="Times New Roman" w:cs="Times New Roman"/>
@@ -26694,7 +26755,7 @@
           <w:t>k, authors are also evaluating the</w:t>
         </w:r>
       </w:ins>
-      <w:ins w:id="1127" w:author="mcm" w:date="2023-11-09T18:05:00Z">
+      <w:ins w:id="1139" w:author="mcm" w:date="2023-11-09T18:05:00Z">
         <w:r>
           <w:rPr>
             <w:rFonts w:ascii="Times New Roman" w:hAnsi="Times New Roman" w:cs="Times New Roman"/>
@@ -26704,7 +26765,7 @@
           <w:t xml:space="preserve"> </w:t>
         </w:r>
       </w:ins>
-      <w:ins w:id="1128" w:author="mcm" w:date="2023-11-09T18:16:00Z">
+      <w:ins w:id="1140" w:author="mcm" w:date="2023-11-09T18:16:00Z">
         <w:r>
           <w:rPr>
             <w:rFonts w:ascii="Times New Roman" w:hAnsi="Times New Roman" w:cs="Times New Roman"/>
@@ -26714,7 +26775,7 @@
           <w:t xml:space="preserve">possibility of extending </w:t>
         </w:r>
       </w:ins>
-      <w:ins w:id="1129" w:author="mcm" w:date="2023-11-09T18:05:00Z">
+      <w:ins w:id="1141" w:author="mcm" w:date="2023-11-09T18:05:00Z">
         <w:r>
           <w:rPr>
             <w:rFonts w:ascii="Times New Roman" w:hAnsi="Times New Roman" w:cs="Times New Roman"/>
@@ -26724,7 +26785,7 @@
           <w:t>th</w:t>
         </w:r>
       </w:ins>
-      <w:ins w:id="1130" w:author="mcm" w:date="2023-11-10T16:40:00Z">
+      <w:ins w:id="1142" w:author="mcm" w:date="2023-11-10T16:40:00Z">
         <w:r>
           <w:rPr>
             <w:rFonts w:ascii="Times New Roman" w:hAnsi="Times New Roman" w:cs="Times New Roman"/>
@@ -26734,7 +26795,7 @@
           <w:t>e</w:t>
         </w:r>
       </w:ins>
-      <w:ins w:id="1131" w:author="mcm" w:date="2023-11-10T16:41:00Z">
+      <w:ins w:id="1143" w:author="mcm" w:date="2023-11-10T16:41:00Z">
         <w:r>
           <w:rPr>
             <w:rFonts w:ascii="Times New Roman" w:hAnsi="Times New Roman" w:cs="Times New Roman"/>
@@ -26744,7 +26805,7 @@
           <w:t xml:space="preserve"> </w:t>
         </w:r>
       </w:ins>
-      <w:ins w:id="1132" w:author="mcm" w:date="2023-11-10T16:42:00Z">
+      <w:ins w:id="1144" w:author="mcm" w:date="2023-11-10T16:42:00Z">
         <w:r>
           <w:rPr>
             <w:rFonts w:ascii="Times New Roman" w:hAnsi="Times New Roman" w:cs="Times New Roman"/>
@@ -26754,7 +26815,7 @@
           <w:t>research</w:t>
         </w:r>
       </w:ins>
-      <w:ins w:id="1133" w:author="mcm" w:date="2023-11-10T16:40:00Z">
+      <w:ins w:id="1145" w:author="mcm" w:date="2023-11-10T16:40:00Z">
         <w:r>
           <w:rPr>
             <w:rFonts w:ascii="Times New Roman" w:hAnsi="Times New Roman" w:cs="Times New Roman"/>
@@ -26764,7 +26825,7 @@
           <w:t xml:space="preserve"> </w:t>
         </w:r>
       </w:ins>
-      <w:ins w:id="1134" w:author="mcm" w:date="2023-11-09T18:16:00Z">
+      <w:ins w:id="1146" w:author="mcm" w:date="2023-11-09T18:16:00Z">
         <w:r>
           <w:rPr>
             <w:rFonts w:ascii="Times New Roman" w:hAnsi="Times New Roman" w:cs="Times New Roman"/>
@@ -26774,7 +26835,7 @@
           <w:t>by combining</w:t>
         </w:r>
       </w:ins>
-      <w:ins w:id="1135" w:author="mcm" w:date="2023-11-10T16:41:00Z">
+      <w:ins w:id="1147" w:author="mcm" w:date="2023-11-10T16:41:00Z">
         <w:r>
           <w:rPr>
             <w:rFonts w:ascii="Times New Roman" w:hAnsi="Times New Roman" w:cs="Times New Roman"/>
@@ -26784,7 +26845,7 @@
           <w:t xml:space="preserve"> the results here presented</w:t>
         </w:r>
       </w:ins>
-      <w:ins w:id="1136" w:author="mcm" w:date="2023-11-09T18:16:00Z">
+      <w:ins w:id="1148" w:author="mcm" w:date="2023-11-09T18:16:00Z">
         <w:r>
           <w:rPr>
             <w:rFonts w:ascii="Times New Roman" w:hAnsi="Times New Roman" w:cs="Times New Roman"/>
@@ -26794,7 +26855,7 @@
           <w:t xml:space="preserve"> </w:t>
         </w:r>
       </w:ins>
-      <w:ins w:id="1137" w:author="mcm" w:date="2023-11-09T18:05:00Z">
+      <w:ins w:id="1149" w:author="mcm" w:date="2023-11-09T18:05:00Z">
         <w:r>
           <w:rPr>
             <w:rFonts w:ascii="Times New Roman" w:hAnsi="Times New Roman" w:cs="Times New Roman"/>
@@ -26804,7 +26865,7 @@
           <w:t>wit</w:t>
         </w:r>
       </w:ins>
-      <w:ins w:id="1138" w:author="mcm" w:date="2023-11-09T18:06:00Z">
+      <w:ins w:id="1150" w:author="mcm" w:date="2023-11-09T18:06:00Z">
         <w:r>
           <w:rPr>
             <w:rFonts w:ascii="Times New Roman" w:hAnsi="Times New Roman" w:cs="Times New Roman"/>
@@ -26814,7 +26875,7 @@
           <w:t xml:space="preserve">h the results achieved within Smart4Health project regarding pharmacogenomics for </w:t>
         </w:r>
       </w:ins>
-      <w:ins w:id="1139" w:author="mcm" w:date="2023-11-09T18:07:00Z">
+      <w:ins w:id="1151" w:author="mcm" w:date="2023-11-09T18:07:00Z">
         <w:r>
           <w:rPr>
             <w:rFonts w:ascii="Times New Roman" w:hAnsi="Times New Roman" w:cs="Times New Roman"/>
@@ -26824,7 +26885,7 @@
           <w:t>personalized</w:t>
         </w:r>
       </w:ins>
-      <w:ins w:id="1140" w:author="mcm" w:date="2023-11-09T18:06:00Z">
+      <w:ins w:id="1152" w:author="mcm" w:date="2023-11-09T18:06:00Z">
         <w:r>
           <w:rPr>
             <w:rFonts w:ascii="Times New Roman" w:hAnsi="Times New Roman" w:cs="Times New Roman"/>
@@ -26834,7 +26895,7 @@
           <w:t xml:space="preserve"> health</w:t>
         </w:r>
       </w:ins>
-      <w:ins w:id="1141" w:author="mcm" w:date="2023-11-09T18:07:00Z">
+      <w:ins w:id="1153" w:author="mcm" w:date="2023-11-09T18:07:00Z">
         <w:r>
           <w:rPr>
             <w:rFonts w:ascii="Times New Roman" w:hAnsi="Times New Roman" w:cs="Times New Roman"/>
@@ -26844,7 +26905,7 @@
           <w:t xml:space="preserve"> [c]</w:t>
         </w:r>
       </w:ins>
-      <w:ins w:id="1142" w:author="mcm" w:date="2023-11-09T18:16:00Z">
+      <w:ins w:id="1154" w:author="mcm" w:date="2023-11-09T18:16:00Z">
         <w:r>
           <w:rPr>
             <w:rFonts w:ascii="Times New Roman" w:hAnsi="Times New Roman" w:cs="Times New Roman"/>
@@ -26854,7 +26915,7 @@
           <w:t xml:space="preserve"> in orde</w:t>
         </w:r>
       </w:ins>
-      <w:ins w:id="1143" w:author="mcm" w:date="2023-11-09T18:17:00Z">
+      <w:ins w:id="1155" w:author="mcm" w:date="2023-11-09T18:17:00Z">
         <w:r>
           <w:rPr>
             <w:rFonts w:ascii="Times New Roman" w:hAnsi="Times New Roman" w:cs="Times New Roman"/>
@@ -26864,7 +26925,7 @@
           <w:t xml:space="preserve">r to study DDIs </w:t>
         </w:r>
       </w:ins>
-      <w:ins w:id="1144" w:author="mcm" w:date="2023-11-09T18:18:00Z">
+      <w:ins w:id="1156" w:author="mcm" w:date="2023-11-09T18:18:00Z">
         <w:r>
           <w:rPr>
             <w:rFonts w:ascii="Times New Roman" w:hAnsi="Times New Roman" w:cs="Times New Roman"/>
@@ -26874,7 +26935,7 @@
           <w:t xml:space="preserve">mechanisms </w:t>
         </w:r>
       </w:ins>
-      <w:ins w:id="1145" w:author="mcm" w:date="2023-11-09T18:17:00Z">
+      <w:ins w:id="1157" w:author="mcm" w:date="2023-11-09T18:17:00Z">
         <w:r>
           <w:rPr>
             <w:rFonts w:ascii="Times New Roman" w:hAnsi="Times New Roman" w:cs="Times New Roman"/>
@@ -26884,7 +26945,7 @@
           <w:t>in specific</w:t>
         </w:r>
       </w:ins>
-      <w:ins w:id="1146" w:author="mcm" w:date="2023-11-09T18:18:00Z">
+      <w:ins w:id="1158" w:author="mcm" w:date="2023-11-09T18:18:00Z">
         <w:r>
           <w:rPr>
             <w:rFonts w:ascii="Times New Roman" w:hAnsi="Times New Roman" w:cs="Times New Roman"/>
@@ -26894,7 +26955,7 @@
           <w:t xml:space="preserve"> </w:t>
         </w:r>
       </w:ins>
-      <w:ins w:id="1147" w:author="mcm" w:date="2023-11-09T18:19:00Z">
+      <w:ins w:id="1159" w:author="mcm" w:date="2023-11-09T18:19:00Z">
         <w:r>
           <w:rPr>
             <w:rFonts w:ascii="Times New Roman" w:hAnsi="Times New Roman" w:cs="Times New Roman"/>
@@ -26904,7 +26965,7 @@
           <w:t>patient profiles and contribute for the development of personalized treatment</w:t>
         </w:r>
       </w:ins>
-      <w:ins w:id="1148" w:author="mcm" w:date="2023-11-09T18:17:00Z">
+      <w:ins w:id="1160" w:author="mcm" w:date="2023-11-09T18:17:00Z">
         <w:r>
           <w:rPr>
             <w:rFonts w:ascii="Times New Roman" w:hAnsi="Times New Roman" w:cs="Times New Roman"/>
@@ -26914,7 +26975,7 @@
           <w:t xml:space="preserve"> </w:t>
         </w:r>
       </w:ins>
-      <w:ins w:id="1149" w:author="mcm" w:date="2023-11-09T18:19:00Z">
+      <w:ins w:id="1161" w:author="mcm" w:date="2023-11-09T18:19:00Z">
         <w:r>
           <w:rPr>
             <w:rFonts w:ascii="Times New Roman" w:hAnsi="Times New Roman" w:cs="Times New Roman"/>
@@ -26924,7 +26985,7 @@
           <w:t>schemes.</w:t>
         </w:r>
       </w:ins>
-      <w:ins w:id="1150" w:author="mcm" w:date="2023-11-09T18:11:00Z">
+      <w:ins w:id="1162" w:author="mcm" w:date="2023-11-09T18:11:00Z">
         <w:r>
           <w:rPr>
             <w:rFonts w:ascii="Times New Roman" w:hAnsi="Times New Roman" w:cs="Times New Roman"/>
@@ -27039,13 +27100,13 @@
         <w:pStyle w:val="Caption"/>
         <w:jc w:val="both"/>
         <w:rPr>
-          <w:del w:id="1151" w:author="Amin Khodamoradi" w:date="2023-11-09T18:53:00Z"/>
+          <w:del w:id="1163" w:author="Amin Khodamoradi" w:date="2023-11-09T18:53:00Z"/>
           <w:rFonts w:ascii="Times New Roman" w:hAnsi="Times New Roman" w:cs="Times New Roman"/>
           <w:i w:val="0"/>
           <w:iCs w:val="0"/>
         </w:rPr>
       </w:pPr>
-      <w:ins w:id="1152" w:author="Amin Khodamoradi" w:date="2023-11-09T18:53:00Z">
+      <w:ins w:id="1164" w:author="Amin Khodamoradi" w:date="2023-11-09T18:53:00Z">
         <w:r>
           <w:rPr>
             <w:rFonts w:ascii="Times New Roman" w:hAnsi="Times New Roman" w:cs="Times New Roman"/>
@@ -27054,7 +27115,7 @@
           </w:rPr>
           <w:t xml:space="preserve">This work </w:t>
         </w:r>
-        <w:del w:id="1153" w:author="mcm" w:date="2023-11-10T16:02:00Z">
+        <w:del w:id="1165" w:author="mcm" w:date="2023-11-10T16:02:00Z">
           <w:r>
             <w:rPr>
               <w:rFonts w:ascii="Times New Roman" w:hAnsi="Times New Roman" w:cs="Times New Roman"/>
@@ -27065,7 +27126,7 @@
           </w:r>
         </w:del>
       </w:ins>
-      <w:ins w:id="1154" w:author="mcm" w:date="2023-11-10T16:02:00Z">
+      <w:ins w:id="1166" w:author="mcm" w:date="2023-11-10T16:02:00Z">
         <w:r>
           <w:rPr>
             <w:rFonts w:ascii="Times New Roman" w:hAnsi="Times New Roman" w:cs="Times New Roman"/>
@@ -27075,7 +27136,7 @@
           <w:t>was</w:t>
         </w:r>
       </w:ins>
-      <w:ins w:id="1155" w:author="Amin Khodamoradi" w:date="2023-11-09T18:53:00Z">
+      <w:ins w:id="1167" w:author="Amin Khodamoradi" w:date="2023-11-09T18:53:00Z">
         <w:r>
           <w:rPr>
             <w:rFonts w:ascii="Times New Roman" w:hAnsi="Times New Roman" w:cs="Times New Roman"/>
@@ -27084,7 +27145,7 @@
           </w:rPr>
           <w:t xml:space="preserve"> </w:t>
         </w:r>
-        <w:del w:id="1156" w:author="mcm" w:date="2023-11-10T16:02:00Z">
+        <w:del w:id="1168" w:author="mcm" w:date="2023-11-10T16:02:00Z">
           <w:r>
             <w:rPr>
               <w:rFonts w:ascii="Times New Roman" w:hAnsi="Times New Roman" w:cs="Times New Roman"/>
@@ -27102,7 +27163,7 @@
           </w:rPr>
           <w:t xml:space="preserve">partially </w:t>
         </w:r>
-        <w:del w:id="1157" w:author="mcm" w:date="2023-11-10T15:59:00Z">
+        <w:del w:id="1169" w:author="mcm" w:date="2023-11-10T15:59:00Z">
           <w:r>
             <w:rPr>
               <w:rFonts w:ascii="Times New Roman" w:hAnsi="Times New Roman" w:cs="Times New Roman"/>
@@ -27113,7 +27174,7 @@
           </w:r>
         </w:del>
       </w:ins>
-      <w:ins w:id="1158" w:author="mcm" w:date="2023-11-10T15:59:00Z">
+      <w:ins w:id="1170" w:author="mcm" w:date="2023-11-10T15:59:00Z">
         <w:r>
           <w:rPr>
             <w:rFonts w:ascii="Times New Roman" w:hAnsi="Times New Roman" w:cs="Times New Roman"/>
@@ -27123,8 +27184,8 @@
           <w:t xml:space="preserve">funded by </w:t>
         </w:r>
       </w:ins>
-      <w:ins w:id="1159" w:author="Amin Khodamoradi" w:date="2023-11-09T18:53:00Z">
-        <w:del w:id="1160" w:author="mcm" w:date="2023-11-10T16:02:00Z">
+      <w:ins w:id="1171" w:author="Amin Khodamoradi" w:date="2023-11-09T18:53:00Z">
+        <w:del w:id="1172" w:author="mcm" w:date="2023-11-10T16:02:00Z">
           <w:r>
             <w:rPr>
               <w:rFonts w:ascii="Times New Roman" w:hAnsi="Times New Roman" w:cs="Times New Roman"/>
@@ -27143,7 +27204,7 @@
           <w:t>the European Union’s Horizon 2020 research and innovation program</w:t>
         </w:r>
       </w:ins>
-      <w:ins w:id="1161" w:author="mcm" w:date="2023-11-10T16:02:00Z">
+      <w:ins w:id="1173" w:author="mcm" w:date="2023-11-10T16:02:00Z">
         <w:r>
           <w:rPr>
             <w:rFonts w:ascii="Times New Roman" w:hAnsi="Times New Roman" w:cs="Times New Roman"/>
@@ -27161,8 +27222,8 @@
           <w:t xml:space="preserve"> Smart4Health </w:t>
         </w:r>
       </w:ins>
-      <w:ins w:id="1162" w:author="Amin Khodamoradi" w:date="2023-11-09T18:53:00Z">
-        <w:del w:id="1163" w:author="mcm" w:date="2023-11-10T16:02:00Z">
+      <w:ins w:id="1174" w:author="Amin Khodamoradi" w:date="2023-11-09T18:53:00Z">
+        <w:del w:id="1175" w:author="mcm" w:date="2023-11-10T16:02:00Z">
           <w:r>
             <w:rPr>
               <w:rFonts w:ascii="Times New Roman" w:hAnsi="Times New Roman" w:cs="Times New Roman"/>
@@ -27181,7 +27242,7 @@
           <w:t>under grant agreement No 826117</w:t>
         </w:r>
       </w:ins>
-      <w:ins w:id="1164" w:author="mcm" w:date="2023-11-10T16:03:00Z">
+      <w:ins w:id="1176" w:author="mcm" w:date="2023-11-10T16:03:00Z">
         <w:r>
           <w:rPr>
             <w:rFonts w:ascii="Times New Roman" w:hAnsi="Times New Roman" w:cs="Times New Roman"/>
@@ -27207,8 +27268,8 @@
           <w:t>.</w:t>
         </w:r>
       </w:ins>
-      <w:ins w:id="1165" w:author="Amin Khodamoradi" w:date="2023-11-09T18:53:00Z">
-        <w:del w:id="1166" w:author="mcm" w:date="2023-11-10T16:03:00Z">
+      <w:ins w:id="1177" w:author="Amin Khodamoradi" w:date="2023-11-09T18:53:00Z">
+        <w:del w:id="1178" w:author="mcm" w:date="2023-11-10T16:03:00Z">
           <w:r>
             <w:rPr>
               <w:rFonts w:ascii="Times New Roman" w:hAnsi="Times New Roman" w:cs="Times New Roman"/>
@@ -27219,7 +27280,7 @@
           </w:r>
         </w:del>
       </w:ins>
-      <w:del w:id="1167" w:author="Amin Khodamoradi" w:date="2023-11-09T18:53:00Z">
+      <w:del w:id="1179" w:author="Amin Khodamoradi" w:date="2023-11-09T18:53:00Z">
         <w:r>
           <w:rPr>
             <w:rFonts w:ascii="Times New Roman" w:hAnsi="Times New Roman" w:cs="Times New Roman"/>
@@ -27235,7 +27296,7 @@
         <w:pStyle w:val="Caption"/>
         <w:jc w:val="both"/>
         <w:rPr>
-          <w:ins w:id="1168" w:author="Amin Khodamoradi" w:date="2023-11-09T18:53:00Z"/>
+          <w:ins w:id="1180" w:author="Amin Khodamoradi" w:date="2023-11-09T18:53:00Z"/>
           <w:rFonts w:ascii="Times New Roman" w:hAnsi="Times New Roman" w:cs="Times New Roman"/>
           <w:i w:val="0"/>
           <w:iCs w:val="0"/>
@@ -27640,7 +27701,7 @@
           <w:iCs w:val="0"/>
         </w:rPr>
       </w:pPr>
-      <w:commentRangeStart w:id="1169"/>
+      <w:commentRangeStart w:id="1181"/>
       <w:r>
         <w:rPr>
           <w:rFonts w:ascii="Times New Roman" w:hAnsi="Times New Roman" w:cs="Times New Roman"/>
@@ -27687,7 +27748,7 @@
         </w:rPr>
         <w:t>read and approved the final manuscript.</w:t>
       </w:r>
-      <w:commentRangeEnd w:id="1169"/>
+      <w:commentRangeEnd w:id="1181"/>
       <w:r>
         <w:rPr>
           <w:rStyle w:val="CommentReference"/>
@@ -27695,7 +27756,7 @@
           <w:i w:val="0"/>
           <w:iCs w:val="0"/>
         </w:rPr>
-        <w:commentReference w:id="1169"/>
+        <w:commentReference w:id="1181"/>
       </w:r>
     </w:p>
     <w:p>
@@ -27728,7 +27789,7 @@
           <w:rFonts w:ascii="Times New Roman" w:hAnsi="Times New Roman" w:cs="Times New Roman"/>
         </w:rPr>
       </w:pPr>
-      <w:commentRangeStart w:id="1170"/>
+      <w:commentRangeStart w:id="1182"/>
       <w:r>
         <w:rPr>
           <w:rFonts w:ascii="Times New Roman" w:hAnsi="Times New Roman" w:cs="Times New Roman"/>
@@ -27786,13 +27847,13 @@
         </w:rPr>
         <w:t>3-School of Bioinformatics, IPM - Institute for Research in Fundamental Sciences, Tehran, Iran.</w:t>
       </w:r>
-      <w:commentRangeEnd w:id="1170"/>
+      <w:commentRangeEnd w:id="1182"/>
       <w:r>
         <w:rPr>
           <w:rStyle w:val="CommentReference"/>
           <w:rFonts w:cs="Mangal"/>
         </w:rPr>
-        <w:commentReference w:id="1170"/>
+        <w:commentReference w:id="1182"/>
       </w:r>
     </w:p>
     <w:p>
@@ -27821,18 +27882,18 @@
       <w:pPr>
         <w:pStyle w:val="Heading1"/>
         <w:rPr>
-          <w:ins w:id="1171" w:author="Amin Khodamoradi" w:date="2023-12-15T12:56:00Z"/>
+          <w:ins w:id="1183" w:author="Amin Khodamoradi" w:date="2023-12-15T12:56:00Z"/>
           <w:b/>
           <w:bCs/>
           <w:color w:val="auto"/>
-          <w:rPrChange w:id="1172" w:author="Amin Khodamoradi" w:date="2023-12-15T13:27:00Z">
+          <w:rPrChange w:id="1184" w:author="Amin Khodamoradi" w:date="2023-12-15T13:27:00Z">
             <w:rPr>
-              <w:ins w:id="1173" w:author="Amin Khodamoradi" w:date="2023-12-15T12:56:00Z"/>
+              <w:ins w:id="1185" w:author="Amin Khodamoradi" w:date="2023-12-15T12:56:00Z"/>
             </w:rPr>
           </w:rPrChange>
         </w:rPr>
       </w:pPr>
-      <w:del w:id="1174" w:author="Amin Khodamoradi" w:date="2023-12-15T13:27:00Z">
+      <w:del w:id="1186" w:author="Amin Khodamoradi" w:date="2023-12-15T13:27:00Z">
         <w:r>
           <w:rPr>
             <w:rFonts w:ascii="Times New Roman" w:hAnsi="Times New Roman" w:cs="Times New Roman"/>
@@ -27845,7 +27906,7 @@
         </w:r>
       </w:del>
     </w:p>
-    <w:customXmlInsRangeStart w:id="1175" w:author="Amin Khodamoradi" w:date="2023-12-15T12:56:00Z"/>
+    <w:customXmlInsRangeStart w:id="1187" w:author="Amin Khodamoradi" w:date="2023-12-15T12:56:00Z"/>
     <w:sdt>
       <w:sdtPr>
         <w:rPr>
@@ -27863,29 +27924,29 @@
         </w:docPartObj>
       </w:sdtPr>
       <w:sdtContent>
-        <w:customXmlInsRangeEnd w:id="1175"/>
+        <w:customXmlInsRangeEnd w:id="1187"/>
         <w:p>
           <w:pPr>
             <w:pStyle w:val="Heading1"/>
             <w:rPr>
-              <w:ins w:id="1176" w:author="Amin Khodamoradi" w:date="2023-12-15T12:56:00Z"/>
+              <w:ins w:id="1188" w:author="Amin Khodamoradi" w:date="2023-12-15T12:56:00Z"/>
               <w:b/>
               <w:bCs/>
               <w:color w:val="auto"/>
-              <w:rPrChange w:id="1177" w:author="Amin Khodamoradi" w:date="2023-12-15T13:27:00Z">
+              <w:rPrChange w:id="1189" w:author="Amin Khodamoradi" w:date="2023-12-15T13:27:00Z">
                 <w:rPr>
-                  <w:ins w:id="1178" w:author="Amin Khodamoradi" w:date="2023-12-15T12:56:00Z"/>
+                  <w:ins w:id="1190" w:author="Amin Khodamoradi" w:date="2023-12-15T12:56:00Z"/>
                 </w:rPr>
               </w:rPrChange>
             </w:rPr>
           </w:pPr>
-          <w:ins w:id="1179" w:author="Amin Khodamoradi" w:date="2023-12-15T12:56:00Z">
+          <w:ins w:id="1191" w:author="Amin Khodamoradi" w:date="2023-12-15T12:56:00Z">
             <w:r>
               <w:rPr>
                 <w:b/>
                 <w:bCs/>
                 <w:color w:val="auto"/>
-                <w:rPrChange w:id="1180" w:author="Amin Khodamoradi" w:date="2023-12-15T13:27:00Z">
+                <w:rPrChange w:id="1192" w:author="Amin Khodamoradi" w:date="2023-12-15T13:27:00Z">
                   <w:rPr/>
                 </w:rPrChange>
               </w:rPr>
@@ -27893,14 +27954,14 @@
             </w:r>
           </w:ins>
         </w:p>
-        <w:customXmlInsRangeStart w:id="1181" w:author="Amin Khodamoradi" w:date="2023-12-15T12:56:00Z"/>
+        <w:customXmlInsRangeStart w:id="1193" w:author="Amin Khodamoradi" w:date="2023-12-15T12:56:00Z"/>
         <w:sdt>
           <w:sdtPr>
             <w:id w:val="-573587230"/>
             <w:bibliography/>
           </w:sdtPr>
           <w:sdtContent>
-            <w:customXmlInsRangeEnd w:id="1181"/>
+            <w:customXmlInsRangeEnd w:id="1193"/>
             <w:p>
               <w:pPr>
                 <w:rPr>
@@ -27908,7 +27969,7 @@
                   <w:sz w:val="20"/>
                 </w:rPr>
               </w:pPr>
-              <w:ins w:id="1182" w:author="Amin Khodamoradi" w:date="2023-12-15T12:56:00Z">
+              <w:ins w:id="1194" w:author="Amin Khodamoradi" w:date="2023-12-15T12:56:00Z">
                 <w:r>
                   <w:fldChar w:fldCharType="begin"/>
                 </w:r>
@@ -30386,10 +30447,10 @@
             <w:p>
               <w:pPr>
                 <w:rPr>
-                  <w:ins w:id="1183" w:author="Amin Khodamoradi" w:date="2023-12-15T12:56:00Z"/>
+                  <w:ins w:id="1195" w:author="Amin Khodamoradi" w:date="2023-12-15T12:56:00Z"/>
                 </w:rPr>
               </w:pPr>
-              <w:ins w:id="1184" w:author="Amin Khodamoradi" w:date="2023-12-15T12:56:00Z">
+              <w:ins w:id="1196" w:author="Amin Khodamoradi" w:date="2023-12-15T12:56:00Z">
                 <w:r>
                   <w:rPr>
                     <w:b/>
@@ -30400,20 +30461,20 @@
                 </w:r>
               </w:ins>
             </w:p>
-            <w:customXmlInsRangeStart w:id="1185" w:author="Amin Khodamoradi" w:date="2023-12-15T12:56:00Z"/>
+            <w:customXmlInsRangeStart w:id="1197" w:author="Amin Khodamoradi" w:date="2023-12-15T12:56:00Z"/>
           </w:sdtContent>
         </w:sdt>
-        <w:customXmlInsRangeEnd w:id="1185"/>
-        <w:customXmlInsRangeStart w:id="1186" w:author="Amin Khodamoradi" w:date="2023-12-15T12:56:00Z"/>
+        <w:customXmlInsRangeEnd w:id="1197"/>
+        <w:customXmlInsRangeStart w:id="1198" w:author="Amin Khodamoradi" w:date="2023-12-15T12:56:00Z"/>
       </w:sdtContent>
     </w:sdt>
-    <w:customXmlInsRangeEnd w:id="1186"/>
+    <w:customXmlInsRangeEnd w:id="1198"/>
     <w:p>
       <w:pPr>
         <w:pStyle w:val="Caption"/>
         <w:jc w:val="both"/>
         <w:rPr>
-          <w:del w:id="1187" w:author="Amin Khodamoradi" w:date="2023-12-15T16:53:00Z"/>
+          <w:del w:id="1199" w:author="Amin Khodamoradi" w:date="2023-12-15T16:53:00Z"/>
           <w:rFonts w:ascii="Times New Roman" w:hAnsi="Times New Roman" w:cs="Times New Roman"/>
           <w:b/>
           <w:bCs/>
@@ -30429,13 +30490,13 @@
         <w:pStyle w:val="Caption"/>
         <w:jc w:val="both"/>
         <w:rPr>
-          <w:del w:id="1188" w:author="Amin Khodamoradi" w:date="2023-12-13T16:00:00Z"/>
+          <w:del w:id="1200" w:author="Amin Khodamoradi" w:date="2023-12-13T16:00:00Z"/>
           <w:rFonts w:ascii="Times New Roman" w:hAnsi="Times New Roman" w:cs="Times New Roman"/>
           <w:i w:val="0"/>
           <w:iCs w:val="0"/>
         </w:rPr>
       </w:pPr>
-      <w:del w:id="1189" w:author="Amin Khodamoradi" w:date="2023-12-13T16:00:00Z">
+      <w:del w:id="1201" w:author="Amin Khodamoradi" w:date="2023-12-13T16:00:00Z">
         <w:r>
           <w:rPr>
             <w:rFonts w:ascii="Times New Roman" w:hAnsi="Times New Roman" w:cs="Times New Roman"/>
@@ -30467,13 +30528,13 @@
         <w:pStyle w:val="Caption"/>
         <w:jc w:val="both"/>
         <w:rPr>
-          <w:del w:id="1190" w:author="Amin Khodamoradi" w:date="2023-12-13T16:00:00Z"/>
+          <w:del w:id="1202" w:author="Amin Khodamoradi" w:date="2023-12-13T16:00:00Z"/>
           <w:rFonts w:ascii="Times New Roman" w:hAnsi="Times New Roman" w:cs="Times New Roman"/>
           <w:i w:val="0"/>
           <w:iCs w:val="0"/>
         </w:rPr>
       </w:pPr>
-      <w:del w:id="1191" w:author="Amin Khodamoradi" w:date="2023-12-13T16:00:00Z">
+      <w:del w:id="1203" w:author="Amin Khodamoradi" w:date="2023-12-13T16:00:00Z">
         <w:r>
           <w:rPr>
             <w:rFonts w:ascii="Times New Roman" w:hAnsi="Times New Roman" w:cs="Times New Roman"/>
@@ -30521,13 +30582,13 @@
         <w:pStyle w:val="Caption"/>
         <w:jc w:val="both"/>
         <w:rPr>
-          <w:del w:id="1192" w:author="Amin Khodamoradi" w:date="2023-12-13T16:00:00Z"/>
+          <w:del w:id="1204" w:author="Amin Khodamoradi" w:date="2023-12-13T16:00:00Z"/>
           <w:rFonts w:ascii="Times New Roman" w:hAnsi="Times New Roman" w:cs="Times New Roman"/>
           <w:i w:val="0"/>
           <w:iCs w:val="0"/>
         </w:rPr>
       </w:pPr>
-      <w:del w:id="1193" w:author="Amin Khodamoradi" w:date="2023-12-13T16:00:00Z">
+      <w:del w:id="1205" w:author="Amin Khodamoradi" w:date="2023-12-13T16:00:00Z">
         <w:r>
           <w:rPr>
             <w:rFonts w:ascii="Times New Roman" w:hAnsi="Times New Roman" w:cs="Times New Roman"/>
@@ -30559,13 +30620,13 @@
         <w:pStyle w:val="Caption"/>
         <w:jc w:val="both"/>
         <w:rPr>
-          <w:del w:id="1194" w:author="Amin Khodamoradi" w:date="2023-12-13T16:00:00Z"/>
+          <w:del w:id="1206" w:author="Amin Khodamoradi" w:date="2023-12-13T16:00:00Z"/>
           <w:rFonts w:ascii="Times New Roman" w:hAnsi="Times New Roman" w:cs="Times New Roman"/>
           <w:i w:val="0"/>
           <w:iCs w:val="0"/>
         </w:rPr>
       </w:pPr>
-      <w:del w:id="1195" w:author="Amin Khodamoradi" w:date="2023-12-13T16:00:00Z">
+      <w:del w:id="1207" w:author="Amin Khodamoradi" w:date="2023-12-13T16:00:00Z">
         <w:r>
           <w:rPr>
             <w:rFonts w:ascii="Times New Roman" w:hAnsi="Times New Roman" w:cs="Times New Roman"/>
@@ -30581,13 +30642,13 @@
         <w:pStyle w:val="Caption"/>
         <w:jc w:val="both"/>
         <w:rPr>
-          <w:del w:id="1196" w:author="Amin Khodamoradi" w:date="2023-12-13T16:00:00Z"/>
+          <w:del w:id="1208" w:author="Amin Khodamoradi" w:date="2023-12-13T16:00:00Z"/>
           <w:rFonts w:ascii="Times New Roman" w:hAnsi="Times New Roman" w:cs="Times New Roman"/>
           <w:i w:val="0"/>
           <w:iCs w:val="0"/>
         </w:rPr>
       </w:pPr>
-      <w:del w:id="1197" w:author="Amin Khodamoradi" w:date="2023-12-13T16:00:00Z">
+      <w:del w:id="1209" w:author="Amin Khodamoradi" w:date="2023-12-13T16:00:00Z">
         <w:r>
           <w:rPr>
             <w:rFonts w:ascii="Times New Roman" w:hAnsi="Times New Roman" w:cs="Times New Roman"/>
@@ -30635,13 +30696,13 @@
         <w:pStyle w:val="Caption"/>
         <w:jc w:val="both"/>
         <w:rPr>
-          <w:del w:id="1198" w:author="Amin Khodamoradi" w:date="2023-12-15T16:53:00Z"/>
+          <w:del w:id="1210" w:author="Amin Khodamoradi" w:date="2023-12-15T16:53:00Z"/>
           <w:rFonts w:ascii="Times New Roman" w:hAnsi="Times New Roman" w:cs="Times New Roman"/>
           <w:i w:val="0"/>
           <w:iCs w:val="0"/>
         </w:rPr>
       </w:pPr>
-      <w:del w:id="1199" w:author="Amin Khodamoradi" w:date="2023-12-15T16:53:00Z">
+      <w:del w:id="1211" w:author="Amin Khodamoradi" w:date="2023-12-15T16:53:00Z">
         <w:r>
           <w:rPr>
             <w:rFonts w:ascii="Times New Roman" w:hAnsi="Times New Roman" w:cs="Times New Roman"/>
@@ -30673,13 +30734,13 @@
         <w:pStyle w:val="Caption"/>
         <w:jc w:val="both"/>
         <w:rPr>
-          <w:del w:id="1200" w:author="Amin Khodamoradi" w:date="2023-12-15T16:53:00Z"/>
+          <w:del w:id="1212" w:author="Amin Khodamoradi" w:date="2023-12-15T16:53:00Z"/>
           <w:rFonts w:ascii="Times New Roman" w:hAnsi="Times New Roman" w:cs="Times New Roman"/>
           <w:i w:val="0"/>
           <w:iCs w:val="0"/>
         </w:rPr>
       </w:pPr>
-      <w:del w:id="1201" w:author="Amin Khodamoradi" w:date="2023-12-15T16:53:00Z">
+      <w:del w:id="1213" w:author="Amin Khodamoradi" w:date="2023-12-15T16:53:00Z">
         <w:r>
           <w:rPr>
             <w:rFonts w:ascii="Times New Roman" w:hAnsi="Times New Roman" w:cs="Times New Roman"/>
@@ -30711,13 +30772,13 @@
         <w:pStyle w:val="Caption"/>
         <w:jc w:val="both"/>
         <w:rPr>
-          <w:del w:id="1202" w:author="Amin Khodamoradi" w:date="2023-12-15T16:53:00Z"/>
+          <w:del w:id="1214" w:author="Amin Khodamoradi" w:date="2023-12-15T16:53:00Z"/>
           <w:rFonts w:ascii="Times New Roman" w:hAnsi="Times New Roman" w:cs="Times New Roman"/>
           <w:i w:val="0"/>
           <w:iCs w:val="0"/>
         </w:rPr>
       </w:pPr>
-      <w:del w:id="1203" w:author="Amin Khodamoradi" w:date="2023-12-15T16:53:00Z">
+      <w:del w:id="1215" w:author="Amin Khodamoradi" w:date="2023-12-15T16:53:00Z">
         <w:r>
           <w:rPr>
             <w:rFonts w:ascii="Times New Roman" w:hAnsi="Times New Roman" w:cs="Times New Roman"/>
@@ -30765,13 +30826,13 @@
         <w:pStyle w:val="Caption"/>
         <w:jc w:val="both"/>
         <w:rPr>
-          <w:del w:id="1204" w:author="Amin Khodamoradi" w:date="2023-12-15T16:53:00Z"/>
+          <w:del w:id="1216" w:author="Amin Khodamoradi" w:date="2023-12-15T16:53:00Z"/>
           <w:rFonts w:ascii="Times New Roman" w:hAnsi="Times New Roman" w:cs="Times New Roman"/>
           <w:i w:val="0"/>
           <w:iCs w:val="0"/>
         </w:rPr>
       </w:pPr>
-      <w:del w:id="1205" w:author="Amin Khodamoradi" w:date="2023-12-15T16:53:00Z">
+      <w:del w:id="1217" w:author="Amin Khodamoradi" w:date="2023-12-15T16:53:00Z">
         <w:r>
           <w:rPr>
             <w:rFonts w:ascii="Times New Roman" w:hAnsi="Times New Roman" w:cs="Times New Roman"/>
@@ -30803,13 +30864,13 @@
         <w:pStyle w:val="Caption"/>
         <w:jc w:val="both"/>
         <w:rPr>
-          <w:del w:id="1206" w:author="Amin Khodamoradi" w:date="2023-12-15T16:53:00Z"/>
+          <w:del w:id="1218" w:author="Amin Khodamoradi" w:date="2023-12-15T16:53:00Z"/>
           <w:rFonts w:ascii="Times New Roman" w:hAnsi="Times New Roman" w:cs="Times New Roman"/>
           <w:i w:val="0"/>
           <w:iCs w:val="0"/>
         </w:rPr>
       </w:pPr>
-      <w:del w:id="1207" w:author="Amin Khodamoradi" w:date="2023-12-15T16:53:00Z">
+      <w:del w:id="1219" w:author="Amin Khodamoradi" w:date="2023-12-15T16:53:00Z">
         <w:r>
           <w:rPr>
             <w:rFonts w:ascii="Times New Roman" w:hAnsi="Times New Roman" w:cs="Times New Roman"/>
@@ -30841,13 +30902,13 @@
         <w:pStyle w:val="Caption"/>
         <w:jc w:val="both"/>
         <w:rPr>
-          <w:del w:id="1208" w:author="Amin Khodamoradi" w:date="2023-12-15T16:53:00Z"/>
+          <w:del w:id="1220" w:author="Amin Khodamoradi" w:date="2023-12-15T16:53:00Z"/>
           <w:rFonts w:ascii="Times New Roman" w:hAnsi="Times New Roman" w:cs="Times New Roman"/>
           <w:i w:val="0"/>
           <w:iCs w:val="0"/>
         </w:rPr>
       </w:pPr>
-      <w:del w:id="1209" w:author="Amin Khodamoradi" w:date="2023-12-15T16:53:00Z">
+      <w:del w:id="1221" w:author="Amin Khodamoradi" w:date="2023-12-15T16:53:00Z">
         <w:r>
           <w:rPr>
             <w:rFonts w:ascii="Times New Roman" w:hAnsi="Times New Roman" w:cs="Times New Roman"/>
@@ -30879,13 +30940,13 @@
         <w:pStyle w:val="Caption"/>
         <w:jc w:val="both"/>
         <w:rPr>
-          <w:del w:id="1210" w:author="Amin Khodamoradi" w:date="2023-12-15T16:53:00Z"/>
+          <w:del w:id="1222" w:author="Amin Khodamoradi" w:date="2023-12-15T16:53:00Z"/>
           <w:rFonts w:ascii="Times New Roman" w:hAnsi="Times New Roman" w:cs="Times New Roman"/>
           <w:i w:val="0"/>
           <w:iCs w:val="0"/>
         </w:rPr>
       </w:pPr>
-      <w:del w:id="1211" w:author="Amin Khodamoradi" w:date="2023-12-15T16:53:00Z">
+      <w:del w:id="1223" w:author="Amin Khodamoradi" w:date="2023-12-15T16:53:00Z">
         <w:r>
           <w:rPr>
             <w:rFonts w:ascii="Times New Roman" w:hAnsi="Times New Roman" w:cs="Times New Roman"/>
@@ -30933,13 +30994,13 @@
         <w:pStyle w:val="Caption"/>
         <w:jc w:val="both"/>
         <w:rPr>
-          <w:del w:id="1212" w:author="Amin Khodamoradi" w:date="2023-12-15T16:53:00Z"/>
+          <w:del w:id="1224" w:author="Amin Khodamoradi" w:date="2023-12-15T16:53:00Z"/>
           <w:rFonts w:ascii="Times New Roman" w:hAnsi="Times New Roman" w:cs="Times New Roman"/>
           <w:i w:val="0"/>
           <w:iCs w:val="0"/>
         </w:rPr>
       </w:pPr>
-      <w:del w:id="1213" w:author="Amin Khodamoradi" w:date="2023-12-15T16:53:00Z">
+      <w:del w:id="1225" w:author="Amin Khodamoradi" w:date="2023-12-15T16:53:00Z">
         <w:r>
           <w:rPr>
             <w:rFonts w:ascii="Times New Roman" w:hAnsi="Times New Roman" w:cs="Times New Roman"/>
@@ -30971,13 +31032,13 @@
         <w:pStyle w:val="Caption"/>
         <w:jc w:val="both"/>
         <w:rPr>
-          <w:del w:id="1214" w:author="Amin Khodamoradi" w:date="2023-12-15T16:53:00Z"/>
+          <w:del w:id="1226" w:author="Amin Khodamoradi" w:date="2023-12-15T16:53:00Z"/>
           <w:rFonts w:ascii="Times New Roman" w:hAnsi="Times New Roman" w:cs="Times New Roman"/>
           <w:i w:val="0"/>
           <w:iCs w:val="0"/>
         </w:rPr>
       </w:pPr>
-      <w:del w:id="1215" w:author="Amin Khodamoradi" w:date="2023-12-15T16:53:00Z">
+      <w:del w:id="1227" w:author="Amin Khodamoradi" w:date="2023-12-15T16:53:00Z">
         <w:r>
           <w:rPr>
             <w:rFonts w:ascii="Times New Roman" w:hAnsi="Times New Roman" w:cs="Times New Roman"/>
@@ -31025,13 +31086,13 @@
         <w:pStyle w:val="Caption"/>
         <w:jc w:val="both"/>
         <w:rPr>
-          <w:del w:id="1216" w:author="Amin Khodamoradi" w:date="2023-12-15T16:53:00Z"/>
+          <w:del w:id="1228" w:author="Amin Khodamoradi" w:date="2023-12-15T16:53:00Z"/>
           <w:rFonts w:ascii="Times New Roman" w:hAnsi="Times New Roman" w:cs="Times New Roman"/>
           <w:i w:val="0"/>
           <w:iCs w:val="0"/>
         </w:rPr>
       </w:pPr>
-      <w:del w:id="1217" w:author="Amin Khodamoradi" w:date="2023-12-15T16:53:00Z">
+      <w:del w:id="1229" w:author="Amin Khodamoradi" w:date="2023-12-15T16:53:00Z">
         <w:r>
           <w:rPr>
             <w:rFonts w:ascii="Times New Roman" w:hAnsi="Times New Roman" w:cs="Times New Roman"/>
@@ -31063,13 +31124,13 @@
         <w:pStyle w:val="Caption"/>
         <w:jc w:val="both"/>
         <w:rPr>
-          <w:del w:id="1218" w:author="Amin Khodamoradi" w:date="2023-12-15T16:53:00Z"/>
+          <w:del w:id="1230" w:author="Amin Khodamoradi" w:date="2023-12-15T16:53:00Z"/>
           <w:rFonts w:ascii="Times New Roman" w:hAnsi="Times New Roman" w:cs="Times New Roman"/>
           <w:i w:val="0"/>
           <w:iCs w:val="0"/>
         </w:rPr>
       </w:pPr>
-      <w:del w:id="1219" w:author="Amin Khodamoradi" w:date="2023-12-15T16:53:00Z">
+      <w:del w:id="1231" w:author="Amin Khodamoradi" w:date="2023-12-15T16:53:00Z">
         <w:r>
           <w:rPr>
             <w:rFonts w:ascii="Times New Roman" w:hAnsi="Times New Roman" w:cs="Times New Roman"/>
@@ -31101,13 +31162,13 @@
         <w:pStyle w:val="Caption"/>
         <w:jc w:val="both"/>
         <w:rPr>
-          <w:del w:id="1220" w:author="Amin Khodamoradi" w:date="2023-12-15T16:53:00Z"/>
+          <w:del w:id="1232" w:author="Amin Khodamoradi" w:date="2023-12-15T16:53:00Z"/>
           <w:rFonts w:ascii="Times New Roman" w:hAnsi="Times New Roman" w:cs="Times New Roman"/>
           <w:i w:val="0"/>
           <w:iCs w:val="0"/>
         </w:rPr>
       </w:pPr>
-      <w:del w:id="1221" w:author="Amin Khodamoradi" w:date="2023-12-15T16:53:00Z">
+      <w:del w:id="1233" w:author="Amin Khodamoradi" w:date="2023-12-15T16:53:00Z">
         <w:r>
           <w:rPr>
             <w:rFonts w:ascii="Times New Roman" w:hAnsi="Times New Roman" w:cs="Times New Roman"/>
@@ -31155,13 +31216,13 @@
         <w:pStyle w:val="Caption"/>
         <w:jc w:val="both"/>
         <w:rPr>
-          <w:del w:id="1222" w:author="Amin Khodamoradi" w:date="2023-12-15T16:53:00Z"/>
+          <w:del w:id="1234" w:author="Amin Khodamoradi" w:date="2023-12-15T16:53:00Z"/>
           <w:rFonts w:ascii="Times New Roman" w:hAnsi="Times New Roman" w:cs="Times New Roman"/>
           <w:i w:val="0"/>
           <w:iCs w:val="0"/>
         </w:rPr>
       </w:pPr>
-      <w:del w:id="1223" w:author="Amin Khodamoradi" w:date="2023-12-15T16:53:00Z">
+      <w:del w:id="1235" w:author="Amin Khodamoradi" w:date="2023-12-15T16:53:00Z">
         <w:r>
           <w:rPr>
             <w:rFonts w:ascii="Times New Roman" w:hAnsi="Times New Roman" w:cs="Times New Roman"/>
@@ -31193,13 +31254,13 @@
         <w:pStyle w:val="Caption"/>
         <w:jc w:val="both"/>
         <w:rPr>
-          <w:del w:id="1224" w:author="Amin Khodamoradi" w:date="2023-12-15T16:53:00Z"/>
+          <w:del w:id="1236" w:author="Amin Khodamoradi" w:date="2023-12-15T16:53:00Z"/>
           <w:rFonts w:ascii="Times New Roman" w:hAnsi="Times New Roman" w:cs="Times New Roman"/>
           <w:i w:val="0"/>
           <w:iCs w:val="0"/>
         </w:rPr>
       </w:pPr>
-      <w:del w:id="1225" w:author="Amin Khodamoradi" w:date="2023-12-15T16:53:00Z">
+      <w:del w:id="1237" w:author="Amin Khodamoradi" w:date="2023-12-15T16:53:00Z">
         <w:r>
           <w:rPr>
             <w:rFonts w:ascii="Times New Roman" w:hAnsi="Times New Roman" w:cs="Times New Roman"/>
@@ -31247,13 +31308,13 @@
         <w:pStyle w:val="Caption"/>
         <w:jc w:val="both"/>
         <w:rPr>
-          <w:del w:id="1226" w:author="Amin Khodamoradi" w:date="2023-12-15T16:53:00Z"/>
+          <w:del w:id="1238" w:author="Amin Khodamoradi" w:date="2023-12-15T16:53:00Z"/>
           <w:rFonts w:ascii="Times New Roman" w:hAnsi="Times New Roman" w:cs="Times New Roman"/>
           <w:i w:val="0"/>
           <w:iCs w:val="0"/>
         </w:rPr>
       </w:pPr>
-      <w:del w:id="1227" w:author="Amin Khodamoradi" w:date="2023-12-15T16:53:00Z">
+      <w:del w:id="1239" w:author="Amin Khodamoradi" w:date="2023-12-15T16:53:00Z">
         <w:r>
           <w:rPr>
             <w:rFonts w:ascii="Times New Roman" w:hAnsi="Times New Roman" w:cs="Times New Roman"/>
@@ -31301,13 +31362,13 @@
         <w:pStyle w:val="Caption"/>
         <w:jc w:val="both"/>
         <w:rPr>
-          <w:del w:id="1228" w:author="Amin Khodamoradi" w:date="2023-12-15T16:53:00Z"/>
+          <w:del w:id="1240" w:author="Amin Khodamoradi" w:date="2023-12-15T16:53:00Z"/>
           <w:rFonts w:ascii="Times New Roman" w:hAnsi="Times New Roman" w:cs="Times New Roman"/>
           <w:i w:val="0"/>
           <w:iCs w:val="0"/>
         </w:rPr>
       </w:pPr>
-      <w:del w:id="1229" w:author="Amin Khodamoradi" w:date="2023-12-15T16:53:00Z">
+      <w:del w:id="1241" w:author="Amin Khodamoradi" w:date="2023-12-15T16:53:00Z">
         <w:r>
           <w:rPr>
             <w:rFonts w:ascii="Times New Roman" w:hAnsi="Times New Roman" w:cs="Times New Roman"/>
@@ -31355,13 +31416,13 @@
         <w:pStyle w:val="Caption"/>
         <w:jc w:val="both"/>
         <w:rPr>
-          <w:del w:id="1230" w:author="Amin Khodamoradi" w:date="2023-12-15T16:53:00Z"/>
+          <w:del w:id="1242" w:author="Amin Khodamoradi" w:date="2023-12-15T16:53:00Z"/>
           <w:rFonts w:ascii="Times New Roman" w:hAnsi="Times New Roman" w:cs="Times New Roman"/>
           <w:i w:val="0"/>
           <w:iCs w:val="0"/>
         </w:rPr>
       </w:pPr>
-      <w:del w:id="1231" w:author="Amin Khodamoradi" w:date="2023-12-15T16:53:00Z">
+      <w:del w:id="1243" w:author="Amin Khodamoradi" w:date="2023-12-15T16:53:00Z">
         <w:r>
           <w:rPr>
             <w:rFonts w:ascii="Times New Roman" w:hAnsi="Times New Roman" w:cs="Times New Roman"/>
@@ -31393,13 +31454,13 @@
         <w:pStyle w:val="Caption"/>
         <w:jc w:val="both"/>
         <w:rPr>
-          <w:del w:id="1232" w:author="Amin Khodamoradi" w:date="2023-12-15T16:53:00Z"/>
+          <w:del w:id="1244" w:author="Amin Khodamoradi" w:date="2023-12-15T16:53:00Z"/>
           <w:rFonts w:ascii="Times New Roman" w:hAnsi="Times New Roman" w:cs="Times New Roman"/>
           <w:i w:val="0"/>
           <w:iCs w:val="0"/>
         </w:rPr>
       </w:pPr>
-      <w:del w:id="1233" w:author="Amin Khodamoradi" w:date="2023-12-15T16:53:00Z">
+      <w:del w:id="1245" w:author="Amin Khodamoradi" w:date="2023-12-15T16:53:00Z">
         <w:r>
           <w:rPr>
             <w:rFonts w:ascii="Times New Roman" w:hAnsi="Times New Roman" w:cs="Times New Roman"/>
@@ -31431,13 +31492,13 @@
         <w:pStyle w:val="Caption"/>
         <w:jc w:val="both"/>
         <w:rPr>
-          <w:del w:id="1234" w:author="Amin Khodamoradi" w:date="2023-12-15T16:53:00Z"/>
+          <w:del w:id="1246" w:author="Amin Khodamoradi" w:date="2023-12-15T16:53:00Z"/>
           <w:rFonts w:ascii="Times New Roman" w:hAnsi="Times New Roman" w:cs="Times New Roman"/>
           <w:i w:val="0"/>
           <w:iCs w:val="0"/>
         </w:rPr>
       </w:pPr>
-      <w:del w:id="1235" w:author="Amin Khodamoradi" w:date="2023-12-15T16:53:00Z">
+      <w:del w:id="1247" w:author="Amin Khodamoradi" w:date="2023-12-15T16:53:00Z">
         <w:r>
           <w:rPr>
             <w:rFonts w:ascii="Times New Roman" w:hAnsi="Times New Roman" w:cs="Times New Roman"/>
@@ -31517,13 +31578,13 @@
         <w:pStyle w:val="Caption"/>
         <w:jc w:val="both"/>
         <w:rPr>
-          <w:del w:id="1236" w:author="Amin Khodamoradi" w:date="2023-12-15T16:53:00Z"/>
+          <w:del w:id="1248" w:author="Amin Khodamoradi" w:date="2023-12-15T16:53:00Z"/>
           <w:rFonts w:ascii="Times New Roman" w:hAnsi="Times New Roman" w:cs="Times New Roman"/>
           <w:i w:val="0"/>
           <w:iCs w:val="0"/>
         </w:rPr>
       </w:pPr>
-      <w:del w:id="1237" w:author="Amin Khodamoradi" w:date="2023-12-15T16:53:00Z">
+      <w:del w:id="1249" w:author="Amin Khodamoradi" w:date="2023-12-15T16:53:00Z">
         <w:r>
           <w:rPr>
             <w:rFonts w:ascii="Times New Roman" w:hAnsi="Times New Roman" w:cs="Times New Roman"/>
@@ -31555,13 +31616,13 @@
         <w:pStyle w:val="Caption"/>
         <w:jc w:val="both"/>
         <w:rPr>
-          <w:del w:id="1238" w:author="Amin Khodamoradi" w:date="2023-12-15T16:53:00Z"/>
+          <w:del w:id="1250" w:author="Amin Khodamoradi" w:date="2023-12-15T16:53:00Z"/>
           <w:rFonts w:ascii="Times New Roman" w:hAnsi="Times New Roman" w:cs="Times New Roman"/>
           <w:i w:val="0"/>
           <w:iCs w:val="0"/>
         </w:rPr>
       </w:pPr>
-      <w:del w:id="1239" w:author="Amin Khodamoradi" w:date="2023-12-15T16:53:00Z">
+      <w:del w:id="1251" w:author="Amin Khodamoradi" w:date="2023-12-15T16:53:00Z">
         <w:r>
           <w:rPr>
             <w:rFonts w:ascii="Times New Roman" w:hAnsi="Times New Roman" w:cs="Times New Roman"/>
@@ -31593,13 +31654,13 @@
         <w:pStyle w:val="Caption"/>
         <w:jc w:val="both"/>
         <w:rPr>
-          <w:del w:id="1240" w:author="Amin Khodamoradi" w:date="2023-12-15T16:53:00Z"/>
+          <w:del w:id="1252" w:author="Amin Khodamoradi" w:date="2023-12-15T16:53:00Z"/>
           <w:rFonts w:ascii="Times New Roman" w:hAnsi="Times New Roman" w:cs="Times New Roman"/>
           <w:i w:val="0"/>
           <w:iCs w:val="0"/>
         </w:rPr>
       </w:pPr>
-      <w:del w:id="1241" w:author="Amin Khodamoradi" w:date="2023-12-15T16:53:00Z">
+      <w:del w:id="1253" w:author="Amin Khodamoradi" w:date="2023-12-15T16:53:00Z">
         <w:r>
           <w:rPr>
             <w:rFonts w:ascii="Times New Roman" w:hAnsi="Times New Roman" w:cs="Times New Roman"/>
@@ -31631,13 +31692,13 @@
         <w:pStyle w:val="Caption"/>
         <w:jc w:val="both"/>
         <w:rPr>
-          <w:del w:id="1242" w:author="Amin Khodamoradi" w:date="2023-12-15T16:53:00Z"/>
+          <w:del w:id="1254" w:author="Amin Khodamoradi" w:date="2023-12-15T16:53:00Z"/>
           <w:rFonts w:ascii="Times New Roman" w:hAnsi="Times New Roman" w:cs="Times New Roman"/>
           <w:i w:val="0"/>
           <w:iCs w:val="0"/>
         </w:rPr>
       </w:pPr>
-      <w:del w:id="1243" w:author="Amin Khodamoradi" w:date="2023-12-15T16:53:00Z">
+      <w:del w:id="1255" w:author="Amin Khodamoradi" w:date="2023-12-15T16:53:00Z">
         <w:r>
           <w:rPr>
             <w:rFonts w:ascii="Times New Roman" w:hAnsi="Times New Roman" w:cs="Times New Roman"/>
@@ -31669,13 +31730,13 @@
         <w:pStyle w:val="Caption"/>
         <w:jc w:val="both"/>
         <w:rPr>
-          <w:del w:id="1244" w:author="Amin Khodamoradi" w:date="2023-12-15T16:53:00Z"/>
+          <w:del w:id="1256" w:author="Amin Khodamoradi" w:date="2023-12-15T16:53:00Z"/>
           <w:rFonts w:ascii="Times New Roman" w:hAnsi="Times New Roman" w:cs="Times New Roman"/>
           <w:i w:val="0"/>
           <w:iCs w:val="0"/>
         </w:rPr>
       </w:pPr>
-      <w:del w:id="1245" w:author="Amin Khodamoradi" w:date="2023-12-15T16:53:00Z">
+      <w:del w:id="1257" w:author="Amin Khodamoradi" w:date="2023-12-15T16:53:00Z">
         <w:r>
           <w:rPr>
             <w:rFonts w:ascii="Times New Roman" w:hAnsi="Times New Roman" w:cs="Times New Roman"/>
@@ -31707,13 +31768,13 @@
         <w:pStyle w:val="Caption"/>
         <w:jc w:val="both"/>
         <w:rPr>
-          <w:del w:id="1246" w:author="Amin Khodamoradi" w:date="2023-12-15T16:53:00Z"/>
+          <w:del w:id="1258" w:author="Amin Khodamoradi" w:date="2023-12-15T16:53:00Z"/>
           <w:rFonts w:ascii="Times New Roman" w:hAnsi="Times New Roman" w:cs="Times New Roman"/>
           <w:i w:val="0"/>
           <w:iCs w:val="0"/>
         </w:rPr>
       </w:pPr>
-      <w:del w:id="1247" w:author="Amin Khodamoradi" w:date="2023-12-15T16:53:00Z">
+      <w:del w:id="1259" w:author="Amin Khodamoradi" w:date="2023-12-15T16:53:00Z">
         <w:r>
           <w:rPr>
             <w:rFonts w:ascii="Times New Roman" w:hAnsi="Times New Roman" w:cs="Times New Roman"/>
@@ -31745,13 +31806,13 @@
         <w:pStyle w:val="Caption"/>
         <w:jc w:val="both"/>
         <w:rPr>
-          <w:del w:id="1248" w:author="Amin Khodamoradi" w:date="2023-12-15T16:53:00Z"/>
+          <w:del w:id="1260" w:author="Amin Khodamoradi" w:date="2023-12-15T16:53:00Z"/>
           <w:rFonts w:ascii="Times New Roman" w:hAnsi="Times New Roman" w:cs="Times New Roman"/>
           <w:i w:val="0"/>
           <w:iCs w:val="0"/>
         </w:rPr>
       </w:pPr>
-      <w:del w:id="1249" w:author="Amin Khodamoradi" w:date="2023-12-15T16:53:00Z">
+      <w:del w:id="1261" w:author="Amin Khodamoradi" w:date="2023-12-15T16:53:00Z">
         <w:r>
           <w:rPr>
             <w:rFonts w:ascii="Times New Roman" w:hAnsi="Times New Roman" w:cs="Times New Roman"/>
@@ -31783,13 +31844,13 @@
         <w:pStyle w:val="Caption"/>
         <w:jc w:val="both"/>
         <w:rPr>
-          <w:del w:id="1250" w:author="Amin Khodamoradi" w:date="2023-12-15T16:53:00Z"/>
+          <w:del w:id="1262" w:author="Amin Khodamoradi" w:date="2023-12-15T16:53:00Z"/>
           <w:rFonts w:ascii="Times New Roman" w:hAnsi="Times New Roman" w:cs="Times New Roman"/>
           <w:i w:val="0"/>
           <w:iCs w:val="0"/>
         </w:rPr>
       </w:pPr>
-      <w:del w:id="1251" w:author="Amin Khodamoradi" w:date="2023-12-15T16:53:00Z">
+      <w:del w:id="1263" w:author="Amin Khodamoradi" w:date="2023-12-15T16:53:00Z">
         <w:r>
           <w:rPr>
             <w:rFonts w:ascii="Times New Roman" w:hAnsi="Times New Roman" w:cs="Times New Roman"/>
@@ -31805,13 +31866,13 @@
         <w:pStyle w:val="Caption"/>
         <w:jc w:val="both"/>
         <w:rPr>
-          <w:del w:id="1252" w:author="Amin Khodamoradi" w:date="2023-12-15T16:53:00Z"/>
+          <w:del w:id="1264" w:author="Amin Khodamoradi" w:date="2023-12-15T16:53:00Z"/>
           <w:rFonts w:ascii="Times New Roman" w:hAnsi="Times New Roman" w:cs="Times New Roman"/>
           <w:i w:val="0"/>
           <w:iCs w:val="0"/>
         </w:rPr>
       </w:pPr>
-      <w:del w:id="1253" w:author="Amin Khodamoradi" w:date="2023-12-15T16:53:00Z">
+      <w:del w:id="1265" w:author="Amin Khodamoradi" w:date="2023-12-15T16:53:00Z">
         <w:r>
           <w:rPr>
             <w:rFonts w:ascii="Times New Roman" w:hAnsi="Times New Roman" w:cs="Times New Roman"/>
@@ -31843,13 +31904,13 @@
         <w:pStyle w:val="Caption"/>
         <w:jc w:val="both"/>
         <w:rPr>
-          <w:del w:id="1254" w:author="Amin Khodamoradi" w:date="2023-12-15T16:53:00Z"/>
+          <w:del w:id="1266" w:author="Amin Khodamoradi" w:date="2023-12-15T16:53:00Z"/>
           <w:rFonts w:ascii="Times New Roman" w:hAnsi="Times New Roman" w:cs="Times New Roman"/>
           <w:i w:val="0"/>
           <w:iCs w:val="0"/>
         </w:rPr>
       </w:pPr>
-      <w:del w:id="1255" w:author="Amin Khodamoradi" w:date="2023-12-15T16:53:00Z">
+      <w:del w:id="1267" w:author="Amin Khodamoradi" w:date="2023-12-15T16:53:00Z">
         <w:r>
           <w:rPr>
             <w:rFonts w:ascii="Times New Roman" w:hAnsi="Times New Roman" w:cs="Times New Roman"/>
@@ -31897,13 +31958,13 @@
         <w:pStyle w:val="Caption"/>
         <w:jc w:val="both"/>
         <w:rPr>
-          <w:del w:id="1256" w:author="Amin Khodamoradi" w:date="2023-12-15T17:05:00Z"/>
+          <w:del w:id="1268" w:author="Amin Khodamoradi" w:date="2023-12-15T17:05:00Z"/>
           <w:rFonts w:ascii="Times New Roman" w:hAnsi="Times New Roman" w:cs="Times New Roman"/>
           <w:i w:val="0"/>
           <w:iCs w:val="0"/>
         </w:rPr>
       </w:pPr>
-      <w:del w:id="1257" w:author="Amin Khodamoradi" w:date="2023-12-15T17:05:00Z">
+      <w:del w:id="1269" w:author="Amin Khodamoradi" w:date="2023-12-15T17:05:00Z">
         <w:r>
           <w:rPr>
             <w:rFonts w:ascii="Times New Roman" w:hAnsi="Times New Roman" w:cs="Times New Roman"/>
@@ -31935,13 +31996,13 @@
         <w:pStyle w:val="Caption"/>
         <w:jc w:val="both"/>
         <w:rPr>
-          <w:del w:id="1258" w:author="Amin Khodamoradi" w:date="2023-12-15T17:05:00Z"/>
+          <w:del w:id="1270" w:author="Amin Khodamoradi" w:date="2023-12-15T17:05:00Z"/>
           <w:rFonts w:ascii="Times New Roman" w:hAnsi="Times New Roman" w:cs="Times New Roman"/>
           <w:i w:val="0"/>
           <w:iCs w:val="0"/>
         </w:rPr>
       </w:pPr>
-      <w:del w:id="1259" w:author="Amin Khodamoradi" w:date="2023-12-15T17:05:00Z">
+      <w:del w:id="1271" w:author="Amin Khodamoradi" w:date="2023-12-15T17:05:00Z">
         <w:r>
           <w:rPr>
             <w:rFonts w:ascii="Times New Roman" w:hAnsi="Times New Roman" w:cs="Times New Roman"/>
@@ -31973,13 +32034,13 @@
         <w:pStyle w:val="Caption"/>
         <w:jc w:val="both"/>
         <w:rPr>
-          <w:del w:id="1260" w:author="Amin Khodamoradi" w:date="2023-12-15T17:05:00Z"/>
+          <w:del w:id="1272" w:author="Amin Khodamoradi" w:date="2023-12-15T17:05:00Z"/>
           <w:rFonts w:ascii="Times New Roman" w:hAnsi="Times New Roman" w:cs="Times New Roman"/>
           <w:i w:val="0"/>
           <w:iCs w:val="0"/>
         </w:rPr>
       </w:pPr>
-      <w:del w:id="1261" w:author="Amin Khodamoradi" w:date="2023-12-15T17:05:00Z">
+      <w:del w:id="1273" w:author="Amin Khodamoradi" w:date="2023-12-15T17:05:00Z">
         <w:r>
           <w:rPr>
             <w:rFonts w:ascii="Times New Roman" w:hAnsi="Times New Roman" w:cs="Times New Roman"/>
@@ -32011,13 +32072,13 @@
         <w:pStyle w:val="Caption"/>
         <w:jc w:val="both"/>
         <w:rPr>
-          <w:del w:id="1262" w:author="Amin Khodamoradi" w:date="2023-12-18T17:56:00Z"/>
+          <w:del w:id="1274" w:author="Amin Khodamoradi" w:date="2023-12-18T17:56:00Z"/>
           <w:rFonts w:ascii="Times New Roman" w:hAnsi="Times New Roman" w:cs="Times New Roman"/>
           <w:i w:val="0"/>
           <w:iCs w:val="0"/>
         </w:rPr>
       </w:pPr>
-      <w:del w:id="1263" w:author="Amin Khodamoradi" w:date="2023-12-18T17:56:00Z">
+      <w:del w:id="1275" w:author="Amin Khodamoradi" w:date="2023-12-18T17:56:00Z">
         <w:r>
           <w:rPr>
             <w:rFonts w:ascii="Times New Roman" w:hAnsi="Times New Roman" w:cs="Times New Roman"/>
@@ -32065,13 +32126,13 @@
         <w:pStyle w:val="Caption"/>
         <w:jc w:val="both"/>
         <w:rPr>
-          <w:del w:id="1264" w:author="Amin Khodamoradi" w:date="2023-12-18T17:56:00Z"/>
+          <w:del w:id="1276" w:author="Amin Khodamoradi" w:date="2023-12-18T17:56:00Z"/>
           <w:rFonts w:ascii="Times New Roman" w:hAnsi="Times New Roman" w:cs="Times New Roman"/>
           <w:i w:val="0"/>
           <w:iCs w:val="0"/>
         </w:rPr>
       </w:pPr>
-      <w:del w:id="1265" w:author="Amin Khodamoradi" w:date="2023-12-18T17:56:00Z">
+      <w:del w:id="1277" w:author="Amin Khodamoradi" w:date="2023-12-18T17:56:00Z">
         <w:r>
           <w:rPr>
             <w:rFonts w:ascii="Times New Roman" w:hAnsi="Times New Roman" w:cs="Times New Roman"/>
@@ -32103,13 +32164,13 @@
         <w:pStyle w:val="Caption"/>
         <w:jc w:val="both"/>
         <w:rPr>
-          <w:del w:id="1266" w:author="Amin Khodamoradi" w:date="2023-12-18T17:56:00Z"/>
+          <w:del w:id="1278" w:author="Amin Khodamoradi" w:date="2023-12-18T17:56:00Z"/>
           <w:rFonts w:ascii="Times New Roman" w:hAnsi="Times New Roman" w:cs="Times New Roman"/>
           <w:i w:val="0"/>
           <w:iCs w:val="0"/>
         </w:rPr>
       </w:pPr>
-      <w:del w:id="1267" w:author="Amin Khodamoradi" w:date="2023-12-18T17:56:00Z">
+      <w:del w:id="1279" w:author="Amin Khodamoradi" w:date="2023-12-18T17:56:00Z">
         <w:r>
           <w:rPr>
             <w:rFonts w:ascii="Times New Roman" w:hAnsi="Times New Roman" w:cs="Times New Roman"/>
@@ -32125,13 +32186,13 @@
         <w:pStyle w:val="Caption"/>
         <w:jc w:val="both"/>
         <w:rPr>
-          <w:del w:id="1268" w:author="Amin Khodamoradi" w:date="2023-12-18T17:56:00Z"/>
+          <w:del w:id="1280" w:author="Amin Khodamoradi" w:date="2023-12-18T17:56:00Z"/>
           <w:rFonts w:ascii="Times New Roman" w:hAnsi="Times New Roman" w:cs="Times New Roman"/>
           <w:i w:val="0"/>
           <w:iCs w:val="0"/>
         </w:rPr>
       </w:pPr>
-      <w:del w:id="1269" w:author="Amin Khodamoradi" w:date="2023-12-18T17:56:00Z">
+      <w:del w:id="1281" w:author="Amin Khodamoradi" w:date="2023-12-18T17:56:00Z">
         <w:r>
           <w:rPr>
             <w:rFonts w:ascii="Times New Roman" w:hAnsi="Times New Roman" w:cs="Times New Roman"/>
@@ -32147,13 +32208,13 @@
         <w:pStyle w:val="Caption"/>
         <w:jc w:val="both"/>
         <w:rPr>
-          <w:del w:id="1270" w:author="Amin Khodamoradi" w:date="2023-12-18T17:56:00Z"/>
+          <w:del w:id="1282" w:author="Amin Khodamoradi" w:date="2023-12-18T17:56:00Z"/>
           <w:rFonts w:ascii="Times New Roman" w:hAnsi="Times New Roman" w:cs="Times New Roman"/>
           <w:i w:val="0"/>
           <w:iCs w:val="0"/>
         </w:rPr>
       </w:pPr>
-      <w:del w:id="1271" w:author="Amin Khodamoradi" w:date="2023-12-18T17:56:00Z">
+      <w:del w:id="1283" w:author="Amin Khodamoradi" w:date="2023-12-18T17:56:00Z">
         <w:r>
           <w:rPr>
             <w:rFonts w:ascii="Times New Roman" w:hAnsi="Times New Roman" w:cs="Times New Roman"/>
@@ -32201,13 +32262,13 @@
         <w:pStyle w:val="Caption"/>
         <w:jc w:val="both"/>
         <w:rPr>
-          <w:del w:id="1272" w:author="Amin Khodamoradi" w:date="2023-12-18T17:56:00Z"/>
+          <w:del w:id="1284" w:author="Amin Khodamoradi" w:date="2023-12-18T17:56:00Z"/>
           <w:rFonts w:ascii="Times New Roman" w:hAnsi="Times New Roman" w:cs="Times New Roman"/>
           <w:i w:val="0"/>
           <w:iCs w:val="0"/>
         </w:rPr>
       </w:pPr>
-      <w:del w:id="1273" w:author="Amin Khodamoradi" w:date="2023-12-18T17:56:00Z">
+      <w:del w:id="1285" w:author="Amin Khodamoradi" w:date="2023-12-18T17:56:00Z">
         <w:r>
           <w:rPr>
             <w:rFonts w:ascii="Times New Roman" w:hAnsi="Times New Roman" w:cs="Times New Roman"/>
@@ -32239,13 +32300,13 @@
         <w:pStyle w:val="Caption"/>
         <w:jc w:val="both"/>
         <w:rPr>
-          <w:del w:id="1274" w:author="Amin Khodamoradi" w:date="2023-12-18T17:56:00Z"/>
+          <w:del w:id="1286" w:author="Amin Khodamoradi" w:date="2023-12-18T17:56:00Z"/>
           <w:rFonts w:ascii="Times New Roman" w:hAnsi="Times New Roman" w:cs="Times New Roman"/>
           <w:i w:val="0"/>
           <w:iCs w:val="0"/>
         </w:rPr>
       </w:pPr>
-      <w:del w:id="1275" w:author="Amin Khodamoradi" w:date="2023-12-18T17:56:00Z">
+      <w:del w:id="1287" w:author="Amin Khodamoradi" w:date="2023-12-18T17:56:00Z">
         <w:r>
           <w:rPr>
             <w:rFonts w:ascii="Times New Roman" w:hAnsi="Times New Roman" w:cs="Times New Roman"/>
@@ -32293,13 +32354,13 @@
         <w:pStyle w:val="Caption"/>
         <w:jc w:val="both"/>
         <w:rPr>
-          <w:del w:id="1276" w:author="Amin Khodamoradi" w:date="2023-12-18T17:56:00Z"/>
+          <w:del w:id="1288" w:author="Amin Khodamoradi" w:date="2023-12-18T17:56:00Z"/>
           <w:rFonts w:ascii="Times New Roman" w:hAnsi="Times New Roman" w:cs="Times New Roman"/>
           <w:i w:val="0"/>
           <w:iCs w:val="0"/>
         </w:rPr>
       </w:pPr>
-      <w:del w:id="1277" w:author="Amin Khodamoradi" w:date="2023-12-18T17:56:00Z">
+      <w:del w:id="1289" w:author="Amin Khodamoradi" w:date="2023-12-18T17:56:00Z">
         <w:r>
           <w:rPr>
             <w:rFonts w:ascii="Times New Roman" w:hAnsi="Times New Roman" w:cs="Times New Roman"/>
@@ -32315,16 +32376,13 @@
           <w:delInstrText>HYPERLINK "https://github.com/fchollet/keras"</w:delInstrText>
         </w:r>
         <w:r>
-          <w:fldChar w:fldCharType="separate"/>
-        </w:r>
-        <w:r>
-          <w:rPr>
-            <w:rStyle w:val="Hyperlink"/>
-            <w:rFonts w:ascii="Times New Roman" w:hAnsi="Times New Roman" w:cs="Times New Roman"/>
+          <w:rPr>
             <w:i w:val="0"/>
             <w:iCs w:val="0"/>
           </w:rPr>
-          <w:delText>https://github.com/fchollet/keras</w:delText>
+        </w:r>
+        <w:r>
+          <w:fldChar w:fldCharType="separate"/>
         </w:r>
         <w:r>
           <w:rPr>
@@ -32333,6 +32391,13 @@
             <w:i w:val="0"/>
             <w:iCs w:val="0"/>
           </w:rPr>
+          <w:delText>https://github.com/fchollet/keras</w:delText>
+        </w:r>
+        <w:r>
+          <w:rPr>
+            <w:rStyle w:val="Hyperlink"/>
+            <w:rFonts w:ascii="Times New Roman" w:hAnsi="Times New Roman" w:cs="Times New Roman"/>
+          </w:rPr>
           <w:fldChar w:fldCharType="end"/>
         </w:r>
         <w:r>
@@ -32390,13 +32455,13 @@
         <w:pStyle w:val="Caption"/>
         <w:jc w:val="both"/>
         <w:rPr>
-          <w:del w:id="1278" w:author="Amin Khodamoradi" w:date="2023-12-18T17:56:00Z"/>
+          <w:del w:id="1290" w:author="Amin Khodamoradi" w:date="2023-12-18T17:56:00Z"/>
           <w:rFonts w:ascii="Times New Roman" w:hAnsi="Times New Roman" w:cs="Times New Roman"/>
           <w:i w:val="0"/>
           <w:iCs w:val="0"/>
         </w:rPr>
       </w:pPr>
-      <w:del w:id="1279" w:author="Amin Khodamoradi" w:date="2023-12-18T17:56:00Z">
+      <w:del w:id="1291" w:author="Amin Khodamoradi" w:date="2023-12-18T17:56:00Z">
         <w:r>
           <w:rPr>
             <w:rFonts w:ascii="Times New Roman" w:hAnsi="Times New Roman" w:cs="Times New Roman"/>
@@ -32428,13 +32493,13 @@
         <w:pStyle w:val="Caption"/>
         <w:jc w:val="both"/>
         <w:rPr>
-          <w:del w:id="1280" w:author="Amin Khodamoradi" w:date="2023-12-18T17:56:00Z"/>
+          <w:del w:id="1292" w:author="Amin Khodamoradi" w:date="2023-12-18T17:56:00Z"/>
           <w:rFonts w:ascii="Times New Roman" w:hAnsi="Times New Roman" w:cs="Times New Roman"/>
           <w:i w:val="0"/>
           <w:iCs w:val="0"/>
         </w:rPr>
       </w:pPr>
-      <w:del w:id="1281" w:author="Amin Khodamoradi" w:date="2023-12-18T17:56:00Z">
+      <w:del w:id="1293" w:author="Amin Khodamoradi" w:date="2023-12-18T17:56:00Z">
         <w:r>
           <w:rPr>
             <w:rFonts w:ascii="Times New Roman" w:hAnsi="Times New Roman" w:cs="Times New Roman"/>
@@ -32466,13 +32531,13 @@
         <w:pStyle w:val="Caption"/>
         <w:jc w:val="both"/>
         <w:rPr>
-          <w:del w:id="1282" w:author="Amin Khodamoradi" w:date="2023-12-18T17:56:00Z"/>
+          <w:del w:id="1294" w:author="Amin Khodamoradi" w:date="2023-12-18T17:56:00Z"/>
           <w:rFonts w:ascii="Times New Roman" w:hAnsi="Times New Roman" w:cs="Times New Roman"/>
           <w:i w:val="0"/>
           <w:iCs w:val="0"/>
         </w:rPr>
       </w:pPr>
-      <w:del w:id="1283" w:author="Amin Khodamoradi" w:date="2023-12-18T17:56:00Z">
+      <w:del w:id="1295" w:author="Amin Khodamoradi" w:date="2023-12-18T17:56:00Z">
         <w:r>
           <w:rPr>
             <w:rFonts w:ascii="Times New Roman" w:hAnsi="Times New Roman" w:cs="Times New Roman"/>
@@ -32488,7 +32553,7 @@
         <w:pStyle w:val="Caption"/>
         <w:jc w:val="both"/>
         <w:rPr>
-          <w:del w:id="1284" w:author="Amin Khodamoradi" w:date="2023-12-18T17:56:00Z"/>
+          <w:del w:id="1296" w:author="Amin Khodamoradi" w:date="2023-12-18T17:56:00Z"/>
           <w:rFonts w:ascii="Times New Roman" w:hAnsi="Times New Roman" w:cs="Times New Roman"/>
           <w:i w:val="0"/>
           <w:iCs w:val="0"/>
@@ -32633,7 +32698,7 @@
         <w:pStyle w:val="Caption"/>
         <w:jc w:val="both"/>
         <w:rPr>
-          <w:ins w:id="1285" w:author="mcm" w:date="2023-11-09T17:18:00Z"/>
+          <w:ins w:id="1297" w:author="mcm" w:date="2023-11-09T17:18:00Z"/>
           <w:rFonts w:ascii="Times New Roman" w:hAnsi="Times New Roman" w:cs="Times New Roman"/>
           <w:i w:val="0"/>
           <w:iCs w:val="0"/>
@@ -32677,7 +32742,7 @@
         <w:pStyle w:val="Caption"/>
         <w:jc w:val="both"/>
         <w:rPr>
-          <w:ins w:id="1286" w:author="mcm" w:date="2023-11-09T17:18:00Z"/>
+          <w:ins w:id="1298" w:author="mcm" w:date="2023-11-09T17:18:00Z"/>
           <w:rFonts w:ascii="Times New Roman" w:hAnsi="Times New Roman" w:cs="Times New Roman"/>
           <w:i w:val="0"/>
           <w:iCs w:val="0"/>
@@ -32689,13 +32754,13 @@
         <w:pStyle w:val="Caption"/>
         <w:jc w:val="both"/>
         <w:rPr>
-          <w:ins w:id="1287" w:author="mcm" w:date="2023-11-09T17:19:00Z"/>
+          <w:ins w:id="1299" w:author="mcm" w:date="2023-11-09T17:19:00Z"/>
           <w:rFonts w:ascii="Times New Roman" w:hAnsi="Times New Roman" w:cs="Times New Roman"/>
           <w:i w:val="0"/>
           <w:iCs w:val="0"/>
-          <w:rPrChange w:id="1288" w:author="mcm" w:date="2023-11-13T14:45:00Z">
+          <w:rPrChange w:id="1300" w:author="mcm" w:date="2023-11-13T14:45:00Z">
             <w:rPr>
-              <w:ins w:id="1289" w:author="mcm" w:date="2023-11-09T17:19:00Z"/>
+              <w:ins w:id="1301" w:author="mcm" w:date="2023-11-09T17:19:00Z"/>
               <w:rFonts w:ascii="Times New Roman" w:hAnsi="Times New Roman" w:cs="Times New Roman"/>
               <w:i w:val="0"/>
               <w:iCs w:val="0"/>
@@ -32704,7 +32769,7 @@
           </w:rPrChange>
         </w:rPr>
       </w:pPr>
-      <w:ins w:id="1290" w:author="mcm" w:date="2023-11-09T17:18:00Z">
+      <w:ins w:id="1302" w:author="mcm" w:date="2023-11-09T17:18:00Z">
         <w:r>
           <w:rPr>
             <w:rFonts w:ascii="Times New Roman" w:hAnsi="Times New Roman" w:cs="Times New Roman"/>
@@ -32714,7 +32779,7 @@
           <w:t xml:space="preserve">[a] </w:t>
         </w:r>
       </w:ins>
-      <w:ins w:id="1291" w:author="mcm" w:date="2023-11-09T17:19:00Z">
+      <w:ins w:id="1303" w:author="mcm" w:date="2023-11-09T17:19:00Z">
         <w:r>
           <w:rPr>
             <w:rFonts w:ascii="Times New Roman" w:hAnsi="Times New Roman" w:cs="Times New Roman"/>
@@ -32729,7 +32794,7 @@
             <w:rFonts w:ascii="Times New Roman" w:hAnsi="Times New Roman" w:cs="Times New Roman"/>
             <w:i w:val="0"/>
             <w:iCs w:val="0"/>
-            <w:rPrChange w:id="1292" w:author="mcm" w:date="2023-11-13T14:45:00Z">
+            <w:rPrChange w:id="1304" w:author="mcm" w:date="2023-11-13T14:45:00Z">
               <w:rPr>
                 <w:rFonts w:ascii="Times New Roman" w:hAnsi="Times New Roman" w:cs="Times New Roman"/>
                 <w:i w:val="0"/>
@@ -32741,7 +32806,7 @@
           <w:instrText>HYPERLINK "</w:instrText>
         </w:r>
       </w:ins>
-      <w:ins w:id="1293" w:author="mcm" w:date="2023-11-09T17:18:00Z">
+      <w:ins w:id="1305" w:author="mcm" w:date="2023-11-09T17:18:00Z">
         <w:r>
           <w:rPr>
             <w:rFonts w:ascii="Times New Roman" w:hAnsi="Times New Roman" w:cs="Times New Roman"/>
@@ -32751,13 +32816,13 @@
           <w:instrText>https://www.frontiersin.org/articles/10.3389/fphar.2023.1088900/full</w:instrText>
         </w:r>
       </w:ins>
-      <w:ins w:id="1294" w:author="mcm" w:date="2023-11-09T17:19:00Z">
+      <w:ins w:id="1306" w:author="mcm" w:date="2023-11-09T17:19:00Z">
         <w:r>
           <w:rPr>
             <w:rFonts w:ascii="Times New Roman" w:hAnsi="Times New Roman" w:cs="Times New Roman"/>
             <w:i w:val="0"/>
             <w:iCs w:val="0"/>
-            <w:rPrChange w:id="1295" w:author="mcm" w:date="2023-11-13T14:45:00Z">
+            <w:rPrChange w:id="1307" w:author="mcm" w:date="2023-11-13T14:45:00Z">
               <w:rPr>
                 <w:rFonts w:ascii="Times New Roman" w:hAnsi="Times New Roman" w:cs="Times New Roman"/>
                 <w:i w:val="0"/>
@@ -32786,11 +32851,11 @@
           <w:fldChar w:fldCharType="separate"/>
         </w:r>
       </w:ins>
-      <w:ins w:id="1296" w:author="mcm" w:date="2023-11-09T17:18:00Z">
+      <w:ins w:id="1308" w:author="mcm" w:date="2023-11-09T17:18:00Z">
         <w:r>
           <w:rPr>
             <w:rStyle w:val="Hyperlink"/>
-            <w:rPrChange w:id="1297" w:author="mcm" w:date="2023-11-13T14:45:00Z">
+            <w:rPrChange w:id="1309" w:author="mcm" w:date="2023-11-13T14:45:00Z">
               <w:rPr>
                 <w:rFonts w:ascii="Times New Roman" w:hAnsi="Times New Roman" w:cs="Times New Roman"/>
                 <w:i w:val="0"/>
@@ -32801,7 +32866,7 @@
           <w:t>https://www.frontiersin.org/articles/10.3389/fphar.2023.1088900/full</w:t>
         </w:r>
       </w:ins>
-      <w:ins w:id="1298" w:author="mcm" w:date="2023-11-09T17:19:00Z">
+      <w:ins w:id="1310" w:author="mcm" w:date="2023-11-09T17:19:00Z">
         <w:r>
           <w:rPr>
             <w:rFonts w:ascii="Times New Roman" w:hAnsi="Times New Roman" w:cs="Times New Roman"/>
@@ -32818,19 +32883,19 @@
         <w:pStyle w:val="Caption"/>
         <w:jc w:val="both"/>
         <w:rPr>
-          <w:ins w:id="1299" w:author="mcm" w:date="2023-11-09T18:08:00Z"/>
+          <w:ins w:id="1311" w:author="mcm" w:date="2023-11-09T18:08:00Z"/>
           <w:rFonts w:ascii="Times New Roman" w:hAnsi="Times New Roman" w:cs="Times New Roman"/>
           <w:i w:val="0"/>
           <w:iCs w:val="0"/>
         </w:rPr>
       </w:pPr>
-      <w:ins w:id="1300" w:author="mcm" w:date="2023-11-09T17:19:00Z">
+      <w:ins w:id="1312" w:author="mcm" w:date="2023-11-09T17:19:00Z">
         <w:r>
           <w:rPr>
             <w:rFonts w:ascii="Times New Roman" w:hAnsi="Times New Roman" w:cs="Times New Roman"/>
             <w:i w:val="0"/>
             <w:iCs w:val="0"/>
-            <w:rPrChange w:id="1301" w:author="mcm" w:date="2023-11-09T17:19:00Z">
+            <w:rPrChange w:id="1313" w:author="mcm" w:date="2023-11-09T17:19:00Z">
               <w:rPr>
                 <w:rFonts w:ascii="Times New Roman" w:hAnsi="Times New Roman" w:cs="Times New Roman"/>
                 <w:i w:val="0"/>
@@ -32850,7 +32915,7 @@
           <w:t xml:space="preserve">Malki, M.A., Pearson, E.R. Drug–drug–gene interactions and adverse drug reactions. Pharmacogenomics J 20, 355–366 (2020). </w:t>
         </w:r>
       </w:ins>
-      <w:ins w:id="1302" w:author="mcm" w:date="2023-11-09T18:08:00Z">
+      <w:ins w:id="1314" w:author="mcm" w:date="2023-11-09T18:08:00Z">
         <w:r>
           <w:rPr>
             <w:rFonts w:ascii="Times New Roman" w:hAnsi="Times New Roman" w:cs="Times New Roman"/>
@@ -32868,7 +32933,7 @@
           <w:instrText>HYPERLINK "</w:instrText>
         </w:r>
       </w:ins>
-      <w:ins w:id="1303" w:author="mcm" w:date="2023-11-09T17:19:00Z">
+      <w:ins w:id="1315" w:author="mcm" w:date="2023-11-09T17:19:00Z">
         <w:r>
           <w:rPr>
             <w:rFonts w:ascii="Times New Roman" w:hAnsi="Times New Roman" w:cs="Times New Roman"/>
@@ -32878,7 +32943,7 @@
           <w:instrText>https://doi.org/10.1038/s41397-019-0122-0</w:instrText>
         </w:r>
       </w:ins>
-      <w:ins w:id="1304" w:author="mcm" w:date="2023-11-09T18:08:00Z">
+      <w:ins w:id="1316" w:author="mcm" w:date="2023-11-09T18:08:00Z">
         <w:r>
           <w:rPr>
             <w:rFonts w:ascii="Times New Roman" w:hAnsi="Times New Roman" w:cs="Times New Roman"/>
@@ -32903,7 +32968,7 @@
           <w:fldChar w:fldCharType="separate"/>
         </w:r>
       </w:ins>
-      <w:ins w:id="1305" w:author="mcm" w:date="2023-11-09T17:19:00Z">
+      <w:ins w:id="1317" w:author="mcm" w:date="2023-11-09T17:19:00Z">
         <w:r>
           <w:rPr>
             <w:rStyle w:val="Hyperlink"/>
@@ -32914,7 +32979,7 @@
           <w:t>https://doi.org/10.1038/s41397-019-0122-0</w:t>
         </w:r>
       </w:ins>
-      <w:ins w:id="1306" w:author="mcm" w:date="2023-11-09T18:08:00Z">
+      <w:ins w:id="1318" w:author="mcm" w:date="2023-11-09T18:08:00Z">
         <w:r>
           <w:rPr>
             <w:rFonts w:ascii="Times New Roman" w:hAnsi="Times New Roman" w:cs="Times New Roman"/>
@@ -32935,7 +33000,7 @@
           <w:iCs w:val="0"/>
         </w:rPr>
       </w:pPr>
-      <w:ins w:id="1307" w:author="mcm" w:date="2023-11-09T18:08:00Z">
+      <w:ins w:id="1319" w:author="mcm" w:date="2023-11-09T18:08:00Z">
         <w:r>
           <w:rPr>
             <w:rFonts w:ascii="Times New Roman" w:hAnsi="Times New Roman" w:cs="Times New Roman"/>
@@ -33309,7 +33374,7 @@
       </w:r>
     </w:p>
   </w:comment>
-  <w:comment w:id="935" w:author="mcm" w:date="2023-11-10T15:39:00Z" w:initials="MM">
+  <w:comment w:id="956" w:author="mcm" w:date="2023-11-10T15:39:00Z" w:initials="MM">
     <w:p>
       <w:r>
         <w:rPr>
@@ -33328,7 +33393,7 @@
       </w:r>
     </w:p>
   </w:comment>
-  <w:comment w:id="936" w:author="Amin Khodamoradi" w:date="2023-12-18T15:13:00Z" w:initials="AK">
+  <w:comment w:id="957" w:author="Amin Khodamoradi" w:date="2023-12-18T15:13:00Z" w:initials="AK">
     <w:p>
       <w:pPr>
         <w:pStyle w:val="CommentText"/>
@@ -33344,7 +33409,7 @@
       </w:r>
     </w:p>
   </w:comment>
-  <w:comment w:id="937" w:author="Amin Khodamoradi" w:date="2023-12-18T15:13:00Z" w:initials="AK">
+  <w:comment w:id="958" w:author="Amin Khodamoradi" w:date="2023-12-18T15:13:00Z" w:initials="AK">
     <w:p>
       <w:pPr>
         <w:pStyle w:val="CommentText"/>
@@ -33355,9 +33420,12 @@
         </w:rPr>
         <w:annotationRef/>
       </w:r>
+      <w:r>
+        <w:t>I changed this part check it if you want.</w:t>
+      </w:r>
     </w:p>
   </w:comment>
-  <w:comment w:id="1169" w:author="mcm" w:date="2023-11-10T16:44:00Z" w:initials="MM">
+  <w:comment w:id="1181" w:author="mcm" w:date="2023-11-10T16:44:00Z" w:initials="MM">
     <w:p>
       <w:r>
         <w:rPr>
@@ -33376,7 +33444,7 @@
       </w:r>
     </w:p>
   </w:comment>
-  <w:comment w:id="1170" w:author="mcm" w:date="2023-11-10T16:44:00Z" w:initials="MM">
+  <w:comment w:id="1182" w:author="mcm" w:date="2023-11-10T16:44:00Z" w:initials="MM">
     <w:p>
       <w:r>
         <w:rPr>

</xml_diff>